<commit_message>
updated resume and profile
</commit_message>
<xml_diff>
--- a/Downloads/Resume.docx
+++ b/Downloads/Resume.docx
@@ -1,6 +1,6 @@
 
 <file path=word/document.xml><?xml version="1.0" encoding="utf-8"?>
-<w:document xmlns:ve="http://schemas.openxmlformats.org/markup-compatibility/2006" xmlns:o="urn:schemas-microsoft-com:office:office" xmlns:r="http://schemas.openxmlformats.org/officeDocument/2006/relationships" xmlns:m="http://schemas.openxmlformats.org/officeDocument/2006/math" xmlns:v="urn:schemas-microsoft-com:vml" xmlns:wp="http://schemas.openxmlformats.org/drawingml/2006/wordprocessingDrawing" xmlns:w10="urn:schemas-microsoft-com:office:word" xmlns:w="http://schemas.openxmlformats.org/wordprocessingml/2006/main" xmlns:wne="http://schemas.microsoft.com/office/word/2006/wordml">
+<w:document xmlns:wpc="http://schemas.microsoft.com/office/word/2010/wordprocessingCanvas" xmlns:cx="http://schemas.microsoft.com/office/drawing/2014/chartex" xmlns:cx1="http://schemas.microsoft.com/office/drawing/2015/9/8/chartex" xmlns:cx2="http://schemas.microsoft.com/office/drawing/2015/10/21/chartex" xmlns:cx3="http://schemas.microsoft.com/office/drawing/2016/5/9/chartex" xmlns:cx4="http://schemas.microsoft.com/office/drawing/2016/5/10/chartex" xmlns:cx5="http://schemas.microsoft.com/office/drawing/2016/5/11/chartex" xmlns:cx6="http://schemas.microsoft.com/office/drawing/2016/5/12/chartex" xmlns:cx7="http://schemas.microsoft.com/office/drawing/2016/5/13/chartex" xmlns:cx8="http://schemas.microsoft.com/office/drawing/2016/5/14/chartex" xmlns:mc="http://schemas.openxmlformats.org/markup-compatibility/2006" xmlns:aink="http://schemas.microsoft.com/office/drawing/2016/ink" xmlns:am3d="http://schemas.microsoft.com/office/drawing/2017/model3d" xmlns:o="urn:schemas-microsoft-com:office:office" xmlns:r="http://schemas.openxmlformats.org/officeDocument/2006/relationships" xmlns:m="http://schemas.openxmlformats.org/officeDocument/2006/math" xmlns:v="urn:schemas-microsoft-com:vml" xmlns:wp14="http://schemas.microsoft.com/office/word/2010/wordprocessingDrawing" xmlns:wp="http://schemas.openxmlformats.org/drawingml/2006/wordprocessingDrawing" xmlns:w10="urn:schemas-microsoft-com:office:word" xmlns:w="http://schemas.openxmlformats.org/wordprocessingml/2006/main" xmlns:w14="http://schemas.microsoft.com/office/word/2010/wordml" xmlns:w15="http://schemas.microsoft.com/office/word/2012/wordml" xmlns:w16cid="http://schemas.microsoft.com/office/word/2016/wordml/cid" xmlns:w16se="http://schemas.microsoft.com/office/word/2015/wordml/symex" xmlns:wpg="http://schemas.microsoft.com/office/word/2010/wordprocessingGroup" xmlns:wpi="http://schemas.microsoft.com/office/word/2010/wordprocessingInk" xmlns:wne="http://schemas.microsoft.com/office/word/2006/wordml" xmlns:wps="http://schemas.microsoft.com/office/word/2010/wordprocessingShape" mc:Ignorable="w14 w15 w16se w16cid wp14">
   <w:body>
     <w:p>
       <w:pPr>
@@ -43,7 +43,7 @@
                     <a:blip r:embed="rId7" cstate="print">
                       <a:extLst>
                         <a:ext uri="{28A0092B-C50C-407E-A947-70E740481C1C}">
-                          <a14:useLocalDpi xmlns="" xmlns:wpc="http://schemas.microsoft.com/office/word/2010/wordprocessingCanvas" xmlns:mc="http://schemas.openxmlformats.org/markup-compatibility/2006" xmlns:o="urn:schemas-microsoft-com:office:office" xmlns:v="urn:schemas-microsoft-com:vml" xmlns:wp14="http://schemas.microsoft.com/office/word/2010/wordprocessingDrawing" xmlns:w10="urn:schemas-microsoft-com:office:word" xmlns:w="http://schemas.openxmlformats.org/wordprocessingml/2006/main" xmlns:w14="http://schemas.microsoft.com/office/word/2010/wordml" xmlns:w15="http://schemas.microsoft.com/office/word/2012/wordml" xmlns:wpg="http://schemas.microsoft.com/office/word/2010/wordprocessingGroup" xmlns:wpi="http://schemas.microsoft.com/office/word/2010/wordprocessingInk" xmlns:wps="http://schemas.microsoft.com/office/word/2010/wordprocessingShape" xmlns:a14="http://schemas.microsoft.com/office/drawing/2010/main" val="0"/>
+                          <a14:useLocalDpi xmlns:a14="http://schemas.microsoft.com/office/drawing/2010/main" val="0"/>
                         </a:ext>
                       </a:extLst>
                     </a:blip>
@@ -105,7 +105,7 @@
                     <a:blip r:embed="rId8" cstate="print">
                       <a:extLst>
                         <a:ext uri="{28A0092B-C50C-407E-A947-70E740481C1C}">
-                          <a14:useLocalDpi xmlns="" xmlns:wpc="http://schemas.microsoft.com/office/word/2010/wordprocessingCanvas" xmlns:mc="http://schemas.openxmlformats.org/markup-compatibility/2006" xmlns:o="urn:schemas-microsoft-com:office:office" xmlns:v="urn:schemas-microsoft-com:vml" xmlns:wp14="http://schemas.microsoft.com/office/word/2010/wordprocessingDrawing" xmlns:w10="urn:schemas-microsoft-com:office:word" xmlns:w="http://schemas.openxmlformats.org/wordprocessingml/2006/main" xmlns:w14="http://schemas.microsoft.com/office/word/2010/wordml" xmlns:w15="http://schemas.microsoft.com/office/word/2012/wordml" xmlns:wpg="http://schemas.microsoft.com/office/word/2010/wordprocessingGroup" xmlns:wpi="http://schemas.microsoft.com/office/word/2010/wordprocessingInk" xmlns:wps="http://schemas.microsoft.com/office/word/2010/wordprocessingShape" xmlns:a14="http://schemas.microsoft.com/office/drawing/2010/main" val="0"/>
+                          <a14:useLocalDpi xmlns:a14="http://schemas.microsoft.com/office/drawing/2010/main" val="0"/>
                         </a:ext>
                       </a:extLst>
                     </a:blip>
@@ -186,7 +186,7 @@
           <w:insideH w:val="single" w:sz="4" w:space="0" w:color="000000"/>
           <w:insideV w:val="single" w:sz="4" w:space="0" w:color="000000"/>
         </w:tblBorders>
-        <w:tblLook w:val="04A0"/>
+        <w:tblLook w:val="04A0" w:firstRow="1" w:lastRow="0" w:firstColumn="1" w:lastColumn="0" w:noHBand="0" w:noVBand="1"/>
       </w:tblPr>
       <w:tblGrid>
         <w:gridCol w:w="2016"/>
@@ -234,7 +234,7 @@
                           <a:blip r:embed="rId9" cstate="print">
                             <a:extLst>
                               <a:ext uri="{28A0092B-C50C-407E-A947-70E740481C1C}">
-                                <a14:useLocalDpi xmlns="" xmlns:wpc="http://schemas.microsoft.com/office/word/2010/wordprocessingCanvas" xmlns:mc="http://schemas.openxmlformats.org/markup-compatibility/2006" xmlns:o="urn:schemas-microsoft-com:office:office" xmlns:v="urn:schemas-microsoft-com:vml" xmlns:wp14="http://schemas.microsoft.com/office/word/2010/wordprocessingDrawing" xmlns:w10="urn:schemas-microsoft-com:office:word" xmlns:w="http://schemas.openxmlformats.org/wordprocessingml/2006/main" xmlns:w14="http://schemas.microsoft.com/office/word/2010/wordml" xmlns:w15="http://schemas.microsoft.com/office/word/2012/wordml" xmlns:wpg="http://schemas.microsoft.com/office/word/2010/wordprocessingGroup" xmlns:wpi="http://schemas.microsoft.com/office/word/2010/wordprocessingInk" xmlns:wps="http://schemas.microsoft.com/office/word/2010/wordprocessingShape" xmlns:a14="http://schemas.microsoft.com/office/drawing/2010/main" val="0"/>
+                                <a14:useLocalDpi xmlns:a14="http://schemas.microsoft.com/office/drawing/2010/main" val="0"/>
                               </a:ext>
                             </a:extLst>
                           </a:blip>
@@ -609,8 +609,6 @@
           <w:szCs w:val="20"/>
         </w:rPr>
       </w:pPr>
-      <w:bookmarkStart w:id="0" w:name="_GoBack"/>
-      <w:bookmarkEnd w:id="0"/>
       <w:r>
         <w:rPr>
           <w:rFonts w:ascii="Book Antiqua" w:hAnsi="Book Antiqua" w:cs="Book Antiqua"/>
@@ -680,8 +678,55 @@
           <w:sz w:val="20"/>
           <w:szCs w:val="20"/>
         </w:rPr>
+        <w:t xml:space="preserve"> and possessing</w:t>
+      </w:r>
+      <w:r>
+        <w:rPr>
+          <w:rFonts w:ascii="Book Antiqua" w:hAnsi="Book Antiqua" w:cs="Book Antiqua"/>
+          <w:color w:val="000000"/>
+          <w:sz w:val="20"/>
+          <w:szCs w:val="20"/>
+        </w:rPr>
+        <w:t xml:space="preserve"> </w:t>
+      </w:r>
+      <w:r>
+        <w:rPr>
+          <w:rFonts w:ascii="Book Antiqua" w:hAnsi="Book Antiqua" w:cs="Book Antiqua"/>
+          <w:color w:val="000000"/>
+          <w:sz w:val="20"/>
+          <w:szCs w:val="20"/>
+        </w:rPr>
+        <w:t xml:space="preserve">good analytical and </w:t>
+      </w:r>
+      <w:r>
+        <w:rPr>
+          <w:rFonts w:ascii="Book Antiqua" w:hAnsi="Book Antiqua" w:cs="Book Antiqua"/>
+          <w:color w:val="000000"/>
+          <w:sz w:val="20"/>
+          <w:szCs w:val="20"/>
+        </w:rPr>
+        <w:t>problem-solving</w:t>
+      </w:r>
+      <w:r>
+        <w:rPr>
+          <w:rFonts w:ascii="Book Antiqua" w:hAnsi="Book Antiqua" w:cs="Book Antiqua"/>
+          <w:color w:val="000000"/>
+          <w:sz w:val="20"/>
+          <w:szCs w:val="20"/>
+        </w:rPr>
+        <w:t xml:space="preserve"> skills</w:t>
+      </w:r>
+      <w:r>
+        <w:rPr>
+          <w:rFonts w:ascii="Book Antiqua" w:hAnsi="Book Antiqua" w:cs="Book Antiqua"/>
+          <w:color w:val="000000"/>
+          <w:sz w:val="20"/>
+          <w:szCs w:val="20"/>
+        </w:rPr>
         <w:t>.</w:t>
       </w:r>
+      <w:bookmarkStart w:id="0" w:name="_GoBack"/>
+      <w:bookmarkEnd w:id="0"/>
     </w:p>
     <w:p>
       <w:pPr>
@@ -704,7 +749,34 @@
           <w:sz w:val="20"/>
           <w:szCs w:val="20"/>
         </w:rPr>
-        <w:t>Leading a team of 4 members for last 1.5 years.</w:t>
+        <w:t>Lead</w:t>
+      </w:r>
+      <w:r>
+        <w:rPr>
+          <w:rFonts w:ascii="Book Antiqua" w:hAnsi="Book Antiqua" w:cs="Book Antiqua"/>
+          <w:color w:val="000000"/>
+          <w:sz w:val="20"/>
+          <w:szCs w:val="20"/>
+        </w:rPr>
+        <w:t xml:space="preserve"> a team of 4 members for </w:t>
+      </w:r>
+      <w:r>
+        <w:rPr>
+          <w:rFonts w:ascii="Book Antiqua" w:hAnsi="Book Antiqua" w:cs="Book Antiqua"/>
+          <w:color w:val="000000"/>
+          <w:sz w:val="20"/>
+          <w:szCs w:val="20"/>
+        </w:rPr>
+        <w:t xml:space="preserve">around 2 </w:t>
+      </w:r>
+      <w:r>
+        <w:rPr>
+          <w:rFonts w:ascii="Book Antiqua" w:hAnsi="Book Antiqua" w:cs="Book Antiqua"/>
+          <w:color w:val="000000"/>
+          <w:sz w:val="20"/>
+          <w:szCs w:val="20"/>
+        </w:rPr>
+        <w:t>years.</w:t>
       </w:r>
     </w:p>
     <w:p>
@@ -728,30 +800,6 @@
           <w:sz w:val="20"/>
           <w:szCs w:val="20"/>
         </w:rPr>
-        <w:t>A team player with good analytical and problem solving skills.</w:t>
-      </w:r>
-    </w:p>
-    <w:p>
-      <w:pPr>
-        <w:numPr>
-          <w:ilvl w:val="0"/>
-          <w:numId w:val="4"/>
-        </w:numPr>
-        <w:jc w:val="both"/>
-        <w:rPr>
-          <w:rFonts w:ascii="Book Antiqua" w:hAnsi="Book Antiqua" w:cs="Book Antiqua"/>
-          <w:color w:val="000000"/>
-          <w:sz w:val="20"/>
-          <w:szCs w:val="20"/>
-        </w:rPr>
-      </w:pPr>
-      <w:r>
-        <w:rPr>
-          <w:rFonts w:ascii="Book Antiqua" w:hAnsi="Book Antiqua" w:cs="Book Antiqua"/>
-          <w:color w:val="000000"/>
-          <w:sz w:val="20"/>
-          <w:szCs w:val="20"/>
-        </w:rPr>
         <w:t>Possesses working experience on various technologies such as</w:t>
       </w:r>
       <w:r>
@@ -762,61 +810,17 @@
           <w:sz w:val="20"/>
           <w:szCs w:val="20"/>
         </w:rPr>
-        <w:t xml:space="preserve"> JavaScript, </w:t>
-      </w:r>
-      <w:proofErr w:type="spellStart"/>
-      <w:r>
-        <w:rPr>
-          <w:rFonts w:ascii="Book Antiqua" w:hAnsi="Book Antiqua" w:cs="Book Antiqua"/>
-          <w:b/>
-          <w:color w:val="000000"/>
-          <w:sz w:val="20"/>
-          <w:szCs w:val="20"/>
-        </w:rPr>
-        <w:t>AngularJS</w:t>
-      </w:r>
-      <w:proofErr w:type="spellEnd"/>
-      <w:r>
-        <w:rPr>
-          <w:rFonts w:ascii="Book Antiqua" w:hAnsi="Book Antiqua" w:cs="Book Antiqua"/>
-          <w:b/>
-          <w:color w:val="000000"/>
-          <w:sz w:val="20"/>
-          <w:szCs w:val="20"/>
-        </w:rPr>
-        <w:t xml:space="preserve">, HTML5, CSS, Bootstrap, </w:t>
-      </w:r>
-      <w:proofErr w:type="spellStart"/>
-      <w:r>
-        <w:rPr>
-          <w:rFonts w:ascii="Book Antiqua" w:hAnsi="Book Antiqua" w:cs="Book Antiqua"/>
-          <w:b/>
-          <w:color w:val="000000"/>
-          <w:sz w:val="20"/>
-          <w:szCs w:val="20"/>
-        </w:rPr>
-        <w:t>jQ</w:t>
-      </w:r>
-      <w:r>
-        <w:rPr>
-          <w:rFonts w:ascii="Book Antiqua" w:hAnsi="Book Antiqua" w:cs="Book Antiqua"/>
-          <w:b/>
-          <w:color w:val="000000"/>
-          <w:sz w:val="20"/>
-          <w:szCs w:val="20"/>
-        </w:rPr>
-        <w:t>uery</w:t>
-      </w:r>
-      <w:proofErr w:type="spellEnd"/>
-      <w:r>
-        <w:rPr>
-          <w:rFonts w:ascii="Book Antiqua" w:hAnsi="Book Antiqua" w:cs="Book Antiqua"/>
-          <w:b/>
-          <w:color w:val="000000"/>
-          <w:sz w:val="20"/>
-          <w:szCs w:val="20"/>
-        </w:rPr>
-        <w:t>, Ajax</w:t>
+        <w:t xml:space="preserve"> JavaScript, AngularJS, HTML5, CSS, Bootstrap, jQ</w:t>
+      </w:r>
+      <w:r>
+        <w:rPr>
+          <w:rFonts w:ascii="Book Antiqua" w:hAnsi="Book Antiqua" w:cs="Book Antiqua"/>
+          <w:b/>
+          <w:color w:val="000000"/>
+          <w:sz w:val="20"/>
+          <w:szCs w:val="20"/>
+        </w:rPr>
+        <w:t>uery, Ajax</w:t>
       </w:r>
       <w:r>
         <w:rPr>
@@ -920,19 +924,8 @@
           <w:sz w:val="20"/>
           <w:szCs w:val="20"/>
         </w:rPr>
-        <w:t xml:space="preserve">UPTU </w:t>
-      </w:r>
-      <w:proofErr w:type="spellStart"/>
-      <w:r>
-        <w:rPr>
-          <w:rFonts w:ascii="Book Antiqua" w:hAnsi="Book Antiqua" w:cs="Book Antiqua"/>
-          <w:color w:val="000000"/>
-          <w:sz w:val="20"/>
-          <w:szCs w:val="20"/>
-        </w:rPr>
-        <w:t>Lucknow</w:t>
-      </w:r>
-      <w:proofErr w:type="spellEnd"/>
+        <w:t>UPTU Lucknow</w:t>
+      </w:r>
       <w:r>
         <w:rPr>
           <w:rFonts w:ascii="Book Antiqua" w:hAnsi="Book Antiqua" w:cs="Book Antiqua"/>
@@ -981,7 +974,7 @@
         <w:tblW w:w="0" w:type="auto"/>
         <w:tblInd w:w="108" w:type="dxa"/>
         <w:tblLayout w:type="fixed"/>
-        <w:tblLook w:val="0000"/>
+        <w:tblLook w:val="0000" w:firstRow="0" w:lastRow="0" w:firstColumn="0" w:lastColumn="0" w:noHBand="0" w:noVBand="0"/>
       </w:tblPr>
       <w:tblGrid>
         <w:gridCol w:w="2700"/>
@@ -1041,39 +1034,8 @@
                 <w:sz w:val="20"/>
                 <w:szCs w:val="20"/>
               </w:rPr>
-              <w:t xml:space="preserve">JavaScript, </w:t>
+              <w:t>JavaScript, jQuery, AngularJS</w:t>
             </w:r>
-            <w:proofErr w:type="spellStart"/>
-            <w:r>
-              <w:rPr>
-                <w:rFonts w:ascii="Book Antiqua" w:hAnsi="Book Antiqua" w:cs="Book Antiqua"/>
-                <w:b/>
-                <w:sz w:val="20"/>
-                <w:szCs w:val="20"/>
-              </w:rPr>
-              <w:t>jQuery</w:t>
-            </w:r>
-            <w:proofErr w:type="spellEnd"/>
-            <w:r>
-              <w:rPr>
-                <w:rFonts w:ascii="Book Antiqua" w:hAnsi="Book Antiqua" w:cs="Book Antiqua"/>
-                <w:b/>
-                <w:sz w:val="20"/>
-                <w:szCs w:val="20"/>
-              </w:rPr>
-              <w:t xml:space="preserve">, </w:t>
-            </w:r>
-            <w:proofErr w:type="spellStart"/>
-            <w:r>
-              <w:rPr>
-                <w:rFonts w:ascii="Book Antiqua" w:hAnsi="Book Antiqua" w:cs="Book Antiqua"/>
-                <w:b/>
-                <w:sz w:val="20"/>
-                <w:szCs w:val="20"/>
-              </w:rPr>
-              <w:t>AngularJS</w:t>
-            </w:r>
-            <w:proofErr w:type="spellEnd"/>
             <w:r>
               <w:rPr>
                 <w:rFonts w:ascii="Book Antiqua" w:hAnsi="Book Antiqua" w:cs="Book Antiqua"/>
@@ -1304,6 +1266,69 @@
           </w:p>
         </w:tc>
       </w:tr>
+      <w:tr>
+        <w:tc>
+          <w:tcPr>
+            <w:tcW w:w="2700" w:type="dxa"/>
+            <w:tcBorders>
+              <w:top w:val="single" w:sz="4" w:space="0" w:color="C0C0C0"/>
+              <w:left w:val="single" w:sz="4" w:space="0" w:color="C0C0C0"/>
+              <w:bottom w:val="single" w:sz="4" w:space="0" w:color="C0C0C0"/>
+            </w:tcBorders>
+            <w:shd w:val="clear" w:color="auto" w:fill="auto"/>
+          </w:tcPr>
+          <w:p>
+            <w:pPr>
+              <w:rPr>
+                <w:rFonts w:ascii="Book Antiqua" w:hAnsi="Book Antiqua" w:cs="Book Antiqua"/>
+                <w:b/>
+                <w:sz w:val="20"/>
+                <w:szCs w:val="20"/>
+              </w:rPr>
+            </w:pPr>
+            <w:r>
+              <w:rPr>
+                <w:rFonts w:ascii="Book Antiqua" w:hAnsi="Book Antiqua" w:cs="Book Antiqua"/>
+                <w:b/>
+                <w:sz w:val="20"/>
+                <w:szCs w:val="20"/>
+              </w:rPr>
+              <w:t>Methodologies</w:t>
+            </w:r>
+          </w:p>
+        </w:tc>
+        <w:tc>
+          <w:tcPr>
+            <w:tcW w:w="7595" w:type="dxa"/>
+            <w:tcBorders>
+              <w:top w:val="single" w:sz="4" w:space="0" w:color="C0C0C0"/>
+              <w:left w:val="single" w:sz="4" w:space="0" w:color="C0C0C0"/>
+              <w:bottom w:val="single" w:sz="4" w:space="0" w:color="C0C0C0"/>
+              <w:right w:val="single" w:sz="4" w:space="0" w:color="C0C0C0"/>
+            </w:tcBorders>
+            <w:shd w:val="clear" w:color="auto" w:fill="auto"/>
+          </w:tcPr>
+          <w:p>
+            <w:pPr>
+              <w:rPr>
+                <w:rFonts w:ascii="Book Antiqua" w:hAnsi="Book Antiqua" w:cs="Book Antiqua"/>
+                <w:b/>
+                <w:sz w:val="20"/>
+                <w:szCs w:val="20"/>
+              </w:rPr>
+            </w:pPr>
+            <w:r>
+              <w:rPr>
+                <w:rFonts w:ascii="Book Antiqua" w:hAnsi="Book Antiqua" w:cs="Book Antiqua"/>
+                <w:b/>
+                <w:sz w:val="20"/>
+                <w:szCs w:val="20"/>
+              </w:rPr>
+              <w:t>Scrum, Waterfall</w:t>
+            </w:r>
+          </w:p>
+        </w:tc>
+      </w:tr>
     </w:tbl>
     <w:p>
       <w:pPr>
@@ -1379,7 +1404,7 @@
                     <a:blip r:embed="rId20" cstate="print">
                       <a:extLst>
                         <a:ext uri="{28A0092B-C50C-407E-A947-70E740481C1C}">
-                          <a14:useLocalDpi xmlns="" xmlns:wpc="http://schemas.microsoft.com/office/word/2010/wordprocessingCanvas" xmlns:mc="http://schemas.openxmlformats.org/markup-compatibility/2006" xmlns:o="urn:schemas-microsoft-com:office:office" xmlns:v="urn:schemas-microsoft-com:vml" xmlns:wp14="http://schemas.microsoft.com/office/word/2010/wordprocessingDrawing" xmlns:w10="urn:schemas-microsoft-com:office:word" xmlns:w="http://schemas.openxmlformats.org/wordprocessingml/2006/main" xmlns:w14="http://schemas.microsoft.com/office/word/2010/wordml" xmlns:w15="http://schemas.microsoft.com/office/word/2012/wordml" xmlns:wpg="http://schemas.microsoft.com/office/word/2010/wordprocessingGroup" xmlns:wpi="http://schemas.microsoft.com/office/word/2010/wordprocessingInk" xmlns:wps="http://schemas.microsoft.com/office/word/2010/wordprocessingShape" xmlns:a14="http://schemas.microsoft.com/office/drawing/2010/main" val="0"/>
+                          <a14:useLocalDpi xmlns:a14="http://schemas.microsoft.com/office/drawing/2010/main" val="0"/>
                         </a:ext>
                       </a:extLst>
                     </a:blip>
@@ -1599,6 +1624,37 @@
           <w:rFonts w:ascii="Book Antiqua" w:hAnsi="Book Antiqua" w:cs="Book Antiqua"/>
           <w:b/>
           <w:color w:val="000000"/>
+          <w:sz w:val="20"/>
+          <w:szCs w:val="20"/>
+        </w:rPr>
+        <w:t>24</w:t>
+      </w:r>
+      <w:r>
+        <w:rPr>
+          <w:rFonts w:ascii="Book Antiqua" w:hAnsi="Book Antiqua" w:cs="Book Antiqua"/>
+          <w:b/>
+          <w:color w:val="000000"/>
+          <w:sz w:val="20"/>
+          <w:szCs w:val="20"/>
+          <w:vertAlign w:val="superscript"/>
+        </w:rPr>
+        <w:t>th</w:t>
+      </w:r>
+      <w:r>
+        <w:rPr>
+          <w:rFonts w:ascii="Book Antiqua" w:hAnsi="Book Antiqua" w:cs="Book Antiqua"/>
+          <w:b/>
+          <w:color w:val="000000"/>
+          <w:sz w:val="20"/>
+          <w:szCs w:val="20"/>
+        </w:rPr>
+        <w:t xml:space="preserve"> </w:t>
+      </w:r>
+      <w:r>
+        <w:rPr>
+          <w:rFonts w:ascii="Book Antiqua" w:hAnsi="Book Antiqua" w:cs="Book Antiqua"/>
+          <w:b/>
+          <w:color w:val="000000"/>
           <w:spacing w:val="4"/>
           <w:sz w:val="20"/>
           <w:szCs w:val="20"/>
@@ -1625,7 +1681,41 @@
           <w:sz w:val="20"/>
           <w:szCs w:val="20"/>
         </w:rPr>
-        <w:t>Aug’2017</w:t>
+        <w:t>30</w:t>
+      </w:r>
+      <w:r>
+        <w:rPr>
+          <w:rFonts w:ascii="Book Antiqua" w:hAnsi="Book Antiqua" w:cs="Book Antiqua"/>
+          <w:b/>
+          <w:color w:val="000000"/>
+          <w:spacing w:val="4"/>
+          <w:sz w:val="20"/>
+          <w:szCs w:val="20"/>
+          <w:vertAlign w:val="superscript"/>
+        </w:rPr>
+        <w:t>th</w:t>
+      </w:r>
+      <w:r>
+        <w:rPr>
+          <w:rFonts w:ascii="Book Antiqua" w:hAnsi="Book Antiqua" w:cs="Book Antiqua"/>
+          <w:b/>
+          <w:color w:val="000000"/>
+          <w:spacing w:val="4"/>
+          <w:sz w:val="20"/>
+          <w:szCs w:val="20"/>
+        </w:rPr>
+        <w:t xml:space="preserve"> July</w:t>
+      </w:r>
+      <w:r>
+        <w:rPr>
+          <w:rFonts w:ascii="Book Antiqua" w:hAnsi="Book Antiqua" w:cs="Book Antiqua"/>
+          <w:b/>
+          <w:color w:val="000000"/>
+          <w:spacing w:val="4"/>
+          <w:sz w:val="20"/>
+          <w:szCs w:val="20"/>
+        </w:rPr>
+        <w:t>’2017</w:t>
       </w:r>
     </w:p>
     <w:p>
@@ -2004,7 +2094,434 @@
           <w:sz w:val="20"/>
           <w:szCs w:val="20"/>
         </w:rPr>
+        <w:t>.</w:t>
+      </w:r>
+      <w:r>
+        <w:rPr>
+          <w:rFonts w:ascii="Book Antiqua" w:hAnsi="Book Antiqua" w:cs="Book Antiqua"/>
+          <w:color w:val="000000"/>
+          <w:spacing w:val="0"/>
+          <w:sz w:val="20"/>
+          <w:szCs w:val="20"/>
+        </w:rPr>
         <w:t> </w:t>
+      </w:r>
+      <w:r>
+        <w:rPr>
+          <w:rFonts w:ascii="Book Antiqua" w:hAnsi="Book Antiqua" w:cs="Book Antiqua"/>
+          <w:color w:val="000000"/>
+          <w:spacing w:val="0"/>
+          <w:sz w:val="20"/>
+          <w:szCs w:val="20"/>
+        </w:rPr>
+        <w:t>It provides all the information required by the quality team in a single nutshell.</w:t>
+      </w:r>
+      <w:r>
+        <w:rPr>
+          <w:rFonts w:ascii="Book Antiqua" w:hAnsi="Book Antiqua" w:cs="Book Antiqua"/>
+          <w:color w:val="000000"/>
+          <w:spacing w:val="0"/>
+          <w:sz w:val="20"/>
+          <w:szCs w:val="20"/>
+        </w:rPr>
+        <w:t xml:space="preserve"> </w:t>
+      </w:r>
+      <w:r>
+        <w:rPr>
+          <w:rFonts w:ascii="Book Antiqua" w:hAnsi="Book Antiqua" w:cs="Book Antiqua"/>
+          <w:color w:val="000000"/>
+          <w:spacing w:val="0"/>
+          <w:sz w:val="20"/>
+          <w:szCs w:val="20"/>
+        </w:rPr>
+        <w:t>This reduced the extensive mail chains for getting the complete information.</w:t>
+      </w:r>
+    </w:p>
+    <w:p>
+      <w:pPr>
+        <w:pStyle w:val="Bullets"/>
+        <w:widowControl w:val="0"/>
+        <w:numPr>
+          <w:ilvl w:val="0"/>
+          <w:numId w:val="0"/>
+        </w:numPr>
+        <w:spacing w:before="0" w:after="0" w:line="240" w:lineRule="auto"/>
+        <w:ind w:left="15"/>
+        <w:rPr>
+          <w:rFonts w:ascii="Book Antiqua" w:hAnsi="Book Antiqua" w:cs="Book Antiqua"/>
+          <w:b/>
+          <w:color w:val="000000"/>
+          <w:spacing w:val="0"/>
+          <w:sz w:val="20"/>
+          <w:szCs w:val="20"/>
+        </w:rPr>
+      </w:pPr>
+      <w:r>
+        <w:rPr>
+          <w:rFonts w:ascii="Book Antiqua" w:hAnsi="Book Antiqua" w:cs="Book Antiqua"/>
+          <w:b/>
+          <w:color w:val="000000"/>
+          <w:spacing w:val="0"/>
+          <w:sz w:val="20"/>
+          <w:szCs w:val="20"/>
+          <w:shd w:val="clear" w:color="auto" w:fill="FFFFFF"/>
+        </w:rPr>
+        <w:lastRenderedPageBreak/>
+        <w:t xml:space="preserve">Responsibilities:  </w:t>
+      </w:r>
+      <w:r>
+        <w:rPr>
+          <w:rFonts w:ascii="Book Antiqua" w:hAnsi="Book Antiqua" w:cs="Book Antiqua"/>
+          <w:color w:val="000000"/>
+          <w:spacing w:val="0"/>
+          <w:sz w:val="20"/>
+          <w:szCs w:val="20"/>
+          <w:shd w:val="clear" w:color="auto" w:fill="FFFFFF"/>
+        </w:rPr>
+        <w:t xml:space="preserve">UI/Front End Development, </w:t>
+      </w:r>
+      <w:r>
+        <w:rPr>
+          <w:rFonts w:ascii="Book Antiqua" w:hAnsi="Book Antiqua" w:cs="Book Antiqua"/>
+          <w:color w:val="000000"/>
+          <w:spacing w:val="0"/>
+          <w:sz w:val="20"/>
+          <w:szCs w:val="20"/>
+          <w:shd w:val="clear" w:color="auto" w:fill="FFFFFF"/>
+        </w:rPr>
+        <w:t>Developing</w:t>
+      </w:r>
+      <w:r>
+        <w:rPr>
+          <w:rFonts w:ascii="Book Antiqua" w:hAnsi="Book Antiqua" w:cs="Book Antiqua"/>
+          <w:color w:val="000000"/>
+          <w:spacing w:val="0"/>
+          <w:sz w:val="20"/>
+          <w:szCs w:val="20"/>
+          <w:shd w:val="clear" w:color="auto" w:fill="FFFFFF"/>
+        </w:rPr>
+        <w:t>/coding as per requirements,</w:t>
+      </w:r>
+      <w:r>
+        <w:rPr>
+          <w:rFonts w:ascii="Book Antiqua" w:hAnsi="Book Antiqua" w:cs="Book Antiqua"/>
+          <w:color w:val="000000"/>
+          <w:spacing w:val="0"/>
+          <w:sz w:val="20"/>
+          <w:szCs w:val="20"/>
+          <w:shd w:val="clear" w:color="auto" w:fill="FFFFFF"/>
+        </w:rPr>
+        <w:t xml:space="preserve"> </w:t>
+      </w:r>
+      <w:r>
+        <w:rPr>
+          <w:rFonts w:ascii="Book Antiqua" w:hAnsi="Book Antiqua" w:cs="Book Antiqua"/>
+          <w:color w:val="000000"/>
+          <w:spacing w:val="0"/>
+          <w:sz w:val="20"/>
+          <w:szCs w:val="20"/>
+          <w:shd w:val="clear" w:color="auto" w:fill="FFFFFF"/>
+        </w:rPr>
+        <w:t>Code reviews, gathering</w:t>
+      </w:r>
+      <w:r>
+        <w:rPr>
+          <w:rFonts w:ascii="Book Antiqua" w:hAnsi="Book Antiqua" w:cs="Book Antiqua"/>
+          <w:color w:val="000000"/>
+          <w:spacing w:val="0"/>
+          <w:sz w:val="20"/>
+          <w:szCs w:val="20"/>
+          <w:shd w:val="clear" w:color="auto" w:fill="FFFFFF"/>
+        </w:rPr>
+        <w:t xml:space="preserve"> requirements from client.</w:t>
+      </w:r>
+    </w:p>
+    <w:p>
+      <w:pPr>
+        <w:pStyle w:val="ListHeading"/>
+        <w:widowControl w:val="0"/>
+        <w:ind w:left="0"/>
+        <w:jc w:val="both"/>
+        <w:rPr>
+          <w:rFonts w:ascii="Book Antiqua" w:hAnsi="Book Antiqua" w:cs="Book Antiqua"/>
+          <w:color w:val="000000"/>
+          <w:spacing w:val="0"/>
+          <w:sz w:val="20"/>
+          <w:szCs w:val="20"/>
+        </w:rPr>
+      </w:pPr>
+      <w:r>
+        <w:rPr>
+          <w:rFonts w:ascii="Book Antiqua" w:hAnsi="Book Antiqua" w:cs="Book Antiqua"/>
+          <w:b/>
+          <w:color w:val="000000"/>
+          <w:spacing w:val="0"/>
+          <w:sz w:val="20"/>
+          <w:szCs w:val="20"/>
+        </w:rPr>
+        <w:t xml:space="preserve">Environment: </w:t>
+      </w:r>
+      <w:r>
+        <w:rPr>
+          <w:rFonts w:ascii="Book Antiqua" w:hAnsi="Book Antiqua" w:cs="Book Antiqua"/>
+          <w:color w:val="000000"/>
+          <w:spacing w:val="0"/>
+          <w:sz w:val="20"/>
+          <w:szCs w:val="20"/>
+        </w:rPr>
+        <w:t>C#, MS SQL Server, Ajax, jQuery, Ang</w:t>
+      </w:r>
+      <w:r>
+        <w:rPr>
+          <w:rFonts w:ascii="Book Antiqua" w:hAnsi="Book Antiqua" w:cs="Book Antiqua"/>
+          <w:color w:val="000000"/>
+          <w:spacing w:val="0"/>
+          <w:sz w:val="20"/>
+          <w:szCs w:val="20"/>
+        </w:rPr>
+        <w:t>ularJS, Web Services, HTML, CSS</w:t>
+      </w:r>
+      <w:r>
+        <w:rPr>
+          <w:rFonts w:ascii="Book Antiqua" w:hAnsi="Book Antiqua" w:cs="Book Antiqua"/>
+          <w:color w:val="000000"/>
+          <w:spacing w:val="0"/>
+          <w:sz w:val="20"/>
+          <w:szCs w:val="20"/>
+        </w:rPr>
+        <w:t>,</w:t>
+      </w:r>
+      <w:r>
+        <w:rPr>
+          <w:rFonts w:ascii="Book Antiqua" w:hAnsi="Book Antiqua" w:cs="Book Antiqua"/>
+          <w:color w:val="000000"/>
+          <w:spacing w:val="0"/>
+          <w:sz w:val="20"/>
+          <w:szCs w:val="20"/>
+        </w:rPr>
+        <w:t xml:space="preserve"> </w:t>
+      </w:r>
+      <w:r>
+        <w:rPr>
+          <w:rFonts w:ascii="Book Antiqua" w:hAnsi="Book Antiqua" w:cs="Book Antiqua"/>
+          <w:color w:val="000000"/>
+          <w:spacing w:val="0"/>
+          <w:sz w:val="20"/>
+          <w:szCs w:val="20"/>
+        </w:rPr>
+        <w:t>Bootstrap</w:t>
+      </w:r>
+    </w:p>
+    <w:p>
+      <w:pPr>
+        <w:pStyle w:val="Heading-5"/>
+        <w:widowControl w:val="0"/>
+        <w:pBdr>
+          <w:bottom w:val="double" w:sz="1" w:space="1" w:color="000000"/>
+        </w:pBdr>
+        <w:spacing w:before="0" w:after="0" w:line="240" w:lineRule="auto"/>
+        <w:jc w:val="both"/>
+        <w:rPr>
+          <w:rFonts w:ascii="Book Antiqua" w:hAnsi="Book Antiqua" w:cs="Book Antiqua"/>
+          <w:b w:val="0"/>
+          <w:color w:val="000000"/>
+          <w:spacing w:val="0"/>
+          <w:sz w:val="20"/>
+          <w:szCs w:val="20"/>
+        </w:rPr>
+      </w:pPr>
+    </w:p>
+    <w:p>
+      <w:pPr>
+        <w:pStyle w:val="ListContents"/>
+        <w:ind w:left="0"/>
+      </w:pPr>
+    </w:p>
+    <w:p>
+      <w:pPr>
+        <w:pStyle w:val="Heading-5"/>
+        <w:widowControl w:val="0"/>
+        <w:tabs>
+          <w:tab w:val="right" w:pos="10224"/>
+        </w:tabs>
+        <w:spacing w:before="0" w:after="0" w:line="240" w:lineRule="auto"/>
+        <w:jc w:val="both"/>
+        <w:rPr>
+          <w:rFonts w:ascii="Book Antiqua" w:hAnsi="Book Antiqua" w:cs="Book Antiqua"/>
+          <w:color w:val="000000"/>
+          <w:spacing w:val="0"/>
+          <w:sz w:val="20"/>
+          <w:szCs w:val="20"/>
+        </w:rPr>
+      </w:pPr>
+      <w:r>
+        <w:rPr>
+          <w:rFonts w:ascii="Book Antiqua" w:hAnsi="Book Antiqua" w:cs="Book Antiqua"/>
+          <w:color w:val="000000"/>
+          <w:spacing w:val="0"/>
+          <w:sz w:val="20"/>
+          <w:szCs w:val="20"/>
+        </w:rPr>
+        <w:t xml:space="preserve">Project: </w:t>
+      </w:r>
+      <w:proofErr w:type="spellStart"/>
+      <w:r>
+        <w:rPr>
+          <w:rFonts w:ascii="Book Antiqua" w:hAnsi="Book Antiqua" w:cs="Book Antiqua"/>
+          <w:b w:val="0"/>
+          <w:color w:val="000000"/>
+          <w:spacing w:val="0"/>
+          <w:sz w:val="20"/>
+          <w:szCs w:val="20"/>
+        </w:rPr>
+        <w:t>StoneSoup</w:t>
+      </w:r>
+      <w:proofErr w:type="spellEnd"/>
+      <w:r>
+        <w:rPr>
+          <w:rFonts w:ascii="Book Antiqua" w:hAnsi="Book Antiqua" w:cs="Book Antiqua"/>
+          <w:b w:val="0"/>
+          <w:color w:val="000000"/>
+          <w:spacing w:val="0"/>
+          <w:sz w:val="20"/>
+          <w:szCs w:val="20"/>
+        </w:rPr>
+        <w:t xml:space="preserve"> </w:t>
+      </w:r>
+      <w:r>
+        <w:rPr>
+          <w:rFonts w:ascii="Book Antiqua" w:hAnsi="Book Antiqua" w:cs="Book Antiqua"/>
+          <w:b w:val="0"/>
+          <w:color w:val="000000"/>
+          <w:spacing w:val="0"/>
+          <w:sz w:val="20"/>
+          <w:szCs w:val="20"/>
+        </w:rPr>
+        <w:tab/>
+      </w:r>
+      <w:r>
+        <w:rPr>
+          <w:rFonts w:ascii="Book Antiqua" w:hAnsi="Book Antiqua" w:cs="Book Antiqua"/>
+          <w:color w:val="000000"/>
+          <w:spacing w:val="0"/>
+          <w:sz w:val="20"/>
+          <w:szCs w:val="20"/>
+          <w:shd w:val="clear" w:color="auto" w:fill="FFFFFF"/>
+        </w:rPr>
+        <w:t xml:space="preserve">Project Date: </w:t>
+      </w:r>
+      <w:r>
+        <w:rPr>
+          <w:rFonts w:ascii="Book Antiqua" w:hAnsi="Book Antiqua" w:cs="Book Antiqua"/>
+          <w:b w:val="0"/>
+          <w:color w:val="000000"/>
+          <w:spacing w:val="0"/>
+          <w:sz w:val="20"/>
+          <w:szCs w:val="20"/>
+          <w:shd w:val="clear" w:color="auto" w:fill="FFFFFF"/>
+        </w:rPr>
+        <w:t xml:space="preserve">October 2015 </w:t>
+      </w:r>
+      <w:r>
+        <w:rPr>
+          <w:rFonts w:ascii="Book Antiqua" w:hAnsi="Book Antiqua" w:cs="Book Antiqua"/>
+          <w:b w:val="0"/>
+          <w:color w:val="000000"/>
+          <w:spacing w:val="0"/>
+          <w:sz w:val="20"/>
+          <w:szCs w:val="20"/>
+          <w:shd w:val="clear" w:color="auto" w:fill="FFFFFF"/>
+        </w:rPr>
+        <w:t>–</w:t>
+      </w:r>
+      <w:r>
+        <w:rPr>
+          <w:rFonts w:ascii="Book Antiqua" w:hAnsi="Book Antiqua" w:cs="Book Antiqua"/>
+          <w:b w:val="0"/>
+          <w:color w:val="000000"/>
+          <w:spacing w:val="0"/>
+          <w:sz w:val="20"/>
+          <w:szCs w:val="20"/>
+          <w:shd w:val="clear" w:color="auto" w:fill="FFFFFF"/>
+        </w:rPr>
+        <w:t xml:space="preserve"> </w:t>
+      </w:r>
+      <w:r>
+        <w:rPr>
+          <w:rFonts w:ascii="Book Antiqua" w:hAnsi="Book Antiqua" w:cs="Book Antiqua"/>
+          <w:b w:val="0"/>
+          <w:color w:val="000000"/>
+          <w:spacing w:val="0"/>
+          <w:sz w:val="20"/>
+          <w:szCs w:val="20"/>
+          <w:shd w:val="clear" w:color="auto" w:fill="FFFFFF"/>
+        </w:rPr>
+        <w:t>July 2017</w:t>
+      </w:r>
+      <w:r>
+        <w:rPr>
+          <w:rFonts w:ascii="Book Antiqua" w:hAnsi="Book Antiqua" w:cs="Book Antiqua"/>
+          <w:b w:val="0"/>
+          <w:color w:val="000000"/>
+          <w:spacing w:val="0"/>
+          <w:sz w:val="20"/>
+          <w:szCs w:val="20"/>
+          <w:shd w:val="clear" w:color="auto" w:fill="FFFFFF"/>
+        </w:rPr>
+        <w:t xml:space="preserve"> </w:t>
+      </w:r>
+    </w:p>
+    <w:p>
+      <w:pPr>
+        <w:pStyle w:val="ListHeading"/>
+        <w:widowControl w:val="0"/>
+        <w:ind w:left="0"/>
+        <w:jc w:val="both"/>
+        <w:rPr>
+          <w:rFonts w:ascii="Book Antiqua" w:hAnsi="Book Antiqua" w:cs="Book Antiqua"/>
+          <w:b/>
+          <w:color w:val="000000"/>
+          <w:spacing w:val="0"/>
+          <w:sz w:val="20"/>
+          <w:szCs w:val="20"/>
+        </w:rPr>
+      </w:pPr>
+      <w:r>
+        <w:rPr>
+          <w:rFonts w:ascii="Book Antiqua" w:hAnsi="Book Antiqua" w:cs="Book Antiqua"/>
+          <w:b/>
+          <w:color w:val="000000"/>
+          <w:spacing w:val="0"/>
+          <w:sz w:val="20"/>
+          <w:szCs w:val="20"/>
+        </w:rPr>
+        <w:t>Role: Application Developer/ Team Lead</w:t>
+      </w:r>
+    </w:p>
+    <w:p>
+      <w:pPr>
+        <w:pStyle w:val="ListHeading"/>
+        <w:widowControl w:val="0"/>
+        <w:ind w:left="0"/>
+        <w:jc w:val="both"/>
+        <w:rPr>
+          <w:rFonts w:ascii="Book Antiqua" w:hAnsi="Book Antiqua" w:cs="Book Antiqua"/>
+          <w:color w:val="000000"/>
+          <w:spacing w:val="0"/>
+          <w:sz w:val="20"/>
+          <w:szCs w:val="20"/>
+        </w:rPr>
+      </w:pPr>
+      <w:r>
+        <w:rPr>
+          <w:rFonts w:ascii="Book Antiqua" w:hAnsi="Book Antiqua" w:cs="Book Antiqua"/>
+          <w:b/>
+          <w:color w:val="000000"/>
+          <w:spacing w:val="0"/>
+          <w:sz w:val="20"/>
+          <w:szCs w:val="20"/>
+        </w:rPr>
+        <w:t>Description:</w:t>
       </w:r>
     </w:p>
     <w:p>
@@ -2034,6 +2551,76 @@
           <w:sz w:val="20"/>
           <w:szCs w:val="20"/>
         </w:rPr>
+        <w:t xml:space="preserve">This is a web </w:t>
+      </w:r>
+      <w:r>
+        <w:rPr>
+          <w:rFonts w:ascii="Book Antiqua" w:hAnsi="Book Antiqua" w:cs="Book Antiqua"/>
+          <w:color w:val="000000"/>
+          <w:spacing w:val="0"/>
+          <w:sz w:val="20"/>
+          <w:szCs w:val="20"/>
+        </w:rPr>
+        <w:t xml:space="preserve">based application that allows users to add, </w:t>
+      </w:r>
+      <w:r>
+        <w:rPr>
+          <w:rFonts w:ascii="Book Antiqua" w:hAnsi="Book Antiqua" w:cs="Book Antiqua"/>
+          <w:color w:val="000000"/>
+          <w:spacing w:val="0"/>
+          <w:sz w:val="20"/>
+          <w:szCs w:val="20"/>
+        </w:rPr>
+        <w:t>edit</w:t>
+      </w:r>
+      <w:r>
+        <w:rPr>
+          <w:rFonts w:ascii="Book Antiqua" w:hAnsi="Book Antiqua" w:cs="Book Antiqua"/>
+          <w:color w:val="000000"/>
+          <w:spacing w:val="0"/>
+          <w:sz w:val="20"/>
+          <w:szCs w:val="20"/>
+        </w:rPr>
+        <w:t xml:space="preserve"> and publish</w:t>
+      </w:r>
+      <w:r>
+        <w:rPr>
+          <w:rFonts w:ascii="Book Antiqua" w:hAnsi="Book Antiqua" w:cs="Book Antiqua"/>
+          <w:color w:val="000000"/>
+          <w:spacing w:val="0"/>
+          <w:sz w:val="20"/>
+          <w:szCs w:val="20"/>
+        </w:rPr>
+        <w:t xml:space="preserve"> engineering data </w:t>
+      </w:r>
+      <w:r>
+        <w:rPr>
+          <w:rFonts w:ascii="Book Antiqua" w:hAnsi="Book Antiqua" w:cs="Book Antiqua"/>
+          <w:color w:val="000000"/>
+          <w:spacing w:val="0"/>
+          <w:sz w:val="20"/>
+          <w:szCs w:val="20"/>
+        </w:rPr>
+        <w:t>and</w:t>
+      </w:r>
+      <w:r>
+        <w:rPr>
+          <w:rFonts w:ascii="Book Antiqua" w:hAnsi="Book Antiqua" w:cs="Book Antiqua"/>
+          <w:color w:val="000000"/>
+          <w:spacing w:val="0"/>
+          <w:sz w:val="20"/>
+          <w:szCs w:val="20"/>
+        </w:rPr>
+        <w:t xml:space="preserve"> provides Customizable Configurations to different groups.</w:t>
+      </w:r>
+      <w:r>
+        <w:rPr>
+          <w:rFonts w:ascii="Book Antiqua" w:hAnsi="Book Antiqua" w:cs="Book Antiqua"/>
+          <w:color w:val="000000"/>
+          <w:spacing w:val="0"/>
+          <w:sz w:val="20"/>
+          <w:szCs w:val="20"/>
+        </w:rPr>
         <w:t xml:space="preserve"> </w:t>
       </w:r>
       <w:r>
@@ -2044,7 +2631,7 @@
           <w:sz w:val="20"/>
           <w:szCs w:val="20"/>
         </w:rPr>
-        <w:t>It provides all the information required by the quality team in a single nutshell.</w:t>
+        <w:t>Allows saving custom configuration locally/on the server.</w:t>
       </w:r>
     </w:p>
     <w:p>
@@ -2074,7 +2661,583 @@
           <w:sz w:val="20"/>
           <w:szCs w:val="20"/>
         </w:rPr>
-        <w:t>This reduced the extensive mail chains for getting the complete information.</w:t>
+        <w:t xml:space="preserve">Data generated from Stone Soup </w:t>
+      </w:r>
+      <w:r>
+        <w:rPr>
+          <w:rFonts w:ascii="Book Antiqua" w:hAnsi="Book Antiqua" w:cs="Book Antiqua"/>
+          <w:color w:val="000000"/>
+          <w:spacing w:val="0"/>
+          <w:sz w:val="20"/>
+          <w:szCs w:val="20"/>
+        </w:rPr>
+        <w:t>helps in</w:t>
+      </w:r>
+      <w:r>
+        <w:rPr>
+          <w:rFonts w:ascii="Book Antiqua" w:hAnsi="Book Antiqua" w:cs="Book Antiqua"/>
+          <w:color w:val="000000"/>
+          <w:spacing w:val="0"/>
+          <w:sz w:val="20"/>
+          <w:szCs w:val="20"/>
+        </w:rPr>
+        <w:t xml:space="preserve"> design validations</w:t>
+      </w:r>
+      <w:r>
+        <w:rPr>
+          <w:rFonts w:ascii="Book Antiqua" w:hAnsi="Book Antiqua" w:cs="Book Antiqua"/>
+          <w:color w:val="000000"/>
+          <w:spacing w:val="0"/>
+          <w:sz w:val="20"/>
+          <w:szCs w:val="20"/>
+        </w:rPr>
+        <w:t xml:space="preserve"> and automate repetitive design </w:t>
+      </w:r>
+      <w:r>
+        <w:rPr>
+          <w:rFonts w:ascii="Book Antiqua" w:hAnsi="Book Antiqua" w:cs="Book Antiqua"/>
+          <w:color w:val="000000"/>
+          <w:spacing w:val="0"/>
+          <w:sz w:val="20"/>
+          <w:szCs w:val="20"/>
+        </w:rPr>
+        <w:t xml:space="preserve">engineering </w:t>
+      </w:r>
+      <w:r>
+        <w:rPr>
+          <w:rFonts w:ascii="Book Antiqua" w:hAnsi="Book Antiqua" w:cs="Book Antiqua"/>
+          <w:color w:val="000000"/>
+          <w:spacing w:val="0"/>
+          <w:sz w:val="20"/>
+          <w:szCs w:val="20"/>
+        </w:rPr>
+        <w:t xml:space="preserve">activities. </w:t>
+      </w:r>
+    </w:p>
+    <w:p>
+      <w:pPr>
+        <w:pStyle w:val="Bullets"/>
+        <w:widowControl w:val="0"/>
+        <w:numPr>
+          <w:ilvl w:val="0"/>
+          <w:numId w:val="0"/>
+        </w:numPr>
+        <w:spacing w:before="0" w:after="0" w:line="240" w:lineRule="auto"/>
+        <w:jc w:val="both"/>
+        <w:rPr>
+          <w:rFonts w:ascii="Book Antiqua" w:hAnsi="Book Antiqua" w:cs="Book Antiqua"/>
+          <w:color w:val="000000"/>
+          <w:spacing w:val="0"/>
+          <w:sz w:val="20"/>
+          <w:szCs w:val="20"/>
+        </w:rPr>
+      </w:pPr>
+      <w:r>
+        <w:rPr>
+          <w:rFonts w:ascii="Book Antiqua" w:hAnsi="Book Antiqua" w:cs="Book Antiqua"/>
+          <w:color w:val="000000"/>
+          <w:spacing w:val="0"/>
+          <w:sz w:val="20"/>
+          <w:szCs w:val="20"/>
+        </w:rPr>
+        <w:t xml:space="preserve"> </w:t>
+      </w:r>
+    </w:p>
+    <w:p>
+      <w:pPr>
+        <w:pStyle w:val="Bullets"/>
+        <w:widowControl w:val="0"/>
+        <w:numPr>
+          <w:ilvl w:val="0"/>
+          <w:numId w:val="0"/>
+        </w:numPr>
+        <w:spacing w:before="0" w:after="0" w:line="240" w:lineRule="auto"/>
+        <w:jc w:val="both"/>
+        <w:rPr>
+          <w:rFonts w:ascii="Book Antiqua" w:hAnsi="Book Antiqua" w:cs="Book Antiqua"/>
+          <w:b/>
+          <w:color w:val="000000"/>
+          <w:spacing w:val="0"/>
+          <w:sz w:val="20"/>
+          <w:szCs w:val="20"/>
+        </w:rPr>
+      </w:pPr>
+      <w:r>
+        <w:rPr>
+          <w:rFonts w:ascii="Book Antiqua" w:hAnsi="Book Antiqua" w:cs="Book Antiqua"/>
+          <w:b/>
+          <w:color w:val="000000"/>
+          <w:spacing w:val="0"/>
+          <w:sz w:val="20"/>
+          <w:szCs w:val="20"/>
+          <w:shd w:val="clear" w:color="auto" w:fill="FFFFFF"/>
+        </w:rPr>
+        <w:t xml:space="preserve">Responsibilities:  </w:t>
+      </w:r>
+      <w:r>
+        <w:rPr>
+          <w:rFonts w:ascii="Book Antiqua" w:hAnsi="Book Antiqua" w:cs="Book Antiqua"/>
+          <w:color w:val="000000"/>
+          <w:spacing w:val="0"/>
+          <w:sz w:val="20"/>
+          <w:szCs w:val="20"/>
+          <w:shd w:val="clear" w:color="auto" w:fill="FFFFFF"/>
+        </w:rPr>
+        <w:t>Application</w:t>
+      </w:r>
+      <w:r>
+        <w:rPr>
+          <w:rFonts w:ascii="Book Antiqua" w:hAnsi="Book Antiqua" w:cs="Book Antiqua"/>
+          <w:b/>
+          <w:color w:val="000000"/>
+          <w:spacing w:val="0"/>
+          <w:sz w:val="20"/>
+          <w:szCs w:val="20"/>
+          <w:shd w:val="clear" w:color="auto" w:fill="FFFFFF"/>
+        </w:rPr>
+        <w:t xml:space="preserve"> </w:t>
+      </w:r>
+      <w:r>
+        <w:rPr>
+          <w:rFonts w:ascii="Book Antiqua" w:hAnsi="Book Antiqua" w:cs="Book Antiqua"/>
+          <w:color w:val="000000"/>
+          <w:spacing w:val="0"/>
+          <w:sz w:val="20"/>
+          <w:szCs w:val="20"/>
+          <w:shd w:val="clear" w:color="auto" w:fill="FFFFFF"/>
+        </w:rPr>
+        <w:t>development</w:t>
+      </w:r>
+      <w:r>
+        <w:rPr>
+          <w:rFonts w:ascii="Book Antiqua" w:hAnsi="Book Antiqua" w:cs="Book Antiqua"/>
+          <w:color w:val="000000"/>
+          <w:spacing w:val="0"/>
+          <w:sz w:val="20"/>
+          <w:szCs w:val="20"/>
+          <w:shd w:val="clear" w:color="auto" w:fill="FFFFFF"/>
+        </w:rPr>
+        <w:t>,</w:t>
+      </w:r>
+      <w:r>
+        <w:rPr>
+          <w:rFonts w:ascii="Book Antiqua" w:hAnsi="Book Antiqua" w:cs="Book Antiqua"/>
+          <w:color w:val="000000"/>
+          <w:spacing w:val="0"/>
+          <w:sz w:val="20"/>
+          <w:szCs w:val="20"/>
+          <w:shd w:val="clear" w:color="auto" w:fill="FFFFFF"/>
+        </w:rPr>
+        <w:t xml:space="preserve"> </w:t>
+      </w:r>
+      <w:r>
+        <w:rPr>
+          <w:rFonts w:ascii="Book Antiqua" w:hAnsi="Book Antiqua" w:cs="Book Antiqua"/>
+          <w:color w:val="000000"/>
+          <w:spacing w:val="0"/>
+          <w:sz w:val="20"/>
+          <w:szCs w:val="20"/>
+          <w:shd w:val="clear" w:color="auto" w:fill="FFFFFF"/>
+        </w:rPr>
+        <w:t>Code reviews,</w:t>
+      </w:r>
+      <w:r>
+        <w:rPr>
+          <w:rFonts w:ascii="Book Antiqua" w:hAnsi="Book Antiqua" w:cs="Book Antiqua"/>
+          <w:color w:val="000000"/>
+          <w:spacing w:val="0"/>
+          <w:sz w:val="20"/>
+          <w:szCs w:val="20"/>
+          <w:shd w:val="clear" w:color="auto" w:fill="FFFFFF"/>
+        </w:rPr>
+        <w:t xml:space="preserve"> requirements</w:t>
+      </w:r>
+      <w:r>
+        <w:rPr>
+          <w:rFonts w:ascii="Book Antiqua" w:hAnsi="Book Antiqua" w:cs="Book Antiqua"/>
+          <w:color w:val="000000"/>
+          <w:spacing w:val="0"/>
+          <w:sz w:val="20"/>
+          <w:szCs w:val="20"/>
+          <w:shd w:val="clear" w:color="auto" w:fill="FFFFFF"/>
+        </w:rPr>
+        <w:t xml:space="preserve"> gathering</w:t>
+      </w:r>
+      <w:r>
+        <w:rPr>
+          <w:rFonts w:ascii="Book Antiqua" w:hAnsi="Book Antiqua" w:cs="Book Antiqua"/>
+          <w:color w:val="000000"/>
+          <w:spacing w:val="0"/>
+          <w:sz w:val="20"/>
+          <w:szCs w:val="20"/>
+          <w:shd w:val="clear" w:color="auto" w:fill="FFFFFF"/>
+        </w:rPr>
+        <w:t>, team management</w:t>
+      </w:r>
+      <w:r>
+        <w:rPr>
+          <w:rFonts w:ascii="Book Antiqua" w:hAnsi="Book Antiqua" w:cs="Book Antiqua"/>
+          <w:color w:val="000000"/>
+          <w:spacing w:val="0"/>
+          <w:sz w:val="20"/>
+          <w:szCs w:val="20"/>
+          <w:shd w:val="clear" w:color="auto" w:fill="FFFFFF"/>
+        </w:rPr>
+        <w:t>.</w:t>
+      </w:r>
+    </w:p>
+    <w:p>
+      <w:pPr>
+        <w:pStyle w:val="ListHeading"/>
+        <w:widowControl w:val="0"/>
+        <w:ind w:left="0"/>
+        <w:jc w:val="both"/>
+        <w:rPr>
+          <w:rFonts w:ascii="Book Antiqua" w:hAnsi="Book Antiqua" w:cs="Book Antiqua"/>
+          <w:color w:val="000000"/>
+          <w:spacing w:val="0"/>
+          <w:sz w:val="20"/>
+          <w:szCs w:val="20"/>
+        </w:rPr>
+      </w:pPr>
+      <w:r>
+        <w:rPr>
+          <w:rFonts w:ascii="Book Antiqua" w:hAnsi="Book Antiqua" w:cs="Book Antiqua"/>
+          <w:b/>
+          <w:color w:val="000000"/>
+          <w:spacing w:val="0"/>
+          <w:sz w:val="20"/>
+          <w:szCs w:val="20"/>
+        </w:rPr>
+        <w:t xml:space="preserve">Environment: </w:t>
+      </w:r>
+      <w:r>
+        <w:rPr>
+          <w:rFonts w:ascii="Book Antiqua" w:hAnsi="Book Antiqua" w:cs="Book Antiqua"/>
+          <w:color w:val="000000"/>
+          <w:spacing w:val="0"/>
+          <w:sz w:val="20"/>
+          <w:szCs w:val="20"/>
+        </w:rPr>
+        <w:t xml:space="preserve">C#, </w:t>
+      </w:r>
+      <w:r>
+        <w:rPr>
+          <w:rFonts w:ascii="Book Antiqua" w:hAnsi="Book Antiqua" w:cs="Book Antiqua"/>
+          <w:color w:val="000000"/>
+          <w:spacing w:val="0"/>
+          <w:sz w:val="20"/>
+          <w:szCs w:val="20"/>
+        </w:rPr>
+        <w:t xml:space="preserve">WCF, </w:t>
+      </w:r>
+      <w:r>
+        <w:rPr>
+          <w:rFonts w:ascii="Book Antiqua" w:hAnsi="Book Antiqua" w:cs="Book Antiqua"/>
+          <w:color w:val="000000"/>
+          <w:spacing w:val="0"/>
+          <w:sz w:val="20"/>
+          <w:szCs w:val="20"/>
+        </w:rPr>
+        <w:t>MSSQL, Ajax, jQuery</w:t>
+      </w:r>
+      <w:r>
+        <w:rPr>
+          <w:rFonts w:ascii="Book Antiqua" w:hAnsi="Book Antiqua" w:cs="Book Antiqua"/>
+          <w:color w:val="000000"/>
+          <w:spacing w:val="0"/>
+          <w:sz w:val="20"/>
+          <w:szCs w:val="20"/>
+        </w:rPr>
+        <w:t xml:space="preserve">, HTML, CSS, </w:t>
+      </w:r>
+      <w:proofErr w:type="spellStart"/>
+      <w:r>
+        <w:rPr>
+          <w:rFonts w:ascii="Book Antiqua" w:hAnsi="Book Antiqua" w:cs="Book Antiqua"/>
+          <w:color w:val="000000"/>
+          <w:spacing w:val="0"/>
+          <w:sz w:val="20"/>
+          <w:szCs w:val="20"/>
+        </w:rPr>
+        <w:t>FabricJS</w:t>
+      </w:r>
+      <w:proofErr w:type="spellEnd"/>
+    </w:p>
+    <w:p>
+      <w:pPr>
+        <w:pStyle w:val="Heading-5"/>
+        <w:widowControl w:val="0"/>
+        <w:pBdr>
+          <w:bottom w:val="double" w:sz="1" w:space="1" w:color="000000"/>
+        </w:pBdr>
+        <w:spacing w:before="0" w:after="0" w:line="240" w:lineRule="auto"/>
+        <w:jc w:val="both"/>
+        <w:rPr>
+          <w:rFonts w:ascii="Book Antiqua" w:hAnsi="Book Antiqua" w:cs="Book Antiqua"/>
+          <w:b w:val="0"/>
+          <w:color w:val="000000"/>
+          <w:spacing w:val="0"/>
+          <w:sz w:val="20"/>
+          <w:szCs w:val="20"/>
+        </w:rPr>
+      </w:pPr>
+    </w:p>
+    <w:p>
+      <w:pPr>
+        <w:pStyle w:val="Heading-5"/>
+        <w:widowControl w:val="0"/>
+        <w:spacing w:before="0" w:after="0" w:line="240" w:lineRule="auto"/>
+        <w:jc w:val="both"/>
+        <w:rPr>
+          <w:rFonts w:ascii="Book Antiqua" w:hAnsi="Book Antiqua" w:cs="Book Antiqua"/>
+          <w:b w:val="0"/>
+          <w:color w:val="000000"/>
+          <w:spacing w:val="0"/>
+          <w:sz w:val="20"/>
+          <w:szCs w:val="20"/>
+        </w:rPr>
+      </w:pPr>
+    </w:p>
+    <w:p>
+      <w:pPr>
+        <w:pStyle w:val="Heading-5"/>
+        <w:widowControl w:val="0"/>
+        <w:tabs>
+          <w:tab w:val="right" w:pos="10224"/>
+        </w:tabs>
+        <w:spacing w:before="0" w:after="0" w:line="240" w:lineRule="auto"/>
+        <w:jc w:val="both"/>
+        <w:rPr>
+          <w:rFonts w:ascii="Book Antiqua" w:hAnsi="Book Antiqua" w:cs="Book Antiqua"/>
+          <w:color w:val="000000"/>
+          <w:spacing w:val="0"/>
+          <w:sz w:val="20"/>
+          <w:szCs w:val="20"/>
+        </w:rPr>
+      </w:pPr>
+      <w:r>
+        <w:rPr>
+          <w:rFonts w:ascii="Book Antiqua" w:hAnsi="Book Antiqua" w:cs="Book Antiqua"/>
+          <w:color w:val="000000"/>
+          <w:spacing w:val="0"/>
+          <w:sz w:val="20"/>
+          <w:szCs w:val="20"/>
+        </w:rPr>
+        <w:t>Project:</w:t>
+      </w:r>
+      <w:r>
+        <w:rPr>
+          <w:rFonts w:ascii="Book Antiqua" w:hAnsi="Book Antiqua" w:cs="Book Antiqua"/>
+          <w:b w:val="0"/>
+          <w:color w:val="000000"/>
+          <w:spacing w:val="0"/>
+          <w:sz w:val="20"/>
+          <w:szCs w:val="20"/>
+        </w:rPr>
+        <w:t xml:space="preserve"> </w:t>
+      </w:r>
+      <w:r>
+        <w:rPr>
+          <w:rFonts w:ascii="Book Antiqua" w:hAnsi="Book Antiqua" w:cs="Book Antiqua"/>
+          <w:b w:val="0"/>
+          <w:color w:val="000000"/>
+          <w:spacing w:val="0"/>
+          <w:sz w:val="20"/>
+          <w:szCs w:val="20"/>
+        </w:rPr>
+        <w:t>Skill Management System</w:t>
+      </w:r>
+      <w:r>
+        <w:rPr>
+          <w:rFonts w:ascii="Book Antiqua" w:hAnsi="Book Antiqua" w:cs="Book Antiqua"/>
+          <w:b w:val="0"/>
+          <w:color w:val="000000"/>
+          <w:spacing w:val="0"/>
+          <w:sz w:val="20"/>
+          <w:szCs w:val="20"/>
+        </w:rPr>
+        <w:t xml:space="preserve"> </w:t>
+      </w:r>
+      <w:r>
+        <w:rPr>
+          <w:rFonts w:ascii="Book Antiqua" w:hAnsi="Book Antiqua" w:cs="Book Antiqua"/>
+          <w:b w:val="0"/>
+          <w:color w:val="000000"/>
+          <w:spacing w:val="0"/>
+          <w:sz w:val="20"/>
+          <w:szCs w:val="20"/>
+        </w:rPr>
+        <w:tab/>
+      </w:r>
+      <w:r>
+        <w:rPr>
+          <w:rFonts w:ascii="Book Antiqua" w:hAnsi="Book Antiqua" w:cs="Book Antiqua"/>
+          <w:color w:val="000000"/>
+          <w:spacing w:val="0"/>
+          <w:sz w:val="20"/>
+          <w:szCs w:val="20"/>
+          <w:shd w:val="clear" w:color="auto" w:fill="FFFFFF"/>
+        </w:rPr>
+        <w:t>Project Date:</w:t>
+      </w:r>
+      <w:r>
+        <w:rPr>
+          <w:rFonts w:ascii="Book Antiqua" w:hAnsi="Book Antiqua" w:cs="Book Antiqua"/>
+          <w:b w:val="0"/>
+          <w:color w:val="000000"/>
+          <w:spacing w:val="0"/>
+          <w:sz w:val="20"/>
+          <w:szCs w:val="20"/>
+          <w:shd w:val="clear" w:color="auto" w:fill="FFFFFF"/>
+        </w:rPr>
+        <w:t xml:space="preserve"> </w:t>
+      </w:r>
+      <w:r>
+        <w:rPr>
+          <w:rFonts w:ascii="Book Antiqua" w:hAnsi="Book Antiqua" w:cs="Book Antiqua"/>
+          <w:b w:val="0"/>
+          <w:color w:val="000000"/>
+          <w:spacing w:val="0"/>
+          <w:sz w:val="20"/>
+          <w:szCs w:val="20"/>
+          <w:shd w:val="clear" w:color="auto" w:fill="FFFFFF"/>
+        </w:rPr>
+        <w:t xml:space="preserve">November 2016 </w:t>
+      </w:r>
+      <w:r>
+        <w:rPr>
+          <w:rFonts w:ascii="Book Antiqua" w:hAnsi="Book Antiqua" w:cs="Book Antiqua"/>
+          <w:b w:val="0"/>
+          <w:color w:val="000000"/>
+          <w:spacing w:val="0"/>
+          <w:sz w:val="20"/>
+          <w:szCs w:val="20"/>
+          <w:shd w:val="clear" w:color="auto" w:fill="FFFFFF"/>
+        </w:rPr>
+        <w:t>–</w:t>
+      </w:r>
+      <w:r>
+        <w:rPr>
+          <w:rFonts w:ascii="Book Antiqua" w:hAnsi="Book Antiqua" w:cs="Book Antiqua"/>
+          <w:b w:val="0"/>
+          <w:color w:val="000000"/>
+          <w:spacing w:val="0"/>
+          <w:sz w:val="20"/>
+          <w:szCs w:val="20"/>
+          <w:shd w:val="clear" w:color="auto" w:fill="FFFFFF"/>
+        </w:rPr>
+        <w:t xml:space="preserve"> </w:t>
+      </w:r>
+      <w:r>
+        <w:rPr>
+          <w:rFonts w:ascii="Book Antiqua" w:hAnsi="Book Antiqua" w:cs="Book Antiqua"/>
+          <w:b w:val="0"/>
+          <w:color w:val="000000"/>
+          <w:spacing w:val="0"/>
+          <w:sz w:val="20"/>
+          <w:szCs w:val="20"/>
+          <w:shd w:val="clear" w:color="auto" w:fill="FFFFFF"/>
+        </w:rPr>
+        <w:t>July 2017</w:t>
+      </w:r>
+      <w:r>
+        <w:rPr>
+          <w:rFonts w:ascii="Book Antiqua" w:hAnsi="Book Antiqua" w:cs="Book Antiqua"/>
+          <w:b w:val="0"/>
+          <w:color w:val="000000"/>
+          <w:spacing w:val="0"/>
+          <w:sz w:val="20"/>
+          <w:szCs w:val="20"/>
+          <w:shd w:val="clear" w:color="auto" w:fill="FFFFFF"/>
+        </w:rPr>
+        <w:t xml:space="preserve"> </w:t>
+      </w:r>
+    </w:p>
+    <w:p>
+      <w:pPr>
+        <w:pStyle w:val="ListHeading"/>
+        <w:widowControl w:val="0"/>
+        <w:ind w:left="0"/>
+        <w:jc w:val="both"/>
+        <w:rPr>
+          <w:rFonts w:ascii="Book Antiqua" w:hAnsi="Book Antiqua" w:cs="Book Antiqua"/>
+          <w:b/>
+          <w:color w:val="000000"/>
+          <w:spacing w:val="0"/>
+          <w:sz w:val="20"/>
+          <w:szCs w:val="20"/>
+        </w:rPr>
+      </w:pPr>
+      <w:r>
+        <w:rPr>
+          <w:rFonts w:ascii="Book Antiqua" w:hAnsi="Book Antiqua" w:cs="Book Antiqua"/>
+          <w:b/>
+          <w:color w:val="000000"/>
+          <w:spacing w:val="0"/>
+          <w:sz w:val="20"/>
+          <w:szCs w:val="20"/>
+        </w:rPr>
+        <w:t>Role: Application</w:t>
+      </w:r>
+      <w:r>
+        <w:rPr>
+          <w:rFonts w:ascii="Book Antiqua" w:hAnsi="Book Antiqua" w:cs="Book Antiqua"/>
+          <w:b/>
+          <w:color w:val="000000"/>
+          <w:spacing w:val="0"/>
+          <w:sz w:val="20"/>
+          <w:szCs w:val="20"/>
+        </w:rPr>
+        <w:t>/UI</w:t>
+      </w:r>
+      <w:r>
+        <w:rPr>
+          <w:rFonts w:ascii="Book Antiqua" w:hAnsi="Book Antiqua" w:cs="Book Antiqua"/>
+          <w:b/>
+          <w:color w:val="000000"/>
+          <w:spacing w:val="0"/>
+          <w:sz w:val="20"/>
+          <w:szCs w:val="20"/>
+        </w:rPr>
+        <w:t xml:space="preserve"> Developer</w:t>
+      </w:r>
+      <w:r>
+        <w:rPr>
+          <w:rFonts w:ascii="Book Antiqua" w:hAnsi="Book Antiqua" w:cs="Book Antiqua"/>
+          <w:b/>
+          <w:color w:val="000000"/>
+          <w:spacing w:val="0"/>
+          <w:sz w:val="20"/>
+          <w:szCs w:val="20"/>
+        </w:rPr>
+        <w:t>/Team Lead</w:t>
+      </w:r>
+    </w:p>
+    <w:p>
+      <w:pPr>
+        <w:pStyle w:val="ListHeading"/>
+        <w:widowControl w:val="0"/>
+        <w:ind w:left="0"/>
+        <w:jc w:val="both"/>
+        <w:rPr>
+          <w:rFonts w:ascii="Book Antiqua" w:hAnsi="Book Antiqua" w:cs="Book Antiqua"/>
+          <w:color w:val="000000"/>
+          <w:spacing w:val="0"/>
+          <w:sz w:val="20"/>
+          <w:szCs w:val="20"/>
+        </w:rPr>
+      </w:pPr>
+      <w:r>
+        <w:rPr>
+          <w:rFonts w:ascii="Book Antiqua" w:hAnsi="Book Antiqua" w:cs="Book Antiqua"/>
+          <w:b/>
+          <w:color w:val="000000"/>
+          <w:spacing w:val="0"/>
+          <w:sz w:val="20"/>
+          <w:szCs w:val="20"/>
+        </w:rPr>
+        <w:t>Description:</w:t>
       </w:r>
     </w:p>
     <w:p>
@@ -2104,30 +3267,17 @@
           <w:sz w:val="20"/>
           <w:szCs w:val="20"/>
         </w:rPr>
-        <w:lastRenderedPageBreak/>
-        <w:t xml:space="preserve">Was also awarded as the best POC in </w:t>
-      </w:r>
-      <w:proofErr w:type="spellStart"/>
-      <w:r>
-        <w:rPr>
-          <w:rFonts w:ascii="Book Antiqua" w:hAnsi="Book Antiqua" w:cs="Book Antiqua"/>
-          <w:color w:val="000000"/>
-          <w:spacing w:val="0"/>
-          <w:sz w:val="20"/>
-          <w:szCs w:val="20"/>
-        </w:rPr>
-        <w:t>AutoThon</w:t>
-      </w:r>
-      <w:proofErr w:type="spellEnd"/>
-      <w:r>
-        <w:rPr>
-          <w:rFonts w:ascii="Book Antiqua" w:hAnsi="Book Antiqua" w:cs="Book Antiqua"/>
-          <w:color w:val="000000"/>
-          <w:spacing w:val="0"/>
-          <w:sz w:val="20"/>
-          <w:szCs w:val="20"/>
-        </w:rPr>
-        <w:t xml:space="preserve"> (A Infosys wide event).</w:t>
+        <w:t xml:space="preserve">This is a web based system which helps </w:t>
+      </w:r>
+      <w:r>
+        <w:rPr>
+          <w:rFonts w:ascii="Book Antiqua" w:hAnsi="Book Antiqua" w:cs="Book Antiqua"/>
+          <w:color w:val="000000"/>
+          <w:spacing w:val="0"/>
+          <w:sz w:val="20"/>
+          <w:szCs w:val="20"/>
+        </w:rPr>
+        <w:t>users to find people having skills matching their requirements based of their proficiency level.</w:t>
       </w:r>
     </w:p>
     <w:p>
@@ -2139,14 +3289,7 @@
           <w:numId w:val="0"/>
         </w:numPr>
         <w:spacing w:before="0" w:after="0" w:line="240" w:lineRule="auto"/>
-        <w:ind w:left="15"/>
-        <w:rPr>
-          <w:rFonts w:ascii="Book Antiqua" w:hAnsi="Book Antiqua" w:cs="Book Antiqua"/>
-          <w:color w:val="000000"/>
-          <w:spacing w:val="0"/>
-          <w:sz w:val="20"/>
-          <w:szCs w:val="20"/>
-        </w:rPr>
+        <w:jc w:val="both"/>
       </w:pPr>
     </w:p>
     <w:p>
@@ -2158,7 +3301,7 @@
           <w:numId w:val="0"/>
         </w:numPr>
         <w:spacing w:before="0" w:after="0" w:line="240" w:lineRule="auto"/>
-        <w:ind w:left="15"/>
+        <w:jc w:val="both"/>
         <w:rPr>
           <w:rFonts w:ascii="Book Antiqua" w:hAnsi="Book Antiqua" w:cs="Book Antiqua"/>
           <w:b/>
@@ -2200,7 +3343,7 @@
           <w:szCs w:val="20"/>
           <w:shd w:val="clear" w:color="auto" w:fill="FFFFFF"/>
         </w:rPr>
-        <w:t>Developing</w:t>
+        <w:t xml:space="preserve">developing </w:t>
       </w:r>
       <w:r>
         <w:rPr>
@@ -2211,7 +3354,7 @@
           <w:szCs w:val="20"/>
           <w:shd w:val="clear" w:color="auto" w:fill="FFFFFF"/>
         </w:rPr>
-        <w:t>/coding as per requirements,</w:t>
+        <w:t xml:space="preserve">modules, </w:t>
       </w:r>
       <w:r>
         <w:rPr>
@@ -2222,6 +3365,17 @@
           <w:szCs w:val="20"/>
           <w:shd w:val="clear" w:color="auto" w:fill="FFFFFF"/>
         </w:rPr>
+        <w:t>requirements gathering,</w:t>
+      </w:r>
+      <w:r>
+        <w:rPr>
+          <w:rFonts w:ascii="Book Antiqua" w:hAnsi="Book Antiqua" w:cs="Book Antiqua"/>
+          <w:color w:val="000000"/>
+          <w:spacing w:val="0"/>
+          <w:sz w:val="20"/>
+          <w:szCs w:val="20"/>
+          <w:shd w:val="clear" w:color="auto" w:fill="FFFFFF"/>
+        </w:rPr>
         <w:t xml:space="preserve"> </w:t>
       </w:r>
       <w:r>
@@ -2233,18 +3387,7 @@
           <w:szCs w:val="20"/>
           <w:shd w:val="clear" w:color="auto" w:fill="FFFFFF"/>
         </w:rPr>
-        <w:t>Code reviews, gathering</w:t>
-      </w:r>
-      <w:r>
-        <w:rPr>
-          <w:rFonts w:ascii="Book Antiqua" w:hAnsi="Book Antiqua" w:cs="Book Antiqua"/>
-          <w:color w:val="000000"/>
-          <w:spacing w:val="0"/>
-          <w:sz w:val="20"/>
-          <w:szCs w:val="20"/>
-          <w:shd w:val="clear" w:color="auto" w:fill="FFFFFF"/>
-        </w:rPr>
-        <w:t xml:space="preserve"> requirements from client.</w:t>
+        <w:t>Code reviews, team management.</w:t>
       </w:r>
     </w:p>
     <w:p>
@@ -2280,91 +3423,27 @@
           <w:sz w:val="20"/>
           <w:szCs w:val="20"/>
         </w:rPr>
-        <w:t xml:space="preserve">C#, MS SQL Server, Ajax, </w:t>
-      </w:r>
-      <w:proofErr w:type="spellStart"/>
-      <w:r>
-        <w:rPr>
-          <w:rFonts w:ascii="Book Antiqua" w:hAnsi="Book Antiqua" w:cs="Book Antiqua"/>
-          <w:color w:val="000000"/>
-          <w:spacing w:val="0"/>
-          <w:sz w:val="20"/>
-          <w:szCs w:val="20"/>
-        </w:rPr>
-        <w:t>jQuery</w:t>
-      </w:r>
-      <w:proofErr w:type="spellEnd"/>
-      <w:r>
-        <w:rPr>
-          <w:rFonts w:ascii="Book Antiqua" w:hAnsi="Book Antiqua" w:cs="Book Antiqua"/>
-          <w:color w:val="000000"/>
-          <w:spacing w:val="0"/>
-          <w:sz w:val="20"/>
-          <w:szCs w:val="20"/>
-        </w:rPr>
-        <w:t xml:space="preserve">, </w:t>
-      </w:r>
-      <w:proofErr w:type="spellStart"/>
-      <w:r>
-        <w:rPr>
-          <w:rFonts w:ascii="Book Antiqua" w:hAnsi="Book Antiqua" w:cs="Book Antiqua"/>
-          <w:color w:val="000000"/>
-          <w:spacing w:val="0"/>
-          <w:sz w:val="20"/>
-          <w:szCs w:val="20"/>
-        </w:rPr>
-        <w:t>Ang</w:t>
-      </w:r>
-      <w:r>
-        <w:rPr>
-          <w:rFonts w:ascii="Book Antiqua" w:hAnsi="Book Antiqua" w:cs="Book Antiqua"/>
-          <w:color w:val="000000"/>
-          <w:spacing w:val="0"/>
-          <w:sz w:val="20"/>
-          <w:szCs w:val="20"/>
-        </w:rPr>
-        <w:t>ularJS</w:t>
-      </w:r>
-      <w:proofErr w:type="spellEnd"/>
-      <w:r>
-        <w:rPr>
-          <w:rFonts w:ascii="Book Antiqua" w:hAnsi="Book Antiqua" w:cs="Book Antiqua"/>
-          <w:color w:val="000000"/>
-          <w:spacing w:val="0"/>
-          <w:sz w:val="20"/>
-          <w:szCs w:val="20"/>
-        </w:rPr>
-        <w:t>, Web Services, HTML, CSS</w:t>
-      </w:r>
-      <w:r>
-        <w:rPr>
-          <w:rFonts w:ascii="Book Antiqua" w:hAnsi="Book Antiqua" w:cs="Book Antiqua"/>
-          <w:color w:val="000000"/>
-          <w:spacing w:val="0"/>
-          <w:sz w:val="20"/>
-          <w:szCs w:val="20"/>
-        </w:rPr>
-        <w:t>,</w:t>
-      </w:r>
-      <w:r>
-        <w:rPr>
-          <w:rFonts w:ascii="Book Antiqua" w:hAnsi="Book Antiqua" w:cs="Book Antiqua"/>
-          <w:color w:val="000000"/>
-          <w:spacing w:val="0"/>
-          <w:sz w:val="20"/>
-          <w:szCs w:val="20"/>
-        </w:rPr>
-        <w:t xml:space="preserve"> </w:t>
-      </w:r>
-      <w:r>
-        <w:rPr>
-          <w:rFonts w:ascii="Book Antiqua" w:hAnsi="Book Antiqua" w:cs="Book Antiqua"/>
-          <w:color w:val="000000"/>
-          <w:spacing w:val="0"/>
-          <w:sz w:val="20"/>
-          <w:szCs w:val="20"/>
-        </w:rPr>
-        <w:t>Bootstrap</w:t>
+        <w:t>C#, MS SQL Server, Ajax, jQuery,</w:t>
+      </w:r>
+      <w:r>
+        <w:rPr>
+          <w:rFonts w:ascii="Book Antiqua" w:hAnsi="Book Antiqua" w:cs="Book Antiqua"/>
+          <w:color w:val="000000"/>
+          <w:spacing w:val="0"/>
+          <w:sz w:val="20"/>
+          <w:szCs w:val="20"/>
+        </w:rPr>
+        <w:t xml:space="preserve"> AngularJS, Web Services, HTML, CSS</w:t>
+      </w:r>
+      <w:r>
+        <w:rPr>
+          <w:rFonts w:ascii="Book Antiqua" w:hAnsi="Book Antiqua" w:cs="Book Antiqua"/>
+          <w:color w:val="000000"/>
+          <w:spacing w:val="0"/>
+          <w:sz w:val="20"/>
+          <w:szCs w:val="20"/>
+        </w:rPr>
+        <w:t>, Bootstrap</w:t>
       </w:r>
     </w:p>
     <w:p>
@@ -2388,8 +3467,18 @@
     </w:p>
     <w:p>
       <w:pPr>
-        <w:pStyle w:val="ListContents"/>
-        <w:ind w:left="0"/>
+        <w:pStyle w:val="Heading-5"/>
+        <w:widowControl w:val="0"/>
+        <w:spacing w:before="0" w:after="0" w:line="240" w:lineRule="auto"/>
+        <w:jc w:val="both"/>
+        <w:rPr>
+          <w:rFonts w:ascii="Book Antiqua" w:hAnsi="Book Antiqua" w:cs="Book Antiqua"/>
+          <w:b w:val="0"/>
+          <w:color w:val="000000"/>
+          <w:spacing w:val="0"/>
+          <w:sz w:val="20"/>
+          <w:szCs w:val="20"/>
+        </w:rPr>
       </w:pPr>
     </w:p>
     <w:p>
@@ -2417,9 +3506,8 @@
           <w:sz w:val="20"/>
           <w:szCs w:val="20"/>
         </w:rPr>
-        <w:t xml:space="preserve">Project: </w:t>
-      </w:r>
-      <w:proofErr w:type="spellStart"/>
+        <w:t>Project:</w:t>
+      </w:r>
       <w:r>
         <w:rPr>
           <w:rFonts w:ascii="Book Antiqua" w:hAnsi="Book Antiqua" w:cs="Book Antiqua"/>
@@ -2429,9 +3517,8 @@
           <w:sz w:val="20"/>
           <w:szCs w:val="20"/>
         </w:rPr>
-        <w:t>StoneSoup</w:t>
-      </w:r>
-      <w:proofErr w:type="spellEnd"/>
+        <w:t xml:space="preserve"> Agilecockpit</w:t>
+      </w:r>
       <w:r>
         <w:rPr>
           <w:rFonts w:ascii="Book Antiqua" w:hAnsi="Book Antiqua" w:cs="Book Antiqua"/>
@@ -2463,7 +3550,7 @@
           <w:szCs w:val="20"/>
           <w:shd w:val="clear" w:color="auto" w:fill="FFFFFF"/>
         </w:rPr>
-        <w:t xml:space="preserve">Project Date: </w:t>
+        <w:t>Project Date:</w:t>
       </w:r>
       <w:r>
         <w:rPr>
@@ -2475,7 +3562,7 @@
           <w:szCs w:val="20"/>
           <w:shd w:val="clear" w:color="auto" w:fill="FFFFFF"/>
         </w:rPr>
-        <w:t xml:space="preserve">April October 2015 </w:t>
+        <w:t xml:space="preserve"> August 2017</w:t>
       </w:r>
       <w:r>
         <w:rPr>
@@ -2487,31 +3574,7 @@
           <w:szCs w:val="20"/>
           <w:shd w:val="clear" w:color="auto" w:fill="FFFFFF"/>
         </w:rPr>
-        <w:t>-</w:t>
-      </w:r>
-      <w:r>
-        <w:rPr>
-          <w:rFonts w:ascii="Book Antiqua" w:hAnsi="Book Antiqua" w:cs="Book Antiqua"/>
-          <w:b w:val="0"/>
-          <w:color w:val="000000"/>
-          <w:spacing w:val="0"/>
-          <w:sz w:val="20"/>
-          <w:szCs w:val="20"/>
-          <w:shd w:val="clear" w:color="auto" w:fill="FFFFFF"/>
-        </w:rPr>
-        <w:t xml:space="preserve"> Present</w:t>
-      </w:r>
-      <w:r>
-        <w:rPr>
-          <w:rFonts w:ascii="Book Antiqua" w:hAnsi="Book Antiqua" w:cs="Book Antiqua"/>
-          <w:b w:val="0"/>
-          <w:color w:val="000000"/>
-          <w:spacing w:val="0"/>
-          <w:sz w:val="20"/>
-          <w:szCs w:val="20"/>
-          <w:shd w:val="clear" w:color="auto" w:fill="FFFFFF"/>
-        </w:rPr>
-        <w:t xml:space="preserve"> </w:t>
+        <w:t xml:space="preserve"> - Present</w:t>
       </w:r>
     </w:p>
     <w:p>
@@ -2538,7 +3601,7 @@
           <w:sz w:val="20"/>
           <w:szCs w:val="20"/>
         </w:rPr>
-        <w:t>Role: Application Developer/ Team Lead</w:t>
+        <w:t>Role: UI Developer</w:t>
       </w:r>
     </w:p>
     <w:p>
@@ -2549,6 +3612,7 @@
         <w:jc w:val="both"/>
         <w:rPr>
           <w:rFonts w:ascii="Book Antiqua" w:hAnsi="Book Antiqua" w:cs="Book Antiqua"/>
+          <w:b/>
           <w:color w:val="000000"/>
           <w:spacing w:val="0"/>
           <w:sz w:val="20"/>
@@ -2584,207 +3648,19 @@
           <w:spacing w:val="0"/>
           <w:sz w:val="20"/>
           <w:szCs w:val="20"/>
-        </w:rPr>
-      </w:pPr>
-      <w:r>
-        <w:rPr>
-          <w:rFonts w:ascii="Book Antiqua" w:hAnsi="Book Antiqua" w:cs="Book Antiqua"/>
-          <w:color w:val="000000"/>
-          <w:spacing w:val="0"/>
-          <w:sz w:val="20"/>
-          <w:szCs w:val="20"/>
-        </w:rPr>
-        <w:t xml:space="preserve">This is a web </w:t>
-      </w:r>
-      <w:r>
-        <w:rPr>
-          <w:rFonts w:ascii="Book Antiqua" w:hAnsi="Book Antiqua" w:cs="Book Antiqua"/>
-          <w:color w:val="000000"/>
-          <w:spacing w:val="0"/>
-          <w:sz w:val="20"/>
-          <w:szCs w:val="20"/>
-        </w:rPr>
-        <w:t xml:space="preserve">based application that allows users to add, </w:t>
-      </w:r>
-      <w:r>
-        <w:rPr>
-          <w:rFonts w:ascii="Book Antiqua" w:hAnsi="Book Antiqua" w:cs="Book Antiqua"/>
-          <w:color w:val="000000"/>
-          <w:spacing w:val="0"/>
-          <w:sz w:val="20"/>
-          <w:szCs w:val="20"/>
-        </w:rPr>
-        <w:t>edit</w:t>
-      </w:r>
-      <w:r>
-        <w:rPr>
-          <w:rFonts w:ascii="Book Antiqua" w:hAnsi="Book Antiqua" w:cs="Book Antiqua"/>
-          <w:color w:val="000000"/>
-          <w:spacing w:val="0"/>
-          <w:sz w:val="20"/>
-          <w:szCs w:val="20"/>
-        </w:rPr>
-        <w:t xml:space="preserve"> and publish</w:t>
-      </w:r>
-      <w:r>
-        <w:rPr>
-          <w:rFonts w:ascii="Book Antiqua" w:hAnsi="Book Antiqua" w:cs="Book Antiqua"/>
-          <w:color w:val="000000"/>
-          <w:spacing w:val="0"/>
-          <w:sz w:val="20"/>
-          <w:szCs w:val="20"/>
-        </w:rPr>
-        <w:t xml:space="preserve"> engineering data </w:t>
-      </w:r>
-    </w:p>
-    <w:p>
-      <w:pPr>
-        <w:pStyle w:val="Bullets"/>
-        <w:widowControl w:val="0"/>
-        <w:numPr>
-          <w:ilvl w:val="0"/>
-          <w:numId w:val="5"/>
-        </w:numPr>
-        <w:spacing w:before="0" w:after="0" w:line="240" w:lineRule="auto"/>
-        <w:ind w:left="360" w:hanging="360"/>
-        <w:jc w:val="both"/>
-        <w:rPr>
-          <w:rFonts w:ascii="Book Antiqua" w:hAnsi="Book Antiqua" w:cs="Book Antiqua"/>
-          <w:color w:val="000000"/>
-          <w:spacing w:val="0"/>
-          <w:sz w:val="20"/>
-          <w:szCs w:val="20"/>
-        </w:rPr>
-      </w:pPr>
-      <w:r>
-        <w:rPr>
-          <w:rFonts w:ascii="Book Antiqua" w:hAnsi="Book Antiqua" w:cs="Book Antiqua"/>
-          <w:color w:val="000000"/>
-          <w:spacing w:val="0"/>
-          <w:sz w:val="20"/>
-          <w:szCs w:val="20"/>
-        </w:rPr>
-        <w:t>It provides Customizable Configurations to different groups</w:t>
-      </w:r>
-      <w:r>
-        <w:rPr>
-          <w:rFonts w:ascii="Book Antiqua" w:hAnsi="Book Antiqua" w:cs="Book Antiqua"/>
-          <w:color w:val="000000"/>
-          <w:spacing w:val="0"/>
-          <w:sz w:val="20"/>
-          <w:szCs w:val="20"/>
-        </w:rPr>
-        <w:t>.</w:t>
-      </w:r>
-    </w:p>
-    <w:p>
-      <w:pPr>
-        <w:pStyle w:val="Bullets"/>
-        <w:widowControl w:val="0"/>
-        <w:numPr>
-          <w:ilvl w:val="0"/>
-          <w:numId w:val="5"/>
-        </w:numPr>
-        <w:spacing w:before="0" w:after="0" w:line="240" w:lineRule="auto"/>
-        <w:ind w:left="360" w:hanging="360"/>
-        <w:jc w:val="both"/>
-        <w:rPr>
-          <w:rFonts w:ascii="Book Antiqua" w:hAnsi="Book Antiqua" w:cs="Book Antiqua"/>
-          <w:color w:val="000000"/>
-          <w:spacing w:val="0"/>
-          <w:sz w:val="20"/>
-          <w:szCs w:val="20"/>
-        </w:rPr>
-      </w:pPr>
-      <w:r>
-        <w:rPr>
-          <w:rFonts w:ascii="Book Antiqua" w:hAnsi="Book Antiqua" w:cs="Book Antiqua"/>
-          <w:color w:val="000000"/>
-          <w:spacing w:val="0"/>
-          <w:sz w:val="20"/>
-          <w:szCs w:val="20"/>
-        </w:rPr>
-        <w:t>Allows saving custom configuration locally/on the server.</w:t>
-      </w:r>
-    </w:p>
-    <w:p>
-      <w:pPr>
-        <w:pStyle w:val="Bullets"/>
-        <w:widowControl w:val="0"/>
-        <w:numPr>
-          <w:ilvl w:val="0"/>
-          <w:numId w:val="5"/>
-        </w:numPr>
-        <w:spacing w:before="0" w:after="0" w:line="240" w:lineRule="auto"/>
-        <w:ind w:left="360" w:hanging="360"/>
-        <w:jc w:val="both"/>
-        <w:rPr>
-          <w:rFonts w:ascii="Book Antiqua" w:hAnsi="Book Antiqua" w:cs="Book Antiqua"/>
-          <w:color w:val="000000"/>
-          <w:spacing w:val="0"/>
-          <w:sz w:val="20"/>
-          <w:szCs w:val="20"/>
-        </w:rPr>
-      </w:pPr>
-      <w:r>
-        <w:rPr>
-          <w:rFonts w:ascii="Book Antiqua" w:hAnsi="Book Antiqua" w:cs="Book Antiqua"/>
-          <w:color w:val="000000"/>
-          <w:spacing w:val="0"/>
-          <w:sz w:val="20"/>
-          <w:szCs w:val="20"/>
-        </w:rPr>
-        <w:t xml:space="preserve">Data generated from Stone Soup </w:t>
-      </w:r>
-      <w:r>
-        <w:rPr>
-          <w:rFonts w:ascii="Book Antiqua" w:hAnsi="Book Antiqua" w:cs="Book Antiqua"/>
-          <w:color w:val="000000"/>
-          <w:spacing w:val="0"/>
-          <w:sz w:val="20"/>
-          <w:szCs w:val="20"/>
-        </w:rPr>
-        <w:t>helps in</w:t>
-      </w:r>
-      <w:r>
-        <w:rPr>
-          <w:rFonts w:ascii="Book Antiqua" w:hAnsi="Book Antiqua" w:cs="Book Antiqua"/>
-          <w:color w:val="000000"/>
-          <w:spacing w:val="0"/>
-          <w:sz w:val="20"/>
-          <w:szCs w:val="20"/>
-        </w:rPr>
-        <w:t xml:space="preserve"> design validations</w:t>
-      </w:r>
-      <w:r>
-        <w:rPr>
-          <w:rFonts w:ascii="Book Antiqua" w:hAnsi="Book Antiqua" w:cs="Book Antiqua"/>
-          <w:color w:val="000000"/>
-          <w:spacing w:val="0"/>
-          <w:sz w:val="20"/>
-          <w:szCs w:val="20"/>
-        </w:rPr>
-        <w:t xml:space="preserve"> and automate repetitive design </w:t>
-      </w:r>
-      <w:r>
-        <w:rPr>
-          <w:rFonts w:ascii="Book Antiqua" w:hAnsi="Book Antiqua" w:cs="Book Antiqua"/>
-          <w:color w:val="000000"/>
-          <w:spacing w:val="0"/>
-          <w:sz w:val="20"/>
-          <w:szCs w:val="20"/>
-        </w:rPr>
-        <w:t xml:space="preserve">engineering </w:t>
-      </w:r>
-      <w:r>
-        <w:rPr>
-          <w:rFonts w:ascii="Book Antiqua" w:hAnsi="Book Antiqua" w:cs="Book Antiqua"/>
-          <w:color w:val="000000"/>
-          <w:spacing w:val="0"/>
-          <w:sz w:val="20"/>
-          <w:szCs w:val="20"/>
-        </w:rPr>
-        <w:t xml:space="preserve">activities. </w:t>
+          <w:shd w:val="clear" w:color="auto" w:fill="FFFFFF"/>
+        </w:rPr>
+      </w:pPr>
+      <w:r>
+        <w:rPr>
+          <w:rFonts w:ascii="Book Antiqua" w:hAnsi="Book Antiqua" w:cs="Book Antiqua"/>
+          <w:color w:val="000000"/>
+          <w:spacing w:val="0"/>
+          <w:sz w:val="20"/>
+          <w:szCs w:val="20"/>
+          <w:shd w:val="clear" w:color="auto" w:fill="FFFFFF"/>
+        </w:rPr>
+        <w:t>Scrum based software lifecycle management tool. Also provides several other tools for managing organization level tasks.</w:t>
       </w:r>
     </w:p>
     <w:p>
@@ -2797,36 +3673,6 @@
         </w:numPr>
         <w:spacing w:before="0" w:after="0" w:line="240" w:lineRule="auto"/>
         <w:jc w:val="both"/>
-        <w:rPr>
-          <w:rFonts w:ascii="Book Antiqua" w:hAnsi="Book Antiqua" w:cs="Book Antiqua"/>
-          <w:color w:val="000000"/>
-          <w:spacing w:val="0"/>
-          <w:sz w:val="20"/>
-          <w:szCs w:val="20"/>
-        </w:rPr>
-      </w:pPr>
-      <w:r>
-        <w:rPr>
-          <w:rFonts w:ascii="Book Antiqua" w:hAnsi="Book Antiqua" w:cs="Book Antiqua"/>
-          <w:color w:val="000000"/>
-          <w:spacing w:val="0"/>
-          <w:sz w:val="20"/>
-          <w:szCs w:val="20"/>
-        </w:rPr>
-        <w:t xml:space="preserve"> </w:t>
-      </w:r>
-    </w:p>
-    <w:p>
-      <w:pPr>
-        <w:pStyle w:val="Bullets"/>
-        <w:widowControl w:val="0"/>
-        <w:numPr>
-          <w:ilvl w:val="0"/>
-          <w:numId w:val="0"/>
-        </w:numPr>
-        <w:spacing w:before="0" w:after="0" w:line="240" w:lineRule="auto"/>
-        <w:ind w:left="360" w:hanging="360"/>
-        <w:jc w:val="both"/>
       </w:pPr>
     </w:p>
     <w:p>
@@ -2858,7 +3704,7 @@
           <w:szCs w:val="20"/>
           <w:shd w:val="clear" w:color="auto" w:fill="FFFFFF"/>
         </w:rPr>
-        <w:t xml:space="preserve">Responsibilities:  </w:t>
+        <w:t xml:space="preserve">Responsibilities: </w:t>
       </w:r>
       <w:r>
         <w:rPr>
@@ -2869,100 +3715,12 @@
           <w:szCs w:val="20"/>
           <w:shd w:val="clear" w:color="auto" w:fill="FFFFFF"/>
         </w:rPr>
-        <w:t>Application</w:t>
-      </w:r>
-      <w:r>
-        <w:rPr>
-          <w:rFonts w:ascii="Book Antiqua" w:hAnsi="Book Antiqua" w:cs="Book Antiqua"/>
-          <w:b/>
-          <w:color w:val="000000"/>
-          <w:spacing w:val="0"/>
-          <w:sz w:val="20"/>
-          <w:szCs w:val="20"/>
-          <w:shd w:val="clear" w:color="auto" w:fill="FFFFFF"/>
-        </w:rPr>
-        <w:t xml:space="preserve"> </w:t>
-      </w:r>
-      <w:r>
-        <w:rPr>
-          <w:rFonts w:ascii="Book Antiqua" w:hAnsi="Book Antiqua" w:cs="Book Antiqua"/>
-          <w:color w:val="000000"/>
-          <w:spacing w:val="0"/>
-          <w:sz w:val="20"/>
-          <w:szCs w:val="20"/>
-          <w:shd w:val="clear" w:color="auto" w:fill="FFFFFF"/>
-        </w:rPr>
-        <w:t>development</w:t>
-      </w:r>
-      <w:r>
-        <w:rPr>
-          <w:rFonts w:ascii="Book Antiqua" w:hAnsi="Book Antiqua" w:cs="Book Antiqua"/>
-          <w:color w:val="000000"/>
-          <w:spacing w:val="0"/>
-          <w:sz w:val="20"/>
-          <w:szCs w:val="20"/>
-          <w:shd w:val="clear" w:color="auto" w:fill="FFFFFF"/>
-        </w:rPr>
-        <w:t>,</w:t>
-      </w:r>
-      <w:r>
-        <w:rPr>
-          <w:rFonts w:ascii="Book Antiqua" w:hAnsi="Book Antiqua" w:cs="Book Antiqua"/>
-          <w:color w:val="000000"/>
-          <w:spacing w:val="0"/>
-          <w:sz w:val="20"/>
-          <w:szCs w:val="20"/>
-          <w:shd w:val="clear" w:color="auto" w:fill="FFFFFF"/>
-        </w:rPr>
-        <w:t xml:space="preserve"> </w:t>
-      </w:r>
-      <w:r>
-        <w:rPr>
-          <w:rFonts w:ascii="Book Antiqua" w:hAnsi="Book Antiqua" w:cs="Book Antiqua"/>
-          <w:color w:val="000000"/>
-          <w:spacing w:val="0"/>
-          <w:sz w:val="20"/>
-          <w:szCs w:val="20"/>
-          <w:shd w:val="clear" w:color="auto" w:fill="FFFFFF"/>
-        </w:rPr>
-        <w:t>Code reviews,</w:t>
-      </w:r>
-      <w:r>
-        <w:rPr>
-          <w:rFonts w:ascii="Book Antiqua" w:hAnsi="Book Antiqua" w:cs="Book Antiqua"/>
-          <w:color w:val="000000"/>
-          <w:spacing w:val="0"/>
-          <w:sz w:val="20"/>
-          <w:szCs w:val="20"/>
-          <w:shd w:val="clear" w:color="auto" w:fill="FFFFFF"/>
-        </w:rPr>
-        <w:t xml:space="preserve"> requirements</w:t>
-      </w:r>
-      <w:r>
-        <w:rPr>
-          <w:rFonts w:ascii="Book Antiqua" w:hAnsi="Book Antiqua" w:cs="Book Antiqua"/>
-          <w:color w:val="000000"/>
-          <w:spacing w:val="0"/>
-          <w:sz w:val="20"/>
-          <w:szCs w:val="20"/>
-          <w:shd w:val="clear" w:color="auto" w:fill="FFFFFF"/>
-        </w:rPr>
-        <w:t xml:space="preserve"> gathering</w:t>
-      </w:r>
-      <w:r>
-        <w:rPr>
-          <w:rFonts w:ascii="Book Antiqua" w:hAnsi="Book Antiqua" w:cs="Book Antiqua"/>
-          <w:color w:val="000000"/>
-          <w:spacing w:val="0"/>
-          <w:sz w:val="20"/>
-          <w:szCs w:val="20"/>
-          <w:shd w:val="clear" w:color="auto" w:fill="FFFFFF"/>
-        </w:rPr>
-        <w:t>, team management</w:t>
-      </w:r>
-      <w:r>
-        <w:rPr>
-          <w:rFonts w:ascii="Book Antiqua" w:hAnsi="Book Antiqua" w:cs="Book Antiqua"/>
+        <w:t>Developing front screens/ UI for the various apps that are part of Agilecockpit</w:t>
+      </w:r>
+      <w:r>
+        <w:rPr>
+          <w:rFonts w:ascii="Book Antiqua" w:hAnsi="Book Antiqua" w:cs="Book Antiqua"/>
+          <w:b/>
           <w:color w:val="000000"/>
           <w:spacing w:val="0"/>
           <w:sz w:val="20"/>
@@ -2995,920 +3753,6 @@
           <w:sz w:val="20"/>
           <w:szCs w:val="20"/>
         </w:rPr>
-        <w:t xml:space="preserve">Environment: </w:t>
-      </w:r>
-      <w:r>
-        <w:rPr>
-          <w:rFonts w:ascii="Book Antiqua" w:hAnsi="Book Antiqua" w:cs="Book Antiqua"/>
-          <w:color w:val="000000"/>
-          <w:spacing w:val="0"/>
-          <w:sz w:val="20"/>
-          <w:szCs w:val="20"/>
-        </w:rPr>
-        <w:t xml:space="preserve">C#, </w:t>
-      </w:r>
-      <w:r>
-        <w:rPr>
-          <w:rFonts w:ascii="Book Antiqua" w:hAnsi="Book Antiqua" w:cs="Book Antiqua"/>
-          <w:color w:val="000000"/>
-          <w:spacing w:val="0"/>
-          <w:sz w:val="20"/>
-          <w:szCs w:val="20"/>
-        </w:rPr>
-        <w:t xml:space="preserve">WCF, </w:t>
-      </w:r>
-      <w:r>
-        <w:rPr>
-          <w:rFonts w:ascii="Book Antiqua" w:hAnsi="Book Antiqua" w:cs="Book Antiqua"/>
-          <w:color w:val="000000"/>
-          <w:spacing w:val="0"/>
-          <w:sz w:val="20"/>
-          <w:szCs w:val="20"/>
-        </w:rPr>
-        <w:t xml:space="preserve">MSSQL, Ajax, </w:t>
-      </w:r>
-      <w:proofErr w:type="spellStart"/>
-      <w:r>
-        <w:rPr>
-          <w:rFonts w:ascii="Book Antiqua" w:hAnsi="Book Antiqua" w:cs="Book Antiqua"/>
-          <w:color w:val="000000"/>
-          <w:spacing w:val="0"/>
-          <w:sz w:val="20"/>
-          <w:szCs w:val="20"/>
-        </w:rPr>
-        <w:t>jQuery</w:t>
-      </w:r>
-      <w:proofErr w:type="spellEnd"/>
-      <w:r>
-        <w:rPr>
-          <w:rFonts w:ascii="Book Antiqua" w:hAnsi="Book Antiqua" w:cs="Book Antiqua"/>
-          <w:color w:val="000000"/>
-          <w:spacing w:val="0"/>
-          <w:sz w:val="20"/>
-          <w:szCs w:val="20"/>
-        </w:rPr>
-        <w:t xml:space="preserve">, HTML, CSS, </w:t>
-      </w:r>
-      <w:proofErr w:type="spellStart"/>
-      <w:r>
-        <w:rPr>
-          <w:rFonts w:ascii="Book Antiqua" w:hAnsi="Book Antiqua" w:cs="Book Antiqua"/>
-          <w:color w:val="000000"/>
-          <w:spacing w:val="0"/>
-          <w:sz w:val="20"/>
-          <w:szCs w:val="20"/>
-        </w:rPr>
-        <w:t>FabricJS</w:t>
-      </w:r>
-      <w:proofErr w:type="spellEnd"/>
-    </w:p>
-    <w:p>
-      <w:pPr>
-        <w:pStyle w:val="Heading-5"/>
-        <w:widowControl w:val="0"/>
-        <w:pBdr>
-          <w:bottom w:val="double" w:sz="1" w:space="1" w:color="000000"/>
-        </w:pBdr>
-        <w:spacing w:before="0" w:after="0" w:line="240" w:lineRule="auto"/>
-        <w:jc w:val="both"/>
-        <w:rPr>
-          <w:rFonts w:ascii="Book Antiqua" w:hAnsi="Book Antiqua" w:cs="Book Antiqua"/>
-          <w:b w:val="0"/>
-          <w:color w:val="000000"/>
-          <w:spacing w:val="0"/>
-          <w:sz w:val="20"/>
-          <w:szCs w:val="20"/>
-        </w:rPr>
-      </w:pPr>
-    </w:p>
-    <w:p>
-      <w:pPr>
-        <w:pStyle w:val="Heading-5"/>
-        <w:widowControl w:val="0"/>
-        <w:spacing w:before="0" w:after="0" w:line="240" w:lineRule="auto"/>
-        <w:jc w:val="both"/>
-        <w:rPr>
-          <w:rFonts w:ascii="Book Antiqua" w:hAnsi="Book Antiqua" w:cs="Book Antiqua"/>
-          <w:b w:val="0"/>
-          <w:color w:val="000000"/>
-          <w:spacing w:val="0"/>
-          <w:sz w:val="20"/>
-          <w:szCs w:val="20"/>
-        </w:rPr>
-      </w:pPr>
-    </w:p>
-    <w:p>
-      <w:pPr>
-        <w:pStyle w:val="Heading-5"/>
-        <w:widowControl w:val="0"/>
-        <w:tabs>
-          <w:tab w:val="right" w:pos="10224"/>
-        </w:tabs>
-        <w:spacing w:before="0" w:after="0" w:line="240" w:lineRule="auto"/>
-        <w:jc w:val="both"/>
-        <w:rPr>
-          <w:rFonts w:ascii="Book Antiqua" w:hAnsi="Book Antiqua" w:cs="Book Antiqua"/>
-          <w:color w:val="000000"/>
-          <w:spacing w:val="0"/>
-          <w:sz w:val="20"/>
-          <w:szCs w:val="20"/>
-        </w:rPr>
-      </w:pPr>
-      <w:r>
-        <w:rPr>
-          <w:rFonts w:ascii="Book Antiqua" w:hAnsi="Book Antiqua" w:cs="Book Antiqua"/>
-          <w:color w:val="000000"/>
-          <w:spacing w:val="0"/>
-          <w:sz w:val="20"/>
-          <w:szCs w:val="20"/>
-        </w:rPr>
-        <w:t>Project:</w:t>
-      </w:r>
-      <w:r>
-        <w:rPr>
-          <w:rFonts w:ascii="Book Antiqua" w:hAnsi="Book Antiqua" w:cs="Book Antiqua"/>
-          <w:b w:val="0"/>
-          <w:color w:val="000000"/>
-          <w:spacing w:val="0"/>
-          <w:sz w:val="20"/>
-          <w:szCs w:val="20"/>
-        </w:rPr>
-        <w:t xml:space="preserve"> </w:t>
-      </w:r>
-      <w:r>
-        <w:rPr>
-          <w:rFonts w:ascii="Book Antiqua" w:hAnsi="Book Antiqua" w:cs="Book Antiqua"/>
-          <w:b w:val="0"/>
-          <w:color w:val="000000"/>
-          <w:spacing w:val="0"/>
-          <w:sz w:val="20"/>
-          <w:szCs w:val="20"/>
-        </w:rPr>
-        <w:t>Skill Management System</w:t>
-      </w:r>
-      <w:r>
-        <w:rPr>
-          <w:rFonts w:ascii="Book Antiqua" w:hAnsi="Book Antiqua" w:cs="Book Antiqua"/>
-          <w:b w:val="0"/>
-          <w:color w:val="000000"/>
-          <w:spacing w:val="0"/>
-          <w:sz w:val="20"/>
-          <w:szCs w:val="20"/>
-        </w:rPr>
-        <w:t xml:space="preserve"> </w:t>
-      </w:r>
-      <w:r>
-        <w:rPr>
-          <w:rFonts w:ascii="Book Antiqua" w:hAnsi="Book Antiqua" w:cs="Book Antiqua"/>
-          <w:b w:val="0"/>
-          <w:color w:val="000000"/>
-          <w:spacing w:val="0"/>
-          <w:sz w:val="20"/>
-          <w:szCs w:val="20"/>
-        </w:rPr>
-        <w:tab/>
-      </w:r>
-      <w:r>
-        <w:rPr>
-          <w:rFonts w:ascii="Book Antiqua" w:hAnsi="Book Antiqua" w:cs="Book Antiqua"/>
-          <w:color w:val="000000"/>
-          <w:spacing w:val="0"/>
-          <w:sz w:val="20"/>
-          <w:szCs w:val="20"/>
-          <w:shd w:val="clear" w:color="auto" w:fill="FFFFFF"/>
-        </w:rPr>
-        <w:t>Project Date:</w:t>
-      </w:r>
-      <w:r>
-        <w:rPr>
-          <w:rFonts w:ascii="Book Antiqua" w:hAnsi="Book Antiqua" w:cs="Book Antiqua"/>
-          <w:b w:val="0"/>
-          <w:color w:val="000000"/>
-          <w:spacing w:val="0"/>
-          <w:sz w:val="20"/>
-          <w:szCs w:val="20"/>
-          <w:shd w:val="clear" w:color="auto" w:fill="FFFFFF"/>
-        </w:rPr>
-        <w:t xml:space="preserve"> </w:t>
-      </w:r>
-      <w:r>
-        <w:rPr>
-          <w:rFonts w:ascii="Book Antiqua" w:hAnsi="Book Antiqua" w:cs="Book Antiqua"/>
-          <w:b w:val="0"/>
-          <w:color w:val="000000"/>
-          <w:spacing w:val="0"/>
-          <w:sz w:val="20"/>
-          <w:szCs w:val="20"/>
-          <w:shd w:val="clear" w:color="auto" w:fill="FFFFFF"/>
-        </w:rPr>
-        <w:t xml:space="preserve">November 2016 </w:t>
-      </w:r>
-      <w:r>
-        <w:rPr>
-          <w:rFonts w:ascii="Book Antiqua" w:hAnsi="Book Antiqua" w:cs="Book Antiqua"/>
-          <w:b w:val="0"/>
-          <w:color w:val="000000"/>
-          <w:spacing w:val="0"/>
-          <w:sz w:val="20"/>
-          <w:szCs w:val="20"/>
-          <w:shd w:val="clear" w:color="auto" w:fill="FFFFFF"/>
-        </w:rPr>
-        <w:t>-</w:t>
-      </w:r>
-      <w:r>
-        <w:rPr>
-          <w:rFonts w:ascii="Book Antiqua" w:hAnsi="Book Antiqua" w:cs="Book Antiqua"/>
-          <w:b w:val="0"/>
-          <w:color w:val="000000"/>
-          <w:spacing w:val="0"/>
-          <w:sz w:val="20"/>
-          <w:szCs w:val="20"/>
-          <w:shd w:val="clear" w:color="auto" w:fill="FFFFFF"/>
-        </w:rPr>
-        <w:t xml:space="preserve"> Present </w:t>
-      </w:r>
-    </w:p>
-    <w:p>
-      <w:pPr>
-        <w:pStyle w:val="ListHeading"/>
-        <w:widowControl w:val="0"/>
-        <w:ind w:left="0"/>
-        <w:jc w:val="both"/>
-        <w:rPr>
-          <w:rFonts w:ascii="Book Antiqua" w:hAnsi="Book Antiqua" w:cs="Book Antiqua"/>
-          <w:b/>
-          <w:color w:val="000000"/>
-          <w:spacing w:val="0"/>
-          <w:sz w:val="20"/>
-          <w:szCs w:val="20"/>
-        </w:rPr>
-      </w:pPr>
-      <w:r>
-        <w:rPr>
-          <w:rFonts w:ascii="Book Antiqua" w:hAnsi="Book Antiqua" w:cs="Book Antiqua"/>
-          <w:b/>
-          <w:color w:val="000000"/>
-          <w:spacing w:val="0"/>
-          <w:sz w:val="20"/>
-          <w:szCs w:val="20"/>
-        </w:rPr>
-        <w:t>Role: Application</w:t>
-      </w:r>
-      <w:r>
-        <w:rPr>
-          <w:rFonts w:ascii="Book Antiqua" w:hAnsi="Book Antiqua" w:cs="Book Antiqua"/>
-          <w:b/>
-          <w:color w:val="000000"/>
-          <w:spacing w:val="0"/>
-          <w:sz w:val="20"/>
-          <w:szCs w:val="20"/>
-        </w:rPr>
-        <w:t>/UI</w:t>
-      </w:r>
-      <w:r>
-        <w:rPr>
-          <w:rFonts w:ascii="Book Antiqua" w:hAnsi="Book Antiqua" w:cs="Book Antiqua"/>
-          <w:b/>
-          <w:color w:val="000000"/>
-          <w:spacing w:val="0"/>
-          <w:sz w:val="20"/>
-          <w:szCs w:val="20"/>
-        </w:rPr>
-        <w:t xml:space="preserve"> Developer</w:t>
-      </w:r>
-      <w:r>
-        <w:rPr>
-          <w:rFonts w:ascii="Book Antiqua" w:hAnsi="Book Antiqua" w:cs="Book Antiqua"/>
-          <w:b/>
-          <w:color w:val="000000"/>
-          <w:spacing w:val="0"/>
-          <w:sz w:val="20"/>
-          <w:szCs w:val="20"/>
-        </w:rPr>
-        <w:t>/Team Lead</w:t>
-      </w:r>
-    </w:p>
-    <w:p>
-      <w:pPr>
-        <w:pStyle w:val="ListHeading"/>
-        <w:widowControl w:val="0"/>
-        <w:ind w:left="0"/>
-        <w:jc w:val="both"/>
-        <w:rPr>
-          <w:rFonts w:ascii="Book Antiqua" w:hAnsi="Book Antiqua" w:cs="Book Antiqua"/>
-          <w:color w:val="000000"/>
-          <w:spacing w:val="0"/>
-          <w:sz w:val="20"/>
-          <w:szCs w:val="20"/>
-        </w:rPr>
-      </w:pPr>
-      <w:r>
-        <w:rPr>
-          <w:rFonts w:ascii="Book Antiqua" w:hAnsi="Book Antiqua" w:cs="Book Antiqua"/>
-          <w:b/>
-          <w:color w:val="000000"/>
-          <w:spacing w:val="0"/>
-          <w:sz w:val="20"/>
-          <w:szCs w:val="20"/>
-        </w:rPr>
-        <w:t>Description:</w:t>
-      </w:r>
-    </w:p>
-    <w:p>
-      <w:pPr>
-        <w:pStyle w:val="Bullets"/>
-        <w:widowControl w:val="0"/>
-        <w:numPr>
-          <w:ilvl w:val="0"/>
-          <w:numId w:val="5"/>
-        </w:numPr>
-        <w:spacing w:before="0" w:after="0" w:line="240" w:lineRule="auto"/>
-        <w:ind w:left="360" w:hanging="360"/>
-        <w:jc w:val="both"/>
-        <w:rPr>
-          <w:rFonts w:ascii="Book Antiqua" w:hAnsi="Book Antiqua" w:cs="Book Antiqua"/>
-          <w:color w:val="000000"/>
-          <w:spacing w:val="0"/>
-          <w:sz w:val="20"/>
-          <w:szCs w:val="20"/>
-        </w:rPr>
-      </w:pPr>
-      <w:r>
-        <w:rPr>
-          <w:rFonts w:ascii="Book Antiqua" w:hAnsi="Book Antiqua" w:cs="Book Antiqua"/>
-          <w:color w:val="000000"/>
-          <w:spacing w:val="0"/>
-          <w:sz w:val="20"/>
-          <w:szCs w:val="20"/>
-        </w:rPr>
-        <w:t xml:space="preserve">This is a web based system which helps </w:t>
-      </w:r>
-      <w:r>
-        <w:rPr>
-          <w:rFonts w:ascii="Book Antiqua" w:hAnsi="Book Antiqua" w:cs="Book Antiqua"/>
-          <w:color w:val="000000"/>
-          <w:spacing w:val="0"/>
-          <w:sz w:val="20"/>
-          <w:szCs w:val="20"/>
-        </w:rPr>
-        <w:t>users to find people having skills matching their requirements based of their proficiency level.</w:t>
-      </w:r>
-    </w:p>
-    <w:p>
-      <w:pPr>
-        <w:pStyle w:val="Bullets"/>
-        <w:widowControl w:val="0"/>
-        <w:numPr>
-          <w:ilvl w:val="0"/>
-          <w:numId w:val="5"/>
-        </w:numPr>
-        <w:spacing w:before="0" w:after="0" w:line="240" w:lineRule="auto"/>
-        <w:ind w:left="360" w:hanging="360"/>
-        <w:jc w:val="both"/>
-        <w:rPr>
-          <w:rFonts w:ascii="Book Antiqua" w:hAnsi="Book Antiqua" w:cs="Book Antiqua"/>
-          <w:color w:val="000000"/>
-          <w:spacing w:val="0"/>
-          <w:sz w:val="20"/>
-          <w:szCs w:val="20"/>
-        </w:rPr>
-      </w:pPr>
-      <w:r>
-        <w:rPr>
-          <w:rFonts w:ascii="Book Antiqua" w:hAnsi="Book Antiqua" w:cs="Book Antiqua"/>
-          <w:color w:val="000000"/>
-          <w:spacing w:val="0"/>
-          <w:sz w:val="20"/>
-          <w:szCs w:val="20"/>
-        </w:rPr>
-        <w:t>Helps in keeping track of skills of all team members.</w:t>
-      </w:r>
-    </w:p>
-    <w:p>
-      <w:pPr>
-        <w:pStyle w:val="Bullets"/>
-        <w:widowControl w:val="0"/>
-        <w:numPr>
-          <w:ilvl w:val="0"/>
-          <w:numId w:val="5"/>
-        </w:numPr>
-        <w:spacing w:before="0" w:after="0" w:line="240" w:lineRule="auto"/>
-        <w:ind w:left="360" w:hanging="360"/>
-        <w:jc w:val="both"/>
-        <w:rPr>
-          <w:rFonts w:ascii="Book Antiqua" w:hAnsi="Book Antiqua" w:cs="Book Antiqua"/>
-          <w:color w:val="000000"/>
-          <w:spacing w:val="0"/>
-          <w:sz w:val="20"/>
-          <w:szCs w:val="20"/>
-        </w:rPr>
-      </w:pPr>
-      <w:r>
-        <w:rPr>
-          <w:rFonts w:ascii="Book Antiqua" w:hAnsi="Book Antiqua" w:cs="Book Antiqua"/>
-          <w:color w:val="000000"/>
-          <w:spacing w:val="0"/>
-          <w:sz w:val="20"/>
-          <w:szCs w:val="20"/>
-        </w:rPr>
-        <w:t>Provides user a summary of their skills in comparison to other users.</w:t>
-      </w:r>
-    </w:p>
-    <w:p>
-      <w:pPr>
-        <w:pStyle w:val="Bullets"/>
-        <w:widowControl w:val="0"/>
-        <w:numPr>
-          <w:ilvl w:val="0"/>
-          <w:numId w:val="0"/>
-        </w:numPr>
-        <w:spacing w:before="0" w:after="0" w:line="240" w:lineRule="auto"/>
-        <w:jc w:val="both"/>
-      </w:pPr>
-    </w:p>
-    <w:p>
-      <w:pPr>
-        <w:pStyle w:val="Bullets"/>
-        <w:widowControl w:val="0"/>
-        <w:numPr>
-          <w:ilvl w:val="0"/>
-          <w:numId w:val="0"/>
-        </w:numPr>
-        <w:spacing w:before="0" w:after="0" w:line="240" w:lineRule="auto"/>
-        <w:jc w:val="both"/>
-        <w:rPr>
-          <w:rFonts w:ascii="Book Antiqua" w:hAnsi="Book Antiqua" w:cs="Book Antiqua"/>
-          <w:b/>
-          <w:color w:val="000000"/>
-          <w:spacing w:val="0"/>
-          <w:sz w:val="20"/>
-          <w:szCs w:val="20"/>
-        </w:rPr>
-      </w:pPr>
-      <w:r>
-        <w:rPr>
-          <w:rFonts w:ascii="Book Antiqua" w:hAnsi="Book Antiqua" w:cs="Book Antiqua"/>
-          <w:b/>
-          <w:color w:val="000000"/>
-          <w:spacing w:val="0"/>
-          <w:sz w:val="20"/>
-          <w:szCs w:val="20"/>
-          <w:shd w:val="clear" w:color="auto" w:fill="FFFFFF"/>
-        </w:rPr>
-        <w:t xml:space="preserve">Responsibilities:  </w:t>
-      </w:r>
-      <w:r>
-        <w:rPr>
-          <w:rFonts w:ascii="Book Antiqua" w:hAnsi="Book Antiqua" w:cs="Book Antiqua"/>
-          <w:color w:val="000000"/>
-          <w:spacing w:val="0"/>
-          <w:sz w:val="20"/>
-          <w:szCs w:val="20"/>
-          <w:shd w:val="clear" w:color="auto" w:fill="FFFFFF"/>
-        </w:rPr>
-        <w:t xml:space="preserve">UI/Front End Development, </w:t>
-      </w:r>
-      <w:r>
-        <w:rPr>
-          <w:rFonts w:ascii="Book Antiqua" w:hAnsi="Book Antiqua" w:cs="Book Antiqua"/>
-          <w:color w:val="000000"/>
-          <w:spacing w:val="0"/>
-          <w:sz w:val="20"/>
-          <w:szCs w:val="20"/>
-          <w:shd w:val="clear" w:color="auto" w:fill="FFFFFF"/>
-        </w:rPr>
-        <w:t xml:space="preserve">Developing modules, </w:t>
-      </w:r>
-      <w:r>
-        <w:rPr>
-          <w:rFonts w:ascii="Book Antiqua" w:hAnsi="Book Antiqua" w:cs="Book Antiqua"/>
-          <w:color w:val="000000"/>
-          <w:spacing w:val="0"/>
-          <w:sz w:val="20"/>
-          <w:szCs w:val="20"/>
-          <w:shd w:val="clear" w:color="auto" w:fill="FFFFFF"/>
-        </w:rPr>
-        <w:t>requirements gathering,</w:t>
-      </w:r>
-      <w:r>
-        <w:rPr>
-          <w:rFonts w:ascii="Book Antiqua" w:hAnsi="Book Antiqua" w:cs="Book Antiqua"/>
-          <w:color w:val="000000"/>
-          <w:spacing w:val="0"/>
-          <w:sz w:val="20"/>
-          <w:szCs w:val="20"/>
-          <w:shd w:val="clear" w:color="auto" w:fill="FFFFFF"/>
-        </w:rPr>
-        <w:t xml:space="preserve"> </w:t>
-      </w:r>
-      <w:r>
-        <w:rPr>
-          <w:rFonts w:ascii="Book Antiqua" w:hAnsi="Book Antiqua" w:cs="Book Antiqua"/>
-          <w:color w:val="000000"/>
-          <w:spacing w:val="0"/>
-          <w:sz w:val="20"/>
-          <w:szCs w:val="20"/>
-          <w:shd w:val="clear" w:color="auto" w:fill="FFFFFF"/>
-        </w:rPr>
-        <w:t>Code reviews, team management.</w:t>
-      </w:r>
-    </w:p>
-    <w:p>
-      <w:pPr>
-        <w:pStyle w:val="ListHeading"/>
-        <w:widowControl w:val="0"/>
-        <w:ind w:left="0"/>
-        <w:jc w:val="both"/>
-        <w:rPr>
-          <w:rFonts w:ascii="Book Antiqua" w:hAnsi="Book Antiqua" w:cs="Book Antiqua"/>
-          <w:color w:val="000000"/>
-          <w:spacing w:val="0"/>
-          <w:sz w:val="20"/>
-          <w:szCs w:val="20"/>
-        </w:rPr>
-      </w:pPr>
-      <w:r>
-        <w:rPr>
-          <w:rFonts w:ascii="Book Antiqua" w:hAnsi="Book Antiqua" w:cs="Book Antiqua"/>
-          <w:b/>
-          <w:color w:val="000000"/>
-          <w:spacing w:val="0"/>
-          <w:sz w:val="20"/>
-          <w:szCs w:val="20"/>
-        </w:rPr>
-        <w:t xml:space="preserve">Environment: </w:t>
-      </w:r>
-      <w:r>
-        <w:rPr>
-          <w:rFonts w:ascii="Book Antiqua" w:hAnsi="Book Antiqua" w:cs="Book Antiqua"/>
-          <w:color w:val="000000"/>
-          <w:spacing w:val="0"/>
-          <w:sz w:val="20"/>
-          <w:szCs w:val="20"/>
-        </w:rPr>
-        <w:t xml:space="preserve">C#, MS SQL Server, Ajax, </w:t>
-      </w:r>
-      <w:proofErr w:type="spellStart"/>
-      <w:r>
-        <w:rPr>
-          <w:rFonts w:ascii="Book Antiqua" w:hAnsi="Book Antiqua" w:cs="Book Antiqua"/>
-          <w:color w:val="000000"/>
-          <w:spacing w:val="0"/>
-          <w:sz w:val="20"/>
-          <w:szCs w:val="20"/>
-        </w:rPr>
-        <w:t>jQuery</w:t>
-      </w:r>
-      <w:proofErr w:type="spellEnd"/>
-      <w:r>
-        <w:rPr>
-          <w:rFonts w:ascii="Book Antiqua" w:hAnsi="Book Antiqua" w:cs="Book Antiqua"/>
-          <w:color w:val="000000"/>
-          <w:spacing w:val="0"/>
-          <w:sz w:val="20"/>
-          <w:szCs w:val="20"/>
-        </w:rPr>
-        <w:t>,</w:t>
-      </w:r>
-      <w:r>
-        <w:rPr>
-          <w:rFonts w:ascii="Book Antiqua" w:hAnsi="Book Antiqua" w:cs="Book Antiqua"/>
-          <w:color w:val="000000"/>
-          <w:spacing w:val="0"/>
-          <w:sz w:val="20"/>
-          <w:szCs w:val="20"/>
-        </w:rPr>
-        <w:t xml:space="preserve"> </w:t>
-      </w:r>
-      <w:proofErr w:type="spellStart"/>
-      <w:r>
-        <w:rPr>
-          <w:rFonts w:ascii="Book Antiqua" w:hAnsi="Book Antiqua" w:cs="Book Antiqua"/>
-          <w:color w:val="000000"/>
-          <w:spacing w:val="0"/>
-          <w:sz w:val="20"/>
-          <w:szCs w:val="20"/>
-        </w:rPr>
-        <w:t>AngularJS</w:t>
-      </w:r>
-      <w:proofErr w:type="spellEnd"/>
-      <w:r>
-        <w:rPr>
-          <w:rFonts w:ascii="Book Antiqua" w:hAnsi="Book Antiqua" w:cs="Book Antiqua"/>
-          <w:color w:val="000000"/>
-          <w:spacing w:val="0"/>
-          <w:sz w:val="20"/>
-          <w:szCs w:val="20"/>
-        </w:rPr>
-        <w:t>, Web Services, HTML, CSS</w:t>
-      </w:r>
-      <w:r>
-        <w:rPr>
-          <w:rFonts w:ascii="Book Antiqua" w:hAnsi="Book Antiqua" w:cs="Book Antiqua"/>
-          <w:color w:val="000000"/>
-          <w:spacing w:val="0"/>
-          <w:sz w:val="20"/>
-          <w:szCs w:val="20"/>
-        </w:rPr>
-        <w:t>, Bootstrap</w:t>
-      </w:r>
-    </w:p>
-    <w:p>
-      <w:pPr>
-        <w:pStyle w:val="Heading-5"/>
-        <w:widowControl w:val="0"/>
-        <w:pBdr>
-          <w:bottom w:val="double" w:sz="1" w:space="1" w:color="000000"/>
-        </w:pBdr>
-        <w:spacing w:before="0" w:after="0" w:line="240" w:lineRule="auto"/>
-        <w:jc w:val="both"/>
-        <w:rPr>
-          <w:rFonts w:ascii="Book Antiqua" w:hAnsi="Book Antiqua" w:cs="Book Antiqua"/>
-          <w:b w:val="0"/>
-          <w:color w:val="000000"/>
-          <w:spacing w:val="0"/>
-          <w:sz w:val="20"/>
-          <w:szCs w:val="20"/>
-        </w:rPr>
-      </w:pPr>
-    </w:p>
-    <w:p>
-      <w:pPr>
-        <w:pStyle w:val="Heading-5"/>
-        <w:widowControl w:val="0"/>
-        <w:spacing w:before="0" w:after="0" w:line="240" w:lineRule="auto"/>
-        <w:jc w:val="both"/>
-        <w:rPr>
-          <w:rFonts w:ascii="Book Antiqua" w:hAnsi="Book Antiqua" w:cs="Book Antiqua"/>
-          <w:b w:val="0"/>
-          <w:color w:val="000000"/>
-          <w:spacing w:val="0"/>
-          <w:sz w:val="20"/>
-          <w:szCs w:val="20"/>
-        </w:rPr>
-      </w:pPr>
-    </w:p>
-    <w:p>
-      <w:pPr>
-        <w:pStyle w:val="Heading-5"/>
-        <w:widowControl w:val="0"/>
-        <w:tabs>
-          <w:tab w:val="right" w:pos="10224"/>
-        </w:tabs>
-        <w:spacing w:before="0" w:after="0" w:line="240" w:lineRule="auto"/>
-        <w:jc w:val="both"/>
-        <w:rPr>
-          <w:rFonts w:ascii="Book Antiqua" w:hAnsi="Book Antiqua" w:cs="Book Antiqua"/>
-          <w:color w:val="000000"/>
-          <w:spacing w:val="0"/>
-          <w:sz w:val="20"/>
-          <w:szCs w:val="20"/>
-        </w:rPr>
-      </w:pPr>
-      <w:r>
-        <w:rPr>
-          <w:rFonts w:ascii="Book Antiqua" w:hAnsi="Book Antiqua" w:cs="Book Antiqua"/>
-          <w:color w:val="000000"/>
-          <w:spacing w:val="0"/>
-          <w:sz w:val="20"/>
-          <w:szCs w:val="20"/>
-        </w:rPr>
-        <w:t>Project:</w:t>
-      </w:r>
-      <w:r>
-        <w:rPr>
-          <w:rFonts w:ascii="Book Antiqua" w:hAnsi="Book Antiqua" w:cs="Book Antiqua"/>
-          <w:b w:val="0"/>
-          <w:color w:val="000000"/>
-          <w:spacing w:val="0"/>
-          <w:sz w:val="20"/>
-          <w:szCs w:val="20"/>
-        </w:rPr>
-        <w:t xml:space="preserve"> </w:t>
-      </w:r>
-      <w:proofErr w:type="spellStart"/>
-      <w:r>
-        <w:rPr>
-          <w:rFonts w:ascii="Book Antiqua" w:hAnsi="Book Antiqua" w:cs="Book Antiqua"/>
-          <w:b w:val="0"/>
-          <w:color w:val="000000"/>
-          <w:spacing w:val="0"/>
-          <w:sz w:val="20"/>
-          <w:szCs w:val="20"/>
-        </w:rPr>
-        <w:t>Agilecockpit</w:t>
-      </w:r>
-      <w:proofErr w:type="spellEnd"/>
-      <w:r>
-        <w:rPr>
-          <w:rFonts w:ascii="Book Antiqua" w:hAnsi="Book Antiqua" w:cs="Book Antiqua"/>
-          <w:b w:val="0"/>
-          <w:color w:val="000000"/>
-          <w:spacing w:val="0"/>
-          <w:sz w:val="20"/>
-          <w:szCs w:val="20"/>
-        </w:rPr>
-        <w:t xml:space="preserve"> </w:t>
-      </w:r>
-      <w:r>
-        <w:rPr>
-          <w:rFonts w:ascii="Book Antiqua" w:hAnsi="Book Antiqua" w:cs="Book Antiqua"/>
-          <w:b w:val="0"/>
-          <w:color w:val="000000"/>
-          <w:spacing w:val="0"/>
-          <w:sz w:val="20"/>
-          <w:szCs w:val="20"/>
-        </w:rPr>
-        <w:tab/>
-      </w:r>
-      <w:r>
-        <w:rPr>
-          <w:rFonts w:ascii="Book Antiqua" w:hAnsi="Book Antiqua" w:cs="Book Antiqua"/>
-          <w:color w:val="000000"/>
-          <w:spacing w:val="0"/>
-          <w:sz w:val="20"/>
-          <w:szCs w:val="20"/>
-          <w:shd w:val="clear" w:color="auto" w:fill="FFFFFF"/>
-        </w:rPr>
-        <w:t>Project Date:</w:t>
-      </w:r>
-      <w:r>
-        <w:rPr>
-          <w:rFonts w:ascii="Book Antiqua" w:hAnsi="Book Antiqua" w:cs="Book Antiqua"/>
-          <w:b w:val="0"/>
-          <w:color w:val="000000"/>
-          <w:spacing w:val="0"/>
-          <w:sz w:val="20"/>
-          <w:szCs w:val="20"/>
-          <w:shd w:val="clear" w:color="auto" w:fill="FFFFFF"/>
-        </w:rPr>
-        <w:t xml:space="preserve"> August 2017</w:t>
-      </w:r>
-    </w:p>
-    <w:p>
-      <w:pPr>
-        <w:pStyle w:val="ListHeading"/>
-        <w:widowControl w:val="0"/>
-        <w:ind w:left="0"/>
-        <w:jc w:val="both"/>
-        <w:rPr>
-          <w:rFonts w:ascii="Book Antiqua" w:hAnsi="Book Antiqua" w:cs="Book Antiqua"/>
-          <w:b/>
-          <w:color w:val="000000"/>
-          <w:spacing w:val="0"/>
-          <w:sz w:val="20"/>
-          <w:szCs w:val="20"/>
-        </w:rPr>
-      </w:pPr>
-      <w:r>
-        <w:rPr>
-          <w:rFonts w:ascii="Book Antiqua" w:hAnsi="Book Antiqua" w:cs="Book Antiqua"/>
-          <w:b/>
-          <w:color w:val="000000"/>
-          <w:spacing w:val="0"/>
-          <w:sz w:val="20"/>
-          <w:szCs w:val="20"/>
-        </w:rPr>
-        <w:t>Role: UI Developer</w:t>
-      </w:r>
-    </w:p>
-    <w:p>
-      <w:pPr>
-        <w:pStyle w:val="ListHeading"/>
-        <w:widowControl w:val="0"/>
-        <w:ind w:left="0"/>
-        <w:jc w:val="both"/>
-        <w:rPr>
-          <w:rFonts w:ascii="Book Antiqua" w:hAnsi="Book Antiqua" w:cs="Book Antiqua"/>
-          <w:b/>
-          <w:color w:val="000000"/>
-          <w:spacing w:val="0"/>
-          <w:sz w:val="20"/>
-          <w:szCs w:val="20"/>
-        </w:rPr>
-      </w:pPr>
-      <w:r>
-        <w:rPr>
-          <w:rFonts w:ascii="Book Antiqua" w:hAnsi="Book Antiqua" w:cs="Book Antiqua"/>
-          <w:b/>
-          <w:color w:val="000000"/>
-          <w:spacing w:val="0"/>
-          <w:sz w:val="20"/>
-          <w:szCs w:val="20"/>
-        </w:rPr>
-        <w:t>Description:</w:t>
-      </w:r>
-    </w:p>
-    <w:p>
-      <w:pPr>
-        <w:pStyle w:val="Bullets"/>
-        <w:widowControl w:val="0"/>
-        <w:numPr>
-          <w:ilvl w:val="0"/>
-          <w:numId w:val="5"/>
-        </w:numPr>
-        <w:spacing w:before="0" w:after="0" w:line="240" w:lineRule="auto"/>
-        <w:ind w:left="360" w:hanging="360"/>
-        <w:jc w:val="both"/>
-        <w:rPr>
-          <w:rFonts w:ascii="Book Antiqua" w:hAnsi="Book Antiqua" w:cs="Book Antiqua"/>
-          <w:color w:val="000000"/>
-          <w:spacing w:val="0"/>
-          <w:sz w:val="20"/>
-          <w:szCs w:val="20"/>
-          <w:shd w:val="clear" w:color="auto" w:fill="FFFFFF"/>
-        </w:rPr>
-      </w:pPr>
-      <w:r>
-        <w:rPr>
-          <w:rFonts w:ascii="Book Antiqua" w:hAnsi="Book Antiqua" w:cs="Book Antiqua"/>
-          <w:color w:val="000000"/>
-          <w:spacing w:val="0"/>
-          <w:sz w:val="20"/>
-          <w:szCs w:val="20"/>
-          <w:shd w:val="clear" w:color="auto" w:fill="FFFFFF"/>
-        </w:rPr>
-        <w:t>Scrum based software lifecycle management tool. Also provides several other tools for managing organization level tasks.</w:t>
-      </w:r>
-    </w:p>
-    <w:p>
-      <w:pPr>
-        <w:pStyle w:val="Bullets"/>
-        <w:widowControl w:val="0"/>
-        <w:numPr>
-          <w:ilvl w:val="0"/>
-          <w:numId w:val="0"/>
-        </w:numPr>
-        <w:spacing w:before="0" w:after="0" w:line="240" w:lineRule="auto"/>
-        <w:jc w:val="both"/>
-      </w:pPr>
-    </w:p>
-    <w:p>
-      <w:pPr>
-        <w:pStyle w:val="Bullets"/>
-        <w:widowControl w:val="0"/>
-        <w:numPr>
-          <w:ilvl w:val="0"/>
-          <w:numId w:val="0"/>
-        </w:numPr>
-        <w:spacing w:before="0" w:after="0" w:line="240" w:lineRule="auto"/>
-        <w:jc w:val="both"/>
-        <w:rPr>
-          <w:rFonts w:ascii="Book Antiqua" w:hAnsi="Book Antiqua" w:cs="Book Antiqua"/>
-          <w:b/>
-          <w:color w:val="000000"/>
-          <w:spacing w:val="0"/>
-          <w:sz w:val="20"/>
-          <w:szCs w:val="20"/>
-        </w:rPr>
-      </w:pPr>
-      <w:r>
-        <w:rPr>
-          <w:rFonts w:ascii="Book Antiqua" w:hAnsi="Book Antiqua" w:cs="Book Antiqua"/>
-          <w:b/>
-          <w:color w:val="000000"/>
-          <w:spacing w:val="0"/>
-          <w:sz w:val="20"/>
-          <w:szCs w:val="20"/>
-          <w:shd w:val="clear" w:color="auto" w:fill="FFFFFF"/>
-        </w:rPr>
-        <w:t xml:space="preserve">Responsibilities: UI </w:t>
-      </w:r>
-      <w:r>
-        <w:rPr>
-          <w:rFonts w:ascii="Book Antiqua" w:hAnsi="Book Antiqua" w:cs="Book Antiqua"/>
-          <w:color w:val="000000"/>
-          <w:spacing w:val="0"/>
-          <w:sz w:val="20"/>
-          <w:szCs w:val="20"/>
-          <w:shd w:val="clear" w:color="auto" w:fill="FFFFFF"/>
-        </w:rPr>
-        <w:t>Developer.</w:t>
-      </w:r>
-    </w:p>
-    <w:p>
-      <w:pPr>
-        <w:pStyle w:val="ListHeading"/>
-        <w:widowControl w:val="0"/>
-        <w:ind w:left="0"/>
-        <w:jc w:val="both"/>
-        <w:rPr>
-          <w:rFonts w:ascii="Book Antiqua" w:hAnsi="Book Antiqua" w:cs="Book Antiqua"/>
-          <w:color w:val="000000"/>
-          <w:spacing w:val="0"/>
-          <w:sz w:val="20"/>
-          <w:szCs w:val="20"/>
-        </w:rPr>
-      </w:pPr>
-      <w:r>
-        <w:rPr>
-          <w:rFonts w:ascii="Book Antiqua" w:hAnsi="Book Antiqua" w:cs="Book Antiqua"/>
-          <w:b/>
-          <w:color w:val="000000"/>
-          <w:spacing w:val="0"/>
-          <w:sz w:val="20"/>
-          <w:szCs w:val="20"/>
-        </w:rPr>
         <w:t>Environment:</w:t>
       </w:r>
       <w:r>
@@ -3921,18 +3765,16 @@
         </w:rPr>
         <w:t xml:space="preserve"> HTML5, CSS, </w:t>
       </w:r>
-      <w:proofErr w:type="spellStart"/>
-      <w:r>
-        <w:rPr>
-          <w:rFonts w:ascii="Book Antiqua" w:hAnsi="Book Antiqua" w:cs="Book Antiqua"/>
-          <w:color w:val="000000"/>
-          <w:spacing w:val="0"/>
-          <w:sz w:val="20"/>
-          <w:szCs w:val="20"/>
-        </w:rPr>
-        <w:t>Javascript</w:t>
-      </w:r>
-      <w:proofErr w:type="spellEnd"/>
+      <w:r>
+        <w:rPr>
+          <w:rFonts w:ascii="Book Antiqua" w:hAnsi="Book Antiqua" w:cs="Book Antiqua"/>
+          <w:color w:val="000000"/>
+          <w:spacing w:val="0"/>
+          <w:sz w:val="20"/>
+          <w:szCs w:val="20"/>
+        </w:rPr>
+        <w:t>JavaScript</w:t>
+      </w:r>
       <w:r>
         <w:rPr>
           <w:rFonts w:ascii="Book Antiqua" w:hAnsi="Book Antiqua" w:cs="Book Antiqua"/>
@@ -3942,6 +3784,16 @@
           <w:szCs w:val="20"/>
         </w:rPr>
         <w:t>, SCSS</w:t>
+      </w:r>
+      <w:r>
+        <w:rPr>
+          <w:rFonts w:ascii="Book Antiqua" w:hAnsi="Book Antiqua" w:cs="Book Antiqua"/>
+          <w:color w:val="000000"/>
+          <w:spacing w:val="0"/>
+          <w:sz w:val="20"/>
+          <w:szCs w:val="20"/>
+        </w:rPr>
+        <w:t>, jQuery</w:t>
       </w:r>
     </w:p>
     <w:p>
@@ -3967,7 +3819,6 @@
         <w:t xml:space="preserve">Link: </w:t>
       </w:r>
       <w:hyperlink r:id="rId21" w:history="1">
-        <w:proofErr w:type="spellStart"/>
         <w:r>
           <w:rPr>
             <w:rStyle w:val="Hyperlink"/>
@@ -3978,7 +3829,6 @@
           </w:rPr>
           <w:t>Agilecockpit</w:t>
         </w:r>
-        <w:proofErr w:type="spellEnd"/>
       </w:hyperlink>
     </w:p>
     <w:p>
@@ -4218,7 +4068,6 @@
         </w:rPr>
         <w:t xml:space="preserve"> </w:t>
       </w:r>
-      <w:proofErr w:type="spellStart"/>
       <w:r>
         <w:rPr>
           <w:rFonts w:ascii="Book Antiqua" w:hAnsi="Book Antiqua" w:cs="Book Antiqua"/>
@@ -4228,9 +4077,8 @@
           <w:szCs w:val="20"/>
           <w:shd w:val="clear" w:color="auto" w:fill="FFFFFF"/>
         </w:rPr>
-        <w:t>javascript</w:t>
-      </w:r>
-      <w:proofErr w:type="spellEnd"/>
+        <w:t>JavaScript</w:t>
+      </w:r>
       <w:r>
         <w:rPr>
           <w:rFonts w:ascii="Book Antiqua" w:hAnsi="Book Antiqua" w:cs="Book Antiqua"/>
@@ -4240,45 +4088,8 @@
           <w:szCs w:val="20"/>
           <w:shd w:val="clear" w:color="auto" w:fill="FFFFFF"/>
         </w:rPr>
-        <w:t xml:space="preserve"> custom tooltip </w:t>
-      </w:r>
-      <w:proofErr w:type="spellStart"/>
-      <w:r>
-        <w:rPr>
-          <w:rFonts w:ascii="Book Antiqua" w:hAnsi="Book Antiqua" w:cs="Book Antiqua"/>
-          <w:color w:val="000000"/>
-          <w:spacing w:val="0"/>
-          <w:sz w:val="20"/>
-          <w:szCs w:val="20"/>
-          <w:shd w:val="clear" w:color="auto" w:fill="FFFFFF"/>
-        </w:rPr>
-        <w:t>plugin</w:t>
-      </w:r>
-      <w:proofErr w:type="spellEnd"/>
-      <w:r>
-        <w:rPr>
-          <w:rFonts w:ascii="Book Antiqua" w:hAnsi="Book Antiqua" w:cs="Book Antiqua"/>
-          <w:color w:val="000000"/>
-          <w:spacing w:val="0"/>
-          <w:sz w:val="20"/>
-          <w:szCs w:val="20"/>
-          <w:shd w:val="clear" w:color="auto" w:fill="FFFFFF"/>
-        </w:rPr>
-        <w:t xml:space="preserve">. A simple, flexible, extensible and customizable </w:t>
-      </w:r>
-      <w:proofErr w:type="spellStart"/>
-      <w:r>
-        <w:rPr>
-          <w:rFonts w:ascii="Book Antiqua" w:hAnsi="Book Antiqua" w:cs="Book Antiqua"/>
-          <w:color w:val="000000"/>
-          <w:spacing w:val="0"/>
-          <w:sz w:val="20"/>
-          <w:szCs w:val="20"/>
-          <w:shd w:val="clear" w:color="auto" w:fill="FFFFFF"/>
-        </w:rPr>
-        <w:t>plugin</w:t>
-      </w:r>
-      <w:proofErr w:type="spellEnd"/>
+        <w:t xml:space="preserve"> custom tooltip plugin. A simple, flexible, extensible and customizable plugin</w:t>
+      </w:r>
       <w:r>
         <w:rPr>
           <w:rFonts w:ascii="Book Antiqua" w:hAnsi="Book Antiqua" w:cs="Book Antiqua"/>
@@ -4381,18 +4192,16 @@
         </w:rPr>
         <w:t xml:space="preserve"> HTML5, CSS, </w:t>
       </w:r>
-      <w:proofErr w:type="spellStart"/>
-      <w:r>
-        <w:rPr>
-          <w:rFonts w:ascii="Book Antiqua" w:hAnsi="Book Antiqua" w:cs="Book Antiqua"/>
-          <w:color w:val="000000"/>
-          <w:spacing w:val="0"/>
-          <w:sz w:val="20"/>
-          <w:szCs w:val="20"/>
-        </w:rPr>
-        <w:t>Javascript</w:t>
-      </w:r>
-      <w:proofErr w:type="spellEnd"/>
+      <w:r>
+        <w:rPr>
+          <w:rFonts w:ascii="Book Antiqua" w:hAnsi="Book Antiqua" w:cs="Book Antiqua"/>
+          <w:color w:val="000000"/>
+          <w:spacing w:val="0"/>
+          <w:sz w:val="20"/>
+          <w:szCs w:val="20"/>
+        </w:rPr>
+        <w:t>JavaScript</w:t>
+      </w:r>
     </w:p>
     <w:p>
       <w:pPr>
@@ -4602,7 +4411,6 @@
           <w:sz w:val="20"/>
           <w:szCs w:val="20"/>
         </w:rPr>
-        <w:lastRenderedPageBreak/>
         <w:t>Description:</w:t>
       </w:r>
     </w:p>
@@ -4744,29 +4552,7 @@
           <w:sz w:val="20"/>
           <w:szCs w:val="20"/>
         </w:rPr>
-        <w:t xml:space="preserve"> </w:t>
-      </w:r>
-      <w:proofErr w:type="spellStart"/>
-      <w:r>
-        <w:rPr>
-          <w:rFonts w:ascii="Book Antiqua" w:hAnsi="Book Antiqua" w:cs="Book Antiqua"/>
-          <w:color w:val="000000"/>
-          <w:spacing w:val="0"/>
-          <w:sz w:val="20"/>
-          <w:szCs w:val="20"/>
-        </w:rPr>
-        <w:t>AngularJS</w:t>
-      </w:r>
-      <w:proofErr w:type="spellEnd"/>
-      <w:r>
-        <w:rPr>
-          <w:rFonts w:ascii="Book Antiqua" w:hAnsi="Book Antiqua" w:cs="Book Antiqua"/>
-          <w:color w:val="000000"/>
-          <w:spacing w:val="0"/>
-          <w:sz w:val="20"/>
-          <w:szCs w:val="20"/>
-        </w:rPr>
-        <w:t>, HTML</w:t>
+        <w:t xml:space="preserve"> AngularJS, HTML</w:t>
       </w:r>
       <w:r>
         <w:rPr>
@@ -4833,11 +4619,6 @@
           <w:t>Manish Kumar Portfolio</w:t>
         </w:r>
       </w:hyperlink>
-    </w:p>
-    <w:p>
-      <w:pPr>
-        <w:pStyle w:val="ListContents"/>
-      </w:pPr>
     </w:p>
     <w:sectPr>
       <w:headerReference w:type="default" r:id="rId24"/>
@@ -4852,7 +4633,7 @@
 </file>
 
 <file path=word/endnotes.xml><?xml version="1.0" encoding="utf-8"?>
-<w:endnotes xmlns:ve="http://schemas.openxmlformats.org/markup-compatibility/2006" xmlns:o="urn:schemas-microsoft-com:office:office" xmlns:r="http://schemas.openxmlformats.org/officeDocument/2006/relationships" xmlns:m="http://schemas.openxmlformats.org/officeDocument/2006/math" xmlns:v="urn:schemas-microsoft-com:vml" xmlns:wp="http://schemas.openxmlformats.org/drawingml/2006/wordprocessingDrawing" xmlns:w10="urn:schemas-microsoft-com:office:word" xmlns:w="http://schemas.openxmlformats.org/wordprocessingml/2006/main" xmlns:wne="http://schemas.microsoft.com/office/word/2006/wordml">
+<w:endnotes xmlns:wpc="http://schemas.microsoft.com/office/word/2010/wordprocessingCanvas" xmlns:cx="http://schemas.microsoft.com/office/drawing/2014/chartex" xmlns:cx1="http://schemas.microsoft.com/office/drawing/2015/9/8/chartex" xmlns:cx2="http://schemas.microsoft.com/office/drawing/2015/10/21/chartex" xmlns:cx3="http://schemas.microsoft.com/office/drawing/2016/5/9/chartex" xmlns:cx4="http://schemas.microsoft.com/office/drawing/2016/5/10/chartex" xmlns:cx5="http://schemas.microsoft.com/office/drawing/2016/5/11/chartex" xmlns:cx6="http://schemas.microsoft.com/office/drawing/2016/5/12/chartex" xmlns:cx7="http://schemas.microsoft.com/office/drawing/2016/5/13/chartex" xmlns:cx8="http://schemas.microsoft.com/office/drawing/2016/5/14/chartex" xmlns:mc="http://schemas.openxmlformats.org/markup-compatibility/2006" xmlns:aink="http://schemas.microsoft.com/office/drawing/2016/ink" xmlns:am3d="http://schemas.microsoft.com/office/drawing/2017/model3d" xmlns:o="urn:schemas-microsoft-com:office:office" xmlns:r="http://schemas.openxmlformats.org/officeDocument/2006/relationships" xmlns:m="http://schemas.openxmlformats.org/officeDocument/2006/math" xmlns:v="urn:schemas-microsoft-com:vml" xmlns:wp14="http://schemas.microsoft.com/office/word/2010/wordprocessingDrawing" xmlns:wp="http://schemas.openxmlformats.org/drawingml/2006/wordprocessingDrawing" xmlns:w10="urn:schemas-microsoft-com:office:word" xmlns:w="http://schemas.openxmlformats.org/wordprocessingml/2006/main" xmlns:w14="http://schemas.microsoft.com/office/word/2010/wordml" xmlns:w15="http://schemas.microsoft.com/office/word/2012/wordml" xmlns:w16cid="http://schemas.microsoft.com/office/word/2016/wordml/cid" xmlns:w16se="http://schemas.microsoft.com/office/word/2015/wordml/symex" xmlns:wpg="http://schemas.microsoft.com/office/word/2010/wordprocessingGroup" xmlns:wpi="http://schemas.microsoft.com/office/word/2010/wordprocessingInk" xmlns:wne="http://schemas.microsoft.com/office/word/2006/wordml" xmlns:wps="http://schemas.microsoft.com/office/word/2010/wordprocessingShape" mc:Ignorable="w14 w15 w16se w16cid wp14">
   <w:endnote w:type="separator" w:id="-1">
     <w:p>
       <w:r>
@@ -4871,7 +4652,7 @@
 </file>
 
 <file path=word/footer1.xml><?xml version="1.0" encoding="utf-8"?>
-<w:ftr xmlns:ve="http://schemas.openxmlformats.org/markup-compatibility/2006" xmlns:o="urn:schemas-microsoft-com:office:office" xmlns:r="http://schemas.openxmlformats.org/officeDocument/2006/relationships" xmlns:m="http://schemas.openxmlformats.org/officeDocument/2006/math" xmlns:v="urn:schemas-microsoft-com:vml" xmlns:wp="http://schemas.openxmlformats.org/drawingml/2006/wordprocessingDrawing" xmlns:w10="urn:schemas-microsoft-com:office:word" xmlns:w="http://schemas.openxmlformats.org/wordprocessingml/2006/main" xmlns:wne="http://schemas.microsoft.com/office/word/2006/wordml">
+<w:ftr xmlns:wpc="http://schemas.microsoft.com/office/word/2010/wordprocessingCanvas" xmlns:cx="http://schemas.microsoft.com/office/drawing/2014/chartex" xmlns:cx1="http://schemas.microsoft.com/office/drawing/2015/9/8/chartex" xmlns:cx2="http://schemas.microsoft.com/office/drawing/2015/10/21/chartex" xmlns:cx3="http://schemas.microsoft.com/office/drawing/2016/5/9/chartex" xmlns:cx4="http://schemas.microsoft.com/office/drawing/2016/5/10/chartex" xmlns:cx5="http://schemas.microsoft.com/office/drawing/2016/5/11/chartex" xmlns:cx6="http://schemas.microsoft.com/office/drawing/2016/5/12/chartex" xmlns:cx7="http://schemas.microsoft.com/office/drawing/2016/5/13/chartex" xmlns:cx8="http://schemas.microsoft.com/office/drawing/2016/5/14/chartex" xmlns:mc="http://schemas.openxmlformats.org/markup-compatibility/2006" xmlns:aink="http://schemas.microsoft.com/office/drawing/2016/ink" xmlns:am3d="http://schemas.microsoft.com/office/drawing/2017/model3d" xmlns:o="urn:schemas-microsoft-com:office:office" xmlns:r="http://schemas.openxmlformats.org/officeDocument/2006/relationships" xmlns:m="http://schemas.openxmlformats.org/officeDocument/2006/math" xmlns:v="urn:schemas-microsoft-com:vml" xmlns:wp14="http://schemas.microsoft.com/office/word/2010/wordprocessingDrawing" xmlns:wp="http://schemas.openxmlformats.org/drawingml/2006/wordprocessingDrawing" xmlns:w10="urn:schemas-microsoft-com:office:word" xmlns:w="http://schemas.openxmlformats.org/wordprocessingml/2006/main" xmlns:w14="http://schemas.microsoft.com/office/word/2010/wordml" xmlns:w15="http://schemas.microsoft.com/office/word/2012/wordml" xmlns:w16cid="http://schemas.microsoft.com/office/word/2016/wordml/cid" xmlns:w16se="http://schemas.microsoft.com/office/word/2015/wordml/symex" xmlns:wpg="http://schemas.microsoft.com/office/word/2010/wordprocessingGroup" xmlns:wpi="http://schemas.microsoft.com/office/word/2010/wordprocessingInk" xmlns:wne="http://schemas.microsoft.com/office/word/2006/wordml" xmlns:wps="http://schemas.microsoft.com/office/word/2010/wordprocessingShape" mc:Ignorable="w14 w15 w16se w16cid wp14">
   <w:p>
     <w:pPr>
       <w:pStyle w:val="Footer"/>
@@ -4931,7 +4712,7 @@
 </file>
 
 <file path=word/footnotes.xml><?xml version="1.0" encoding="utf-8"?>
-<w:footnotes xmlns:ve="http://schemas.openxmlformats.org/markup-compatibility/2006" xmlns:o="urn:schemas-microsoft-com:office:office" xmlns:r="http://schemas.openxmlformats.org/officeDocument/2006/relationships" xmlns:m="http://schemas.openxmlformats.org/officeDocument/2006/math" xmlns:v="urn:schemas-microsoft-com:vml" xmlns:wp="http://schemas.openxmlformats.org/drawingml/2006/wordprocessingDrawing" xmlns:w10="urn:schemas-microsoft-com:office:word" xmlns:w="http://schemas.openxmlformats.org/wordprocessingml/2006/main" xmlns:wne="http://schemas.microsoft.com/office/word/2006/wordml">
+<w:footnotes xmlns:wpc="http://schemas.microsoft.com/office/word/2010/wordprocessingCanvas" xmlns:cx="http://schemas.microsoft.com/office/drawing/2014/chartex" xmlns:cx1="http://schemas.microsoft.com/office/drawing/2015/9/8/chartex" xmlns:cx2="http://schemas.microsoft.com/office/drawing/2015/10/21/chartex" xmlns:cx3="http://schemas.microsoft.com/office/drawing/2016/5/9/chartex" xmlns:cx4="http://schemas.microsoft.com/office/drawing/2016/5/10/chartex" xmlns:cx5="http://schemas.microsoft.com/office/drawing/2016/5/11/chartex" xmlns:cx6="http://schemas.microsoft.com/office/drawing/2016/5/12/chartex" xmlns:cx7="http://schemas.microsoft.com/office/drawing/2016/5/13/chartex" xmlns:cx8="http://schemas.microsoft.com/office/drawing/2016/5/14/chartex" xmlns:mc="http://schemas.openxmlformats.org/markup-compatibility/2006" xmlns:aink="http://schemas.microsoft.com/office/drawing/2016/ink" xmlns:am3d="http://schemas.microsoft.com/office/drawing/2017/model3d" xmlns:o="urn:schemas-microsoft-com:office:office" xmlns:r="http://schemas.openxmlformats.org/officeDocument/2006/relationships" xmlns:m="http://schemas.openxmlformats.org/officeDocument/2006/math" xmlns:v="urn:schemas-microsoft-com:vml" xmlns:wp14="http://schemas.microsoft.com/office/word/2010/wordprocessingDrawing" xmlns:wp="http://schemas.openxmlformats.org/drawingml/2006/wordprocessingDrawing" xmlns:w10="urn:schemas-microsoft-com:office:word" xmlns:w="http://schemas.openxmlformats.org/wordprocessingml/2006/main" xmlns:w14="http://schemas.microsoft.com/office/word/2010/wordml" xmlns:w15="http://schemas.microsoft.com/office/word/2012/wordml" xmlns:w16cid="http://schemas.microsoft.com/office/word/2016/wordml/cid" xmlns:w16se="http://schemas.microsoft.com/office/word/2015/wordml/symex" xmlns:wpg="http://schemas.microsoft.com/office/word/2010/wordprocessingGroup" xmlns:wpi="http://schemas.microsoft.com/office/word/2010/wordprocessingInk" xmlns:wne="http://schemas.microsoft.com/office/word/2006/wordml" xmlns:wps="http://schemas.microsoft.com/office/word/2010/wordprocessingShape" mc:Ignorable="w14 w15 w16se w16cid wp14">
   <w:footnote w:type="separator" w:id="-1">
     <w:p>
       <w:r>
@@ -4950,7 +4731,7 @@
 </file>
 
 <file path=word/header1.xml><?xml version="1.0" encoding="utf-8"?>
-<w:hdr xmlns:ve="http://schemas.openxmlformats.org/markup-compatibility/2006" xmlns:o="urn:schemas-microsoft-com:office:office" xmlns:r="http://schemas.openxmlformats.org/officeDocument/2006/relationships" xmlns:m="http://schemas.openxmlformats.org/officeDocument/2006/math" xmlns:v="urn:schemas-microsoft-com:vml" xmlns:wp="http://schemas.openxmlformats.org/drawingml/2006/wordprocessingDrawing" xmlns:w10="urn:schemas-microsoft-com:office:word" xmlns:w="http://schemas.openxmlformats.org/wordprocessingml/2006/main" xmlns:wne="http://schemas.microsoft.com/office/word/2006/wordml">
+<w:hdr xmlns:wpc="http://schemas.microsoft.com/office/word/2010/wordprocessingCanvas" xmlns:cx="http://schemas.microsoft.com/office/drawing/2014/chartex" xmlns:cx1="http://schemas.microsoft.com/office/drawing/2015/9/8/chartex" xmlns:cx2="http://schemas.microsoft.com/office/drawing/2015/10/21/chartex" xmlns:cx3="http://schemas.microsoft.com/office/drawing/2016/5/9/chartex" xmlns:cx4="http://schemas.microsoft.com/office/drawing/2016/5/10/chartex" xmlns:cx5="http://schemas.microsoft.com/office/drawing/2016/5/11/chartex" xmlns:cx6="http://schemas.microsoft.com/office/drawing/2016/5/12/chartex" xmlns:cx7="http://schemas.microsoft.com/office/drawing/2016/5/13/chartex" xmlns:cx8="http://schemas.microsoft.com/office/drawing/2016/5/14/chartex" xmlns:mc="http://schemas.openxmlformats.org/markup-compatibility/2006" xmlns:aink="http://schemas.microsoft.com/office/drawing/2016/ink" xmlns:am3d="http://schemas.microsoft.com/office/drawing/2017/model3d" xmlns:o="urn:schemas-microsoft-com:office:office" xmlns:r="http://schemas.openxmlformats.org/officeDocument/2006/relationships" xmlns:m="http://schemas.openxmlformats.org/officeDocument/2006/math" xmlns:v="urn:schemas-microsoft-com:vml" xmlns:wp14="http://schemas.microsoft.com/office/word/2010/wordprocessingDrawing" xmlns:wp="http://schemas.openxmlformats.org/drawingml/2006/wordprocessingDrawing" xmlns:w10="urn:schemas-microsoft-com:office:word" xmlns:w="http://schemas.openxmlformats.org/wordprocessingml/2006/main" xmlns:w14="http://schemas.microsoft.com/office/word/2010/wordml" xmlns:w15="http://schemas.microsoft.com/office/word/2012/wordml" xmlns:w16cid="http://schemas.microsoft.com/office/word/2016/wordml/cid" xmlns:w16se="http://schemas.microsoft.com/office/word/2015/wordml/symex" xmlns:wpg="http://schemas.microsoft.com/office/word/2010/wordprocessingGroup" xmlns:wpi="http://schemas.microsoft.com/office/word/2010/wordprocessingInk" xmlns:wne="http://schemas.microsoft.com/office/word/2006/wordml" xmlns:wps="http://schemas.microsoft.com/office/word/2010/wordprocessingShape" mc:Ignorable="w14 w15 w16se w16cid wp14">
   <w:p>
     <w:pPr>
       <w:pStyle w:val="Header"/>
@@ -4999,8 +4780,8 @@
 </file>
 
 <file path=word/numbering.xml><?xml version="1.0" encoding="utf-8"?>
-<w:numbering xmlns:ve="http://schemas.openxmlformats.org/markup-compatibility/2006" xmlns:o="urn:schemas-microsoft-com:office:office" xmlns:r="http://schemas.openxmlformats.org/officeDocument/2006/relationships" xmlns:m="http://schemas.openxmlformats.org/officeDocument/2006/math" xmlns:v="urn:schemas-microsoft-com:vml" xmlns:wp="http://schemas.openxmlformats.org/drawingml/2006/wordprocessingDrawing" xmlns:w10="urn:schemas-microsoft-com:office:word" xmlns:w="http://schemas.openxmlformats.org/wordprocessingml/2006/main" xmlns:wne="http://schemas.microsoft.com/office/word/2006/wordml">
-  <w:abstractNum w:abstractNumId="0">
+<w:numbering xmlns:wpc="http://schemas.microsoft.com/office/word/2010/wordprocessingCanvas" xmlns:cx="http://schemas.microsoft.com/office/drawing/2014/chartex" xmlns:cx1="http://schemas.microsoft.com/office/drawing/2015/9/8/chartex" xmlns:cx2="http://schemas.microsoft.com/office/drawing/2015/10/21/chartex" xmlns:cx3="http://schemas.microsoft.com/office/drawing/2016/5/9/chartex" xmlns:cx4="http://schemas.microsoft.com/office/drawing/2016/5/10/chartex" xmlns:cx5="http://schemas.microsoft.com/office/drawing/2016/5/11/chartex" xmlns:cx6="http://schemas.microsoft.com/office/drawing/2016/5/12/chartex" xmlns:cx7="http://schemas.microsoft.com/office/drawing/2016/5/13/chartex" xmlns:cx8="http://schemas.microsoft.com/office/drawing/2016/5/14/chartex" xmlns:mc="http://schemas.openxmlformats.org/markup-compatibility/2006" xmlns:aink="http://schemas.microsoft.com/office/drawing/2016/ink" xmlns:am3d="http://schemas.microsoft.com/office/drawing/2017/model3d" xmlns:o="urn:schemas-microsoft-com:office:office" xmlns:r="http://schemas.openxmlformats.org/officeDocument/2006/relationships" xmlns:m="http://schemas.openxmlformats.org/officeDocument/2006/math" xmlns:v="urn:schemas-microsoft-com:vml" xmlns:wp14="http://schemas.microsoft.com/office/word/2010/wordprocessingDrawing" xmlns:wp="http://schemas.openxmlformats.org/drawingml/2006/wordprocessingDrawing" xmlns:w10="urn:schemas-microsoft-com:office:word" xmlns:w="http://schemas.openxmlformats.org/wordprocessingml/2006/main" xmlns:w14="http://schemas.microsoft.com/office/word/2010/wordml" xmlns:w15="http://schemas.microsoft.com/office/word/2012/wordml" xmlns:w16cid="http://schemas.microsoft.com/office/word/2016/wordml/cid" xmlns:w16se="http://schemas.microsoft.com/office/word/2015/wordml/symex" xmlns:wpg="http://schemas.microsoft.com/office/word/2010/wordprocessingGroup" xmlns:wpi="http://schemas.microsoft.com/office/word/2010/wordprocessingInk" xmlns:wne="http://schemas.microsoft.com/office/word/2006/wordml" xmlns:wps="http://schemas.microsoft.com/office/word/2010/wordprocessingShape" mc:Ignorable="w14 w15 w16se w16cid wp14">
+  <w:abstractNum w:abstractNumId="0" w15:restartNumberingAfterBreak="0">
     <w:nsid w:val="00000001"/>
     <w:multiLevelType w:val="multilevel"/>
     <w:tmpl w:val="00000001"/>
@@ -5127,7 +4908,7 @@
       </w:pPr>
     </w:lvl>
   </w:abstractNum>
-  <w:abstractNum w:abstractNumId="1">
+  <w:abstractNum w:abstractNumId="1" w15:restartNumberingAfterBreak="0">
     <w:nsid w:val="00000002"/>
     <w:multiLevelType w:val="singleLevel"/>
     <w:tmpl w:val="00000002"/>
@@ -5149,7 +4930,7 @@
       </w:rPr>
     </w:lvl>
   </w:abstractNum>
-  <w:abstractNum w:abstractNumId="2">
+  <w:abstractNum w:abstractNumId="2" w15:restartNumberingAfterBreak="0">
     <w:nsid w:val="00000003"/>
     <w:multiLevelType w:val="singleLevel"/>
     <w:tmpl w:val="00000003"/>
@@ -5176,7 +4957,7 @@
       </w:rPr>
     </w:lvl>
   </w:abstractNum>
-  <w:abstractNum w:abstractNumId="3">
+  <w:abstractNum w:abstractNumId="3" w15:restartNumberingAfterBreak="0">
     <w:nsid w:val="00000004"/>
     <w:multiLevelType w:val="singleLevel"/>
     <w:tmpl w:val="00000004"/>
@@ -5201,7 +4982,7 @@
       </w:rPr>
     </w:lvl>
   </w:abstractNum>
-  <w:abstractNum w:abstractNumId="4">
+  <w:abstractNum w:abstractNumId="4" w15:restartNumberingAfterBreak="0">
     <w:nsid w:val="00000005"/>
     <w:multiLevelType w:val="singleLevel"/>
     <w:tmpl w:val="00000005"/>
@@ -5225,7 +5006,7 @@
       </w:rPr>
     </w:lvl>
   </w:abstractNum>
-  <w:abstractNum w:abstractNumId="5">
+  <w:abstractNum w:abstractNumId="5" w15:restartNumberingAfterBreak="0">
     <w:nsid w:val="074338B3"/>
     <w:multiLevelType w:val="hybridMultilevel"/>
     <w:tmpl w:val="AF8893FC"/>
@@ -5338,7 +5119,7 @@
       </w:rPr>
     </w:lvl>
   </w:abstractNum>
-  <w:abstractNum w:abstractNumId="6">
+  <w:abstractNum w:abstractNumId="6" w15:restartNumberingAfterBreak="0">
     <w:nsid w:val="18A702BE"/>
     <w:multiLevelType w:val="hybridMultilevel"/>
     <w:tmpl w:val="E6480FBC"/>
@@ -5451,7 +5232,7 @@
       </w:rPr>
     </w:lvl>
   </w:abstractNum>
-  <w:abstractNum w:abstractNumId="7">
+  <w:abstractNum w:abstractNumId="7" w15:restartNumberingAfterBreak="0">
     <w:nsid w:val="271A49F3"/>
     <w:multiLevelType w:val="hybridMultilevel"/>
     <w:tmpl w:val="62E0A41E"/>
@@ -5591,7 +5372,7 @@
       </w:rPr>
     </w:lvl>
   </w:abstractNum>
-  <w:abstractNum w:abstractNumId="8">
+  <w:abstractNum w:abstractNumId="8" w15:restartNumberingAfterBreak="0">
     <w:nsid w:val="2FE06260"/>
     <w:multiLevelType w:val="hybridMultilevel"/>
     <w:tmpl w:val="A9B4E27A"/>
@@ -5704,7 +5485,7 @@
       </w:rPr>
     </w:lvl>
   </w:abstractNum>
-  <w:abstractNum w:abstractNumId="9">
+  <w:abstractNum w:abstractNumId="9" w15:restartNumberingAfterBreak="0">
     <w:nsid w:val="4E606B7B"/>
     <w:multiLevelType w:val="hybridMultilevel"/>
     <w:tmpl w:val="4A9CA98E"/>
@@ -5817,7 +5598,7 @@
       </w:rPr>
     </w:lvl>
   </w:abstractNum>
-  <w:abstractNum w:abstractNumId="10">
+  <w:abstractNum w:abstractNumId="10" w15:restartNumberingAfterBreak="0">
     <w:nsid w:val="7C855F5C"/>
     <w:multiLevelType w:val="hybridMultilevel"/>
     <w:tmpl w:val="3A5AE2FE"/>
@@ -5973,7 +5754,7 @@
 </file>
 
 <file path=word/styles.xml><?xml version="1.0" encoding="utf-8"?>
-<w:styles xmlns:r="http://schemas.openxmlformats.org/officeDocument/2006/relationships" xmlns:w="http://schemas.openxmlformats.org/wordprocessingml/2006/main">
+<w:styles xmlns:mc="http://schemas.openxmlformats.org/markup-compatibility/2006" xmlns:r="http://schemas.openxmlformats.org/officeDocument/2006/relationships" xmlns:w="http://schemas.openxmlformats.org/wordprocessingml/2006/main" xmlns:w14="http://schemas.microsoft.com/office/word/2010/wordml" xmlns:w15="http://schemas.microsoft.com/office/word/2012/wordml" xmlns:w16cid="http://schemas.microsoft.com/office/word/2016/wordml/cid" xmlns:w16se="http://schemas.microsoft.com/office/word/2015/wordml/symex" mc:Ignorable="w14 w15 w16se w16cid">
   <w:docDefaults>
     <w:rPrDefault>
       <w:rPr>
@@ -5983,144 +5764,382 @@
     </w:rPrDefault>
     <w:pPrDefault/>
   </w:docDefaults>
-  <w:latentStyles w:defLockedState="0" w:defUIPriority="99" w:defSemiHidden="1" w:defUnhideWhenUsed="1" w:defQFormat="0" w:count="267">
-    <w:lsdException w:name="Normal" w:semiHidden="0" w:uiPriority="0" w:unhideWhenUsed="0" w:qFormat="1"/>
-    <w:lsdException w:name="heading 1" w:semiHidden="0" w:uiPriority="9" w:unhideWhenUsed="0" w:qFormat="1"/>
-    <w:lsdException w:name="heading 2" w:uiPriority="9" w:qFormat="1"/>
-    <w:lsdException w:name="heading 3" w:semiHidden="0" w:uiPriority="9" w:unhideWhenUsed="0" w:qFormat="1"/>
-    <w:lsdException w:name="heading 4" w:uiPriority="9" w:qFormat="1"/>
-    <w:lsdException w:name="heading 5" w:semiHidden="0" w:uiPriority="0" w:unhideWhenUsed="0" w:qFormat="1"/>
-    <w:lsdException w:name="heading 6" w:uiPriority="9" w:qFormat="1"/>
-    <w:lsdException w:name="heading 7" w:uiPriority="9" w:qFormat="1"/>
-    <w:lsdException w:name="heading 8" w:uiPriority="9" w:qFormat="1"/>
-    <w:lsdException w:name="heading 9" w:uiPriority="9" w:qFormat="1"/>
-    <w:lsdException w:name="toc 1" w:uiPriority="39"/>
-    <w:lsdException w:name="toc 2" w:uiPriority="39"/>
-    <w:lsdException w:name="toc 3" w:uiPriority="39"/>
-    <w:lsdException w:name="toc 4" w:uiPriority="39"/>
-    <w:lsdException w:name="toc 5" w:uiPriority="39"/>
-    <w:lsdException w:name="toc 6" w:uiPriority="39"/>
-    <w:lsdException w:name="toc 7" w:uiPriority="39"/>
-    <w:lsdException w:name="toc 8" w:uiPriority="39"/>
-    <w:lsdException w:name="toc 9" w:uiPriority="39"/>
-    <w:lsdException w:name="caption" w:semiHidden="0" w:uiPriority="35" w:unhideWhenUsed="0" w:qFormat="1"/>
-    <w:lsdException w:name="Title" w:semiHidden="0" w:uiPriority="10" w:unhideWhenUsed="0" w:qFormat="1"/>
-    <w:lsdException w:name="Default Paragraph Font" w:uiPriority="1"/>
-    <w:lsdException w:name="Subtitle" w:semiHidden="0" w:uiPriority="11" w:unhideWhenUsed="0" w:qFormat="1"/>
-    <w:lsdException w:name="Strong" w:semiHidden="0" w:uiPriority="22" w:unhideWhenUsed="0" w:qFormat="1"/>
-    <w:lsdException w:name="Emphasis" w:semiHidden="0" w:uiPriority="20" w:unhideWhenUsed="0" w:qFormat="1"/>
-    <w:lsdException w:name="Table Grid" w:semiHidden="0" w:uiPriority="59" w:unhideWhenUsed="0"/>
-    <w:lsdException w:name="Placeholder Text" w:unhideWhenUsed="0"/>
-    <w:lsdException w:name="No Spacing" w:semiHidden="0" w:uiPriority="1" w:unhideWhenUsed="0" w:qFormat="1"/>
-    <w:lsdException w:name="Light Shading" w:semiHidden="0" w:uiPriority="60" w:unhideWhenUsed="0"/>
-    <w:lsdException w:name="Light List" w:semiHidden="0" w:uiPriority="61" w:unhideWhenUsed="0"/>
-    <w:lsdException w:name="Light Grid" w:semiHidden="0" w:uiPriority="62" w:unhideWhenUsed="0"/>
-    <w:lsdException w:name="Medium Shading 1" w:semiHidden="0" w:uiPriority="63" w:unhideWhenUsed="0"/>
-    <w:lsdException w:name="Medium Shading 2" w:semiHidden="0" w:uiPriority="64" w:unhideWhenUsed="0"/>
-    <w:lsdException w:name="Medium List 1" w:semiHidden="0" w:uiPriority="65" w:unhideWhenUsed="0"/>
-    <w:lsdException w:name="Medium List 2" w:semiHidden="0" w:uiPriority="66" w:unhideWhenUsed="0"/>
-    <w:lsdException w:name="Medium Grid 1" w:semiHidden="0" w:uiPriority="67" w:unhideWhenUsed="0"/>
-    <w:lsdException w:name="Medium Grid 2" w:semiHidden="0" w:uiPriority="68" w:unhideWhenUsed="0"/>
-    <w:lsdException w:name="Medium Grid 3" w:semiHidden="0" w:uiPriority="69" w:unhideWhenUsed="0"/>
-    <w:lsdException w:name="Dark List" w:semiHidden="0" w:uiPriority="70" w:unhideWhenUsed="0"/>
-    <w:lsdException w:name="Colorful Shading" w:semiHidden="0" w:uiPriority="71" w:unhideWhenUsed="0"/>
-    <w:lsdException w:name="Colorful List" w:semiHidden="0" w:uiPriority="72" w:unhideWhenUsed="0"/>
-    <w:lsdException w:name="Colorful Grid" w:semiHidden="0" w:uiPriority="73" w:unhideWhenUsed="0"/>
-    <w:lsdException w:name="Light Shading Accent 1" w:semiHidden="0" w:uiPriority="60" w:unhideWhenUsed="0"/>
-    <w:lsdException w:name="Light List Accent 1" w:semiHidden="0" w:uiPriority="61" w:unhideWhenUsed="0"/>
-    <w:lsdException w:name="Light Grid Accent 1" w:semiHidden="0" w:uiPriority="62" w:unhideWhenUsed="0"/>
-    <w:lsdException w:name="Medium Shading 1 Accent 1" w:semiHidden="0" w:uiPriority="63" w:unhideWhenUsed="0"/>
-    <w:lsdException w:name="Medium Shading 2 Accent 1" w:semiHidden="0" w:uiPriority="64" w:unhideWhenUsed="0"/>
-    <w:lsdException w:name="Medium List 1 Accent 1" w:semiHidden="0" w:uiPriority="65" w:unhideWhenUsed="0"/>
-    <w:lsdException w:name="Revision" w:unhideWhenUsed="0"/>
-    <w:lsdException w:name="List Paragraph" w:semiHidden="0" w:uiPriority="34" w:unhideWhenUsed="0" w:qFormat="1"/>
-    <w:lsdException w:name="Quote" w:semiHidden="0" w:uiPriority="29" w:unhideWhenUsed="0" w:qFormat="1"/>
-    <w:lsdException w:name="Intense Quote" w:semiHidden="0" w:uiPriority="30" w:unhideWhenUsed="0" w:qFormat="1"/>
-    <w:lsdException w:name="Medium List 2 Accent 1" w:semiHidden="0" w:uiPriority="66" w:unhideWhenUsed="0"/>
-    <w:lsdException w:name="Medium Grid 1 Accent 1" w:semiHidden="0" w:uiPriority="67" w:unhideWhenUsed="0"/>
-    <w:lsdException w:name="Medium Grid 2 Accent 1" w:semiHidden="0" w:uiPriority="68" w:unhideWhenUsed="0"/>
-    <w:lsdException w:name="Medium Grid 3 Accent 1" w:semiHidden="0" w:uiPriority="69" w:unhideWhenUsed="0"/>
-    <w:lsdException w:name="Dark List Accent 1" w:semiHidden="0" w:uiPriority="70" w:unhideWhenUsed="0"/>
-    <w:lsdException w:name="Colorful Shading Accent 1" w:semiHidden="0" w:uiPriority="71" w:unhideWhenUsed="0"/>
-    <w:lsdException w:name="Colorful List Accent 1" w:semiHidden="0" w:uiPriority="72" w:unhideWhenUsed="0"/>
-    <w:lsdException w:name="Colorful Grid Accent 1" w:semiHidden="0" w:uiPriority="73" w:unhideWhenUsed="0"/>
-    <w:lsdException w:name="Light Shading Accent 2" w:semiHidden="0" w:uiPriority="60" w:unhideWhenUsed="0"/>
-    <w:lsdException w:name="Light List Accent 2" w:semiHidden="0" w:uiPriority="61" w:unhideWhenUsed="0"/>
-    <w:lsdException w:name="Light Grid Accent 2" w:semiHidden="0" w:uiPriority="62" w:unhideWhenUsed="0"/>
-    <w:lsdException w:name="Medium Shading 1 Accent 2" w:semiHidden="0" w:uiPriority="63" w:unhideWhenUsed="0"/>
-    <w:lsdException w:name="Medium Shading 2 Accent 2" w:semiHidden="0" w:uiPriority="64" w:unhideWhenUsed="0"/>
-    <w:lsdException w:name="Medium List 1 Accent 2" w:semiHidden="0" w:uiPriority="65" w:unhideWhenUsed="0"/>
-    <w:lsdException w:name="Medium List 2 Accent 2" w:semiHidden="0" w:uiPriority="66" w:unhideWhenUsed="0"/>
-    <w:lsdException w:name="Medium Grid 1 Accent 2" w:semiHidden="0" w:uiPriority="67" w:unhideWhenUsed="0"/>
-    <w:lsdException w:name="Medium Grid 2 Accent 2" w:semiHidden="0" w:uiPriority="68" w:unhideWhenUsed="0"/>
-    <w:lsdException w:name="Medium Grid 3 Accent 2" w:semiHidden="0" w:uiPriority="69" w:unhideWhenUsed="0"/>
-    <w:lsdException w:name="Dark List Accent 2" w:semiHidden="0" w:uiPriority="70" w:unhideWhenUsed="0"/>
-    <w:lsdException w:name="Colorful Shading Accent 2" w:semiHidden="0" w:uiPriority="71" w:unhideWhenUsed="0"/>
-    <w:lsdException w:name="Colorful List Accent 2" w:semiHidden="0" w:uiPriority="72" w:unhideWhenUsed="0"/>
-    <w:lsdException w:name="Colorful Grid Accent 2" w:semiHidden="0" w:uiPriority="73" w:unhideWhenUsed="0"/>
-    <w:lsdException w:name="Light Shading Accent 3" w:semiHidden="0" w:uiPriority="60" w:unhideWhenUsed="0"/>
-    <w:lsdException w:name="Light List Accent 3" w:semiHidden="0" w:uiPriority="61" w:unhideWhenUsed="0"/>
-    <w:lsdException w:name="Light Grid Accent 3" w:semiHidden="0" w:uiPriority="62" w:unhideWhenUsed="0"/>
-    <w:lsdException w:name="Medium Shading 1 Accent 3" w:semiHidden="0" w:uiPriority="63" w:unhideWhenUsed="0"/>
-    <w:lsdException w:name="Medium Shading 2 Accent 3" w:semiHidden="0" w:uiPriority="64" w:unhideWhenUsed="0"/>
-    <w:lsdException w:name="Medium List 1 Accent 3" w:semiHidden="0" w:uiPriority="65" w:unhideWhenUsed="0"/>
-    <w:lsdException w:name="Medium List 2 Accent 3" w:semiHidden="0" w:uiPriority="66" w:unhideWhenUsed="0"/>
-    <w:lsdException w:name="Medium Grid 1 Accent 3" w:semiHidden="0" w:uiPriority="67" w:unhideWhenUsed="0"/>
-    <w:lsdException w:name="Medium Grid 2 Accent 3" w:semiHidden="0" w:uiPriority="68" w:unhideWhenUsed="0"/>
-    <w:lsdException w:name="Medium Grid 3 Accent 3" w:semiHidden="0" w:uiPriority="69" w:unhideWhenUsed="0"/>
-    <w:lsdException w:name="Dark List Accent 3" w:semiHidden="0" w:uiPriority="70" w:unhideWhenUsed="0"/>
-    <w:lsdException w:name="Colorful Shading Accent 3" w:semiHidden="0" w:uiPriority="71" w:unhideWhenUsed="0"/>
-    <w:lsdException w:name="Colorful List Accent 3" w:semiHidden="0" w:uiPriority="72" w:unhideWhenUsed="0"/>
-    <w:lsdException w:name="Colorful Grid Accent 3" w:semiHidden="0" w:uiPriority="73" w:unhideWhenUsed="0"/>
-    <w:lsdException w:name="Light Shading Accent 4" w:semiHidden="0" w:uiPriority="60" w:unhideWhenUsed="0"/>
-    <w:lsdException w:name="Light List Accent 4" w:semiHidden="0" w:uiPriority="61" w:unhideWhenUsed="0"/>
-    <w:lsdException w:name="Light Grid Accent 4" w:semiHidden="0" w:uiPriority="62" w:unhideWhenUsed="0"/>
-    <w:lsdException w:name="Medium Shading 1 Accent 4" w:semiHidden="0" w:uiPriority="63" w:unhideWhenUsed="0"/>
-    <w:lsdException w:name="Medium Shading 2 Accent 4" w:semiHidden="0" w:uiPriority="64" w:unhideWhenUsed="0"/>
-    <w:lsdException w:name="Medium List 1 Accent 4" w:semiHidden="0" w:uiPriority="65" w:unhideWhenUsed="0"/>
-    <w:lsdException w:name="Medium List 2 Accent 4" w:semiHidden="0" w:uiPriority="66" w:unhideWhenUsed="0"/>
-    <w:lsdException w:name="Medium Grid 1 Accent 4" w:semiHidden="0" w:uiPriority="67" w:unhideWhenUsed="0"/>
-    <w:lsdException w:name="Medium Grid 2 Accent 4" w:semiHidden="0" w:uiPriority="68" w:unhideWhenUsed="0"/>
-    <w:lsdException w:name="Medium Grid 3 Accent 4" w:semiHidden="0" w:uiPriority="69" w:unhideWhenUsed="0"/>
-    <w:lsdException w:name="Dark List Accent 4" w:semiHidden="0" w:uiPriority="70" w:unhideWhenUsed="0"/>
-    <w:lsdException w:name="Colorful Shading Accent 4" w:semiHidden="0" w:uiPriority="71" w:unhideWhenUsed="0"/>
-    <w:lsdException w:name="Colorful List Accent 4" w:semiHidden="0" w:uiPriority="72" w:unhideWhenUsed="0"/>
-    <w:lsdException w:name="Colorful Grid Accent 4" w:semiHidden="0" w:uiPriority="73" w:unhideWhenUsed="0"/>
-    <w:lsdException w:name="Light Shading Accent 5" w:semiHidden="0" w:uiPriority="60" w:unhideWhenUsed="0"/>
-    <w:lsdException w:name="Light List Accent 5" w:semiHidden="0" w:uiPriority="61" w:unhideWhenUsed="0"/>
-    <w:lsdException w:name="Light Grid Accent 5" w:semiHidden="0" w:uiPriority="62" w:unhideWhenUsed="0"/>
-    <w:lsdException w:name="Medium Shading 1 Accent 5" w:semiHidden="0" w:uiPriority="63" w:unhideWhenUsed="0"/>
-    <w:lsdException w:name="Medium Shading 2 Accent 5" w:semiHidden="0" w:uiPriority="64" w:unhideWhenUsed="0"/>
-    <w:lsdException w:name="Medium List 1 Accent 5" w:semiHidden="0" w:uiPriority="65" w:unhideWhenUsed="0"/>
-    <w:lsdException w:name="Medium List 2 Accent 5" w:semiHidden="0" w:uiPriority="66" w:unhideWhenUsed="0"/>
-    <w:lsdException w:name="Medium Grid 1 Accent 5" w:semiHidden="0" w:uiPriority="67" w:unhideWhenUsed="0"/>
-    <w:lsdException w:name="Medium Grid 2 Accent 5" w:semiHidden="0" w:uiPriority="68" w:unhideWhenUsed="0"/>
-    <w:lsdException w:name="Medium Grid 3 Accent 5" w:semiHidden="0" w:uiPriority="69" w:unhideWhenUsed="0"/>
-    <w:lsdException w:name="Dark List Accent 5" w:semiHidden="0" w:uiPriority="70" w:unhideWhenUsed="0"/>
-    <w:lsdException w:name="Colorful Shading Accent 5" w:semiHidden="0" w:uiPriority="71" w:unhideWhenUsed="0"/>
-    <w:lsdException w:name="Colorful List Accent 5" w:semiHidden="0" w:uiPriority="72" w:unhideWhenUsed="0"/>
-    <w:lsdException w:name="Colorful Grid Accent 5" w:semiHidden="0" w:uiPriority="73" w:unhideWhenUsed="0"/>
-    <w:lsdException w:name="Light Shading Accent 6" w:semiHidden="0" w:uiPriority="60" w:unhideWhenUsed="0"/>
-    <w:lsdException w:name="Light List Accent 6" w:semiHidden="0" w:uiPriority="61" w:unhideWhenUsed="0"/>
-    <w:lsdException w:name="Light Grid Accent 6" w:semiHidden="0" w:uiPriority="62" w:unhideWhenUsed="0"/>
-    <w:lsdException w:name="Medium Shading 1 Accent 6" w:semiHidden="0" w:uiPriority="63" w:unhideWhenUsed="0"/>
-    <w:lsdException w:name="Medium Shading 2 Accent 6" w:semiHidden="0" w:uiPriority="64" w:unhideWhenUsed="0"/>
-    <w:lsdException w:name="Medium List 1 Accent 6" w:semiHidden="0" w:uiPriority="65" w:unhideWhenUsed="0"/>
-    <w:lsdException w:name="Medium List 2 Accent 6" w:semiHidden="0" w:uiPriority="66" w:unhideWhenUsed="0"/>
-    <w:lsdException w:name="Medium Grid 1 Accent 6" w:semiHidden="0" w:uiPriority="67" w:unhideWhenUsed="0"/>
-    <w:lsdException w:name="Medium Grid 2 Accent 6" w:semiHidden="0" w:uiPriority="68" w:unhideWhenUsed="0"/>
-    <w:lsdException w:name="Medium Grid 3 Accent 6" w:semiHidden="0" w:uiPriority="69" w:unhideWhenUsed="0"/>
-    <w:lsdException w:name="Dark List Accent 6" w:semiHidden="0" w:uiPriority="70" w:unhideWhenUsed="0"/>
-    <w:lsdException w:name="Colorful Shading Accent 6" w:semiHidden="0" w:uiPriority="71" w:unhideWhenUsed="0"/>
-    <w:lsdException w:name="Colorful List Accent 6" w:semiHidden="0" w:uiPriority="72" w:unhideWhenUsed="0"/>
-    <w:lsdException w:name="Colorful Grid Accent 6" w:semiHidden="0" w:uiPriority="73" w:unhideWhenUsed="0"/>
-    <w:lsdException w:name="Subtle Emphasis" w:semiHidden="0" w:uiPriority="19" w:unhideWhenUsed="0" w:qFormat="1"/>
-    <w:lsdException w:name="Intense Emphasis" w:semiHidden="0" w:uiPriority="21" w:unhideWhenUsed="0" w:qFormat="1"/>
-    <w:lsdException w:name="Subtle Reference" w:semiHidden="0" w:uiPriority="31" w:unhideWhenUsed="0" w:qFormat="1"/>
-    <w:lsdException w:name="Intense Reference" w:semiHidden="0" w:uiPriority="32" w:unhideWhenUsed="0" w:qFormat="1"/>
-    <w:lsdException w:name="Book Title" w:semiHidden="0" w:uiPriority="33" w:unhideWhenUsed="0" w:qFormat="1"/>
-    <w:lsdException w:name="Bibliography" w:uiPriority="37"/>
-    <w:lsdException w:name="TOC Heading" w:uiPriority="39" w:qFormat="1"/>
+  <w:latentStyles w:defLockedState="0" w:defUIPriority="99" w:defSemiHidden="0" w:defUnhideWhenUsed="0" w:defQFormat="0" w:count="375">
+    <w:lsdException w:name="Normal" w:uiPriority="0" w:qFormat="1"/>
+    <w:lsdException w:name="heading 1" w:uiPriority="9" w:qFormat="1"/>
+    <w:lsdException w:name="heading 2" w:semiHidden="1" w:uiPriority="9" w:unhideWhenUsed="1" w:qFormat="1"/>
+    <w:lsdException w:name="heading 3" w:uiPriority="9" w:qFormat="1"/>
+    <w:lsdException w:name="heading 4" w:semiHidden="1" w:uiPriority="9" w:unhideWhenUsed="1" w:qFormat="1"/>
+    <w:lsdException w:name="heading 5" w:uiPriority="0" w:qFormat="1"/>
+    <w:lsdException w:name="heading 6" w:semiHidden="1" w:uiPriority="9" w:unhideWhenUsed="1" w:qFormat="1"/>
+    <w:lsdException w:name="heading 7" w:semiHidden="1" w:uiPriority="9" w:unhideWhenUsed="1" w:qFormat="1"/>
+    <w:lsdException w:name="heading 8" w:semiHidden="1" w:uiPriority="9" w:unhideWhenUsed="1" w:qFormat="1"/>
+    <w:lsdException w:name="heading 9" w:semiHidden="1" w:uiPriority="9" w:unhideWhenUsed="1" w:qFormat="1"/>
+    <w:lsdException w:name="index 1" w:semiHidden="1" w:unhideWhenUsed="1"/>
+    <w:lsdException w:name="index 2" w:semiHidden="1" w:unhideWhenUsed="1"/>
+    <w:lsdException w:name="index 3" w:semiHidden="1" w:unhideWhenUsed="1"/>
+    <w:lsdException w:name="index 4" w:semiHidden="1" w:unhideWhenUsed="1"/>
+    <w:lsdException w:name="index 5" w:semiHidden="1" w:unhideWhenUsed="1"/>
+    <w:lsdException w:name="index 6" w:semiHidden="1" w:unhideWhenUsed="1"/>
+    <w:lsdException w:name="index 7" w:semiHidden="1" w:unhideWhenUsed="1"/>
+    <w:lsdException w:name="index 8" w:semiHidden="1" w:unhideWhenUsed="1"/>
+    <w:lsdException w:name="index 9" w:semiHidden="1" w:unhideWhenUsed="1"/>
+    <w:lsdException w:name="toc 1" w:semiHidden="1" w:uiPriority="39" w:unhideWhenUsed="1"/>
+    <w:lsdException w:name="toc 2" w:semiHidden="1" w:uiPriority="39" w:unhideWhenUsed="1"/>
+    <w:lsdException w:name="toc 3" w:semiHidden="1" w:uiPriority="39" w:unhideWhenUsed="1"/>
+    <w:lsdException w:name="toc 4" w:semiHidden="1" w:uiPriority="39" w:unhideWhenUsed="1"/>
+    <w:lsdException w:name="toc 5" w:semiHidden="1" w:uiPriority="39" w:unhideWhenUsed="1"/>
+    <w:lsdException w:name="toc 6" w:semiHidden="1" w:uiPriority="39" w:unhideWhenUsed="1"/>
+    <w:lsdException w:name="toc 7" w:semiHidden="1" w:uiPriority="39" w:unhideWhenUsed="1"/>
+    <w:lsdException w:name="toc 8" w:semiHidden="1" w:uiPriority="39" w:unhideWhenUsed="1"/>
+    <w:lsdException w:name="toc 9" w:semiHidden="1" w:uiPriority="39" w:unhideWhenUsed="1"/>
+    <w:lsdException w:name="Normal Indent" w:semiHidden="1" w:unhideWhenUsed="1"/>
+    <w:lsdException w:name="footnote text" w:semiHidden="1" w:unhideWhenUsed="1"/>
+    <w:lsdException w:name="annotation text" w:semiHidden="1" w:unhideWhenUsed="1"/>
+    <w:lsdException w:name="header" w:semiHidden="1" w:unhideWhenUsed="1"/>
+    <w:lsdException w:name="footer" w:semiHidden="1" w:unhideWhenUsed="1"/>
+    <w:lsdException w:name="index heading" w:semiHidden="1" w:unhideWhenUsed="1"/>
+    <w:lsdException w:name="caption" w:uiPriority="35" w:qFormat="1"/>
+    <w:lsdException w:name="table of figures" w:semiHidden="1" w:unhideWhenUsed="1"/>
+    <w:lsdException w:name="envelope address" w:semiHidden="1" w:unhideWhenUsed="1"/>
+    <w:lsdException w:name="envelope return" w:semiHidden="1" w:unhideWhenUsed="1"/>
+    <w:lsdException w:name="footnote reference" w:semiHidden="1" w:unhideWhenUsed="1"/>
+    <w:lsdException w:name="annotation reference" w:semiHidden="1" w:unhideWhenUsed="1"/>
+    <w:lsdException w:name="line number" w:semiHidden="1" w:unhideWhenUsed="1"/>
+    <w:lsdException w:name="page number" w:semiHidden="1" w:unhideWhenUsed="1"/>
+    <w:lsdException w:name="endnote reference" w:semiHidden="1" w:unhideWhenUsed="1"/>
+    <w:lsdException w:name="endnote text" w:semiHidden="1" w:unhideWhenUsed="1"/>
+    <w:lsdException w:name="table of authorities" w:semiHidden="1" w:unhideWhenUsed="1"/>
+    <w:lsdException w:name="macro" w:semiHidden="1" w:unhideWhenUsed="1"/>
+    <w:lsdException w:name="toa heading" w:semiHidden="1" w:unhideWhenUsed="1"/>
+    <w:lsdException w:name="List" w:semiHidden="1" w:unhideWhenUsed="1"/>
+    <w:lsdException w:name="List Bullet" w:semiHidden="1" w:unhideWhenUsed="1"/>
+    <w:lsdException w:name="List Number" w:semiHidden="1" w:unhideWhenUsed="1"/>
+    <w:lsdException w:name="List 2" w:semiHidden="1" w:unhideWhenUsed="1"/>
+    <w:lsdException w:name="List 3" w:semiHidden="1" w:unhideWhenUsed="1"/>
+    <w:lsdException w:name="List 4" w:semiHidden="1" w:unhideWhenUsed="1"/>
+    <w:lsdException w:name="List 5" w:semiHidden="1" w:unhideWhenUsed="1"/>
+    <w:lsdException w:name="List Bullet 2" w:semiHidden="1" w:unhideWhenUsed="1"/>
+    <w:lsdException w:name="List Bullet 3" w:semiHidden="1" w:unhideWhenUsed="1"/>
+    <w:lsdException w:name="List Bullet 4" w:semiHidden="1" w:unhideWhenUsed="1"/>
+    <w:lsdException w:name="List Bullet 5" w:semiHidden="1" w:unhideWhenUsed="1"/>
+    <w:lsdException w:name="List Number 2" w:semiHidden="1" w:unhideWhenUsed="1"/>
+    <w:lsdException w:name="List Number 3" w:semiHidden="1" w:unhideWhenUsed="1"/>
+    <w:lsdException w:name="List Number 4" w:semiHidden="1" w:unhideWhenUsed="1"/>
+    <w:lsdException w:name="List Number 5" w:semiHidden="1" w:unhideWhenUsed="1"/>
+    <w:lsdException w:name="Title" w:uiPriority="10" w:qFormat="1"/>
+    <w:lsdException w:name="Closing" w:semiHidden="1" w:unhideWhenUsed="1"/>
+    <w:lsdException w:name="Signature" w:semiHidden="1" w:unhideWhenUsed="1"/>
+    <w:lsdException w:name="Default Paragraph Font" w:semiHidden="1" w:uiPriority="1" w:unhideWhenUsed="1"/>
+    <w:lsdException w:name="Body Text" w:semiHidden="1" w:unhideWhenUsed="1"/>
+    <w:lsdException w:name="Body Text Indent" w:semiHidden="1" w:unhideWhenUsed="1"/>
+    <w:lsdException w:name="List Continue" w:semiHidden="1" w:unhideWhenUsed="1"/>
+    <w:lsdException w:name="List Continue 2" w:semiHidden="1" w:unhideWhenUsed="1"/>
+    <w:lsdException w:name="List Continue 3" w:semiHidden="1" w:unhideWhenUsed="1"/>
+    <w:lsdException w:name="List Continue 4" w:semiHidden="1" w:unhideWhenUsed="1"/>
+    <w:lsdException w:name="List Continue 5" w:semiHidden="1" w:unhideWhenUsed="1"/>
+    <w:lsdException w:name="Message Header" w:semiHidden="1" w:unhideWhenUsed="1"/>
+    <w:lsdException w:name="Subtitle" w:uiPriority="11" w:qFormat="1"/>
+    <w:lsdException w:name="Salutation" w:semiHidden="1" w:unhideWhenUsed="1"/>
+    <w:lsdException w:name="Date" w:semiHidden="1" w:unhideWhenUsed="1"/>
+    <w:lsdException w:name="Body Text First Indent" w:semiHidden="1" w:unhideWhenUsed="1"/>
+    <w:lsdException w:name="Body Text First Indent 2" w:semiHidden="1" w:unhideWhenUsed="1"/>
+    <w:lsdException w:name="Note Heading" w:semiHidden="1" w:unhideWhenUsed="1"/>
+    <w:lsdException w:name="Body Text 2" w:semiHidden="1" w:unhideWhenUsed="1"/>
+    <w:lsdException w:name="Body Text 3" w:semiHidden="1" w:unhideWhenUsed="1"/>
+    <w:lsdException w:name="Body Text Indent 2" w:semiHidden="1" w:unhideWhenUsed="1"/>
+    <w:lsdException w:name="Body Text Indent 3" w:semiHidden="1" w:unhideWhenUsed="1"/>
+    <w:lsdException w:name="Block Text" w:semiHidden="1" w:unhideWhenUsed="1"/>
+    <w:lsdException w:name="Hyperlink" w:semiHidden="1" w:unhideWhenUsed="1"/>
+    <w:lsdException w:name="FollowedHyperlink" w:semiHidden="1" w:unhideWhenUsed="1"/>
+    <w:lsdException w:name="Strong" w:uiPriority="22" w:qFormat="1"/>
+    <w:lsdException w:name="Emphasis" w:uiPriority="20" w:qFormat="1"/>
+    <w:lsdException w:name="Document Map" w:semiHidden="1" w:unhideWhenUsed="1"/>
+    <w:lsdException w:name="Plain Text" w:semiHidden="1" w:unhideWhenUsed="1"/>
+    <w:lsdException w:name="E-mail Signature" w:semiHidden="1" w:unhideWhenUsed="1"/>
+    <w:lsdException w:name="HTML Top of Form" w:semiHidden="1" w:unhideWhenUsed="1"/>
+    <w:lsdException w:name="HTML Bottom of Form" w:semiHidden="1" w:unhideWhenUsed="1"/>
+    <w:lsdException w:name="Normal (Web)" w:semiHidden="1" w:unhideWhenUsed="1"/>
+    <w:lsdException w:name="HTML Acronym" w:semiHidden="1" w:unhideWhenUsed="1"/>
+    <w:lsdException w:name="HTML Address" w:semiHidden="1" w:unhideWhenUsed="1"/>
+    <w:lsdException w:name="HTML Cite" w:semiHidden="1" w:unhideWhenUsed="1"/>
+    <w:lsdException w:name="HTML Code" w:semiHidden="1" w:unhideWhenUsed="1"/>
+    <w:lsdException w:name="HTML Definition" w:semiHidden="1" w:unhideWhenUsed="1"/>
+    <w:lsdException w:name="HTML Keyboard" w:semiHidden="1" w:unhideWhenUsed="1"/>
+    <w:lsdException w:name="HTML Preformatted" w:semiHidden="1" w:unhideWhenUsed="1"/>
+    <w:lsdException w:name="HTML Sample" w:semiHidden="1" w:unhideWhenUsed="1"/>
+    <w:lsdException w:name="HTML Typewriter" w:semiHidden="1" w:unhideWhenUsed="1"/>
+    <w:lsdException w:name="HTML Variable" w:semiHidden="1" w:unhideWhenUsed="1"/>
+    <w:lsdException w:name="Normal Table" w:semiHidden="1" w:unhideWhenUsed="1"/>
+    <w:lsdException w:name="annotation subject" w:semiHidden="1" w:unhideWhenUsed="1"/>
+    <w:lsdException w:name="No List" w:semiHidden="1" w:unhideWhenUsed="1"/>
+    <w:lsdException w:name="Outline List 1" w:semiHidden="1" w:unhideWhenUsed="1"/>
+    <w:lsdException w:name="Outline List 2" w:semiHidden="1" w:unhideWhenUsed="1"/>
+    <w:lsdException w:name="Outline List 3" w:semiHidden="1" w:unhideWhenUsed="1"/>
+    <w:lsdException w:name="Table Simple 1" w:semiHidden="1" w:unhideWhenUsed="1"/>
+    <w:lsdException w:name="Table Simple 2" w:semiHidden="1" w:unhideWhenUsed="1"/>
+    <w:lsdException w:name="Table Simple 3" w:semiHidden="1" w:unhideWhenUsed="1"/>
+    <w:lsdException w:name="Table Classic 1" w:semiHidden="1" w:unhideWhenUsed="1"/>
+    <w:lsdException w:name="Table Classic 2" w:semiHidden="1" w:unhideWhenUsed="1"/>
+    <w:lsdException w:name="Table Classic 3" w:semiHidden="1" w:unhideWhenUsed="1"/>
+    <w:lsdException w:name="Table Classic 4" w:semiHidden="1" w:unhideWhenUsed="1"/>
+    <w:lsdException w:name="Table Colorful 1" w:semiHidden="1" w:unhideWhenUsed="1"/>
+    <w:lsdException w:name="Table Colorful 2" w:semiHidden="1" w:unhideWhenUsed="1"/>
+    <w:lsdException w:name="Table Colorful 3" w:semiHidden="1" w:unhideWhenUsed="1"/>
+    <w:lsdException w:name="Table Columns 1" w:semiHidden="1" w:unhideWhenUsed="1"/>
+    <w:lsdException w:name="Table Columns 2" w:semiHidden="1" w:unhideWhenUsed="1"/>
+    <w:lsdException w:name="Table Columns 3" w:semiHidden="1" w:unhideWhenUsed="1"/>
+    <w:lsdException w:name="Table Columns 4" w:semiHidden="1" w:unhideWhenUsed="1"/>
+    <w:lsdException w:name="Table Columns 5" w:semiHidden="1" w:unhideWhenUsed="1"/>
+    <w:lsdException w:name="Table Grid 1" w:semiHidden="1" w:unhideWhenUsed="1"/>
+    <w:lsdException w:name="Table Grid 2" w:semiHidden="1" w:unhideWhenUsed="1"/>
+    <w:lsdException w:name="Table Grid 3" w:semiHidden="1" w:unhideWhenUsed="1"/>
+    <w:lsdException w:name="Table Grid 4" w:semiHidden="1" w:unhideWhenUsed="1"/>
+    <w:lsdException w:name="Table Grid 5" w:semiHidden="1" w:unhideWhenUsed="1"/>
+    <w:lsdException w:name="Table Grid 6" w:semiHidden="1" w:unhideWhenUsed="1"/>
+    <w:lsdException w:name="Table Grid 7" w:semiHidden="1" w:unhideWhenUsed="1"/>
+    <w:lsdException w:name="Table Grid 8" w:semiHidden="1" w:unhideWhenUsed="1"/>
+    <w:lsdException w:name="Table List 1" w:semiHidden="1" w:unhideWhenUsed="1"/>
+    <w:lsdException w:name="Table List 2" w:semiHidden="1" w:unhideWhenUsed="1"/>
+    <w:lsdException w:name="Table List 3" w:semiHidden="1" w:unhideWhenUsed="1"/>
+    <w:lsdException w:name="Table List 4" w:semiHidden="1" w:unhideWhenUsed="1"/>
+    <w:lsdException w:name="Table List 5" w:semiHidden="1" w:unhideWhenUsed="1"/>
+    <w:lsdException w:name="Table List 6" w:semiHidden="1" w:unhideWhenUsed="1"/>
+    <w:lsdException w:name="Table List 7" w:semiHidden="1" w:unhideWhenUsed="1"/>
+    <w:lsdException w:name="Table List 8" w:semiHidden="1" w:unhideWhenUsed="1"/>
+    <w:lsdException w:name="Table 3D effects 1" w:semiHidden="1" w:unhideWhenUsed="1"/>
+    <w:lsdException w:name="Table 3D effects 2" w:semiHidden="1" w:unhideWhenUsed="1"/>
+    <w:lsdException w:name="Table 3D effects 3" w:semiHidden="1" w:unhideWhenUsed="1"/>
+    <w:lsdException w:name="Table Contemporary" w:semiHidden="1" w:unhideWhenUsed="1"/>
+    <w:lsdException w:name="Table Elegant" w:semiHidden="1" w:unhideWhenUsed="1"/>
+    <w:lsdException w:name="Table Professional" w:semiHidden="1" w:unhideWhenUsed="1"/>
+    <w:lsdException w:name="Table Subtle 1" w:semiHidden="1" w:unhideWhenUsed="1"/>
+    <w:lsdException w:name="Table Subtle 2" w:semiHidden="1" w:unhideWhenUsed="1"/>
+    <w:lsdException w:name="Table Web 1" w:semiHidden="1" w:unhideWhenUsed="1"/>
+    <w:lsdException w:name="Table Web 2" w:semiHidden="1" w:unhideWhenUsed="1"/>
+    <w:lsdException w:name="Table Web 3" w:semiHidden="1" w:unhideWhenUsed="1"/>
+    <w:lsdException w:name="Balloon Text" w:semiHidden="1" w:unhideWhenUsed="1"/>
+    <w:lsdException w:name="Table Grid" w:semiHidden="1" w:uiPriority="59" w:unhideWhenUsed="1"/>
+    <w:lsdException w:name="Table Theme" w:semiHidden="1" w:unhideWhenUsed="1"/>
+    <w:lsdException w:name="Placeholder Text" w:semiHidden="1"/>
+    <w:lsdException w:name="No Spacing" w:uiPriority="1" w:qFormat="1"/>
+    <w:lsdException w:name="Light Shading" w:uiPriority="60"/>
+    <w:lsdException w:name="Light List" w:uiPriority="61"/>
+    <w:lsdException w:name="Light Grid" w:uiPriority="62"/>
+    <w:lsdException w:name="Medium Shading 1" w:uiPriority="63"/>
+    <w:lsdException w:name="Medium Shading 2" w:uiPriority="64"/>
+    <w:lsdException w:name="Medium List 1" w:uiPriority="65"/>
+    <w:lsdException w:name="Medium List 2" w:uiPriority="66"/>
+    <w:lsdException w:name="Medium Grid 1" w:uiPriority="67"/>
+    <w:lsdException w:name="Medium Grid 2" w:uiPriority="68"/>
+    <w:lsdException w:name="Medium Grid 3" w:uiPriority="69"/>
+    <w:lsdException w:name="Dark List" w:uiPriority="70"/>
+    <w:lsdException w:name="Colorful Shading" w:uiPriority="71"/>
+    <w:lsdException w:name="Colorful List" w:uiPriority="72"/>
+    <w:lsdException w:name="Colorful Grid" w:uiPriority="73"/>
+    <w:lsdException w:name="Light Shading Accent 1" w:uiPriority="60"/>
+    <w:lsdException w:name="Light List Accent 1" w:uiPriority="61"/>
+    <w:lsdException w:name="Light Grid Accent 1" w:uiPriority="62"/>
+    <w:lsdException w:name="Medium Shading 1 Accent 1" w:uiPriority="63"/>
+    <w:lsdException w:name="Medium Shading 2 Accent 1" w:uiPriority="64"/>
+    <w:lsdException w:name="Medium List 1 Accent 1" w:uiPriority="65"/>
+    <w:lsdException w:name="Revision" w:semiHidden="1"/>
+    <w:lsdException w:name="List Paragraph" w:uiPriority="34" w:qFormat="1"/>
+    <w:lsdException w:name="Quote" w:uiPriority="29" w:qFormat="1"/>
+    <w:lsdException w:name="Intense Quote" w:uiPriority="30" w:qFormat="1"/>
+    <w:lsdException w:name="Medium List 2 Accent 1" w:uiPriority="66"/>
+    <w:lsdException w:name="Medium Grid 1 Accent 1" w:uiPriority="67"/>
+    <w:lsdException w:name="Medium Grid 2 Accent 1" w:uiPriority="68"/>
+    <w:lsdException w:name="Medium Grid 3 Accent 1" w:uiPriority="69"/>
+    <w:lsdException w:name="Dark List Accent 1" w:uiPriority="70"/>
+    <w:lsdException w:name="Colorful Shading Accent 1" w:uiPriority="71"/>
+    <w:lsdException w:name="Colorful List Accent 1" w:uiPriority="72"/>
+    <w:lsdException w:name="Colorful Grid Accent 1" w:uiPriority="73"/>
+    <w:lsdException w:name="Light Shading Accent 2" w:uiPriority="60"/>
+    <w:lsdException w:name="Light List Accent 2" w:uiPriority="61"/>
+    <w:lsdException w:name="Light Grid Accent 2" w:uiPriority="62"/>
+    <w:lsdException w:name="Medium Shading 1 Accent 2" w:uiPriority="63"/>
+    <w:lsdException w:name="Medium Shading 2 Accent 2" w:uiPriority="64"/>
+    <w:lsdException w:name="Medium List 1 Accent 2" w:uiPriority="65"/>
+    <w:lsdException w:name="Medium List 2 Accent 2" w:uiPriority="66"/>
+    <w:lsdException w:name="Medium Grid 1 Accent 2" w:uiPriority="67"/>
+    <w:lsdException w:name="Medium Grid 2 Accent 2" w:uiPriority="68"/>
+    <w:lsdException w:name="Medium Grid 3 Accent 2" w:uiPriority="69"/>
+    <w:lsdException w:name="Dark List Accent 2" w:uiPriority="70"/>
+    <w:lsdException w:name="Colorful Shading Accent 2" w:uiPriority="71"/>
+    <w:lsdException w:name="Colorful List Accent 2" w:uiPriority="72"/>
+    <w:lsdException w:name="Colorful Grid Accent 2" w:uiPriority="73"/>
+    <w:lsdException w:name="Light Shading Accent 3" w:uiPriority="60"/>
+    <w:lsdException w:name="Light List Accent 3" w:uiPriority="61"/>
+    <w:lsdException w:name="Light Grid Accent 3" w:uiPriority="62"/>
+    <w:lsdException w:name="Medium Shading 1 Accent 3" w:uiPriority="63"/>
+    <w:lsdException w:name="Medium Shading 2 Accent 3" w:uiPriority="64"/>
+    <w:lsdException w:name="Medium List 1 Accent 3" w:uiPriority="65"/>
+    <w:lsdException w:name="Medium List 2 Accent 3" w:uiPriority="66"/>
+    <w:lsdException w:name="Medium Grid 1 Accent 3" w:uiPriority="67"/>
+    <w:lsdException w:name="Medium Grid 2 Accent 3" w:uiPriority="68"/>
+    <w:lsdException w:name="Medium Grid 3 Accent 3" w:uiPriority="69"/>
+    <w:lsdException w:name="Dark List Accent 3" w:uiPriority="70"/>
+    <w:lsdException w:name="Colorful Shading Accent 3" w:uiPriority="71"/>
+    <w:lsdException w:name="Colorful List Accent 3" w:uiPriority="72"/>
+    <w:lsdException w:name="Colorful Grid Accent 3" w:uiPriority="73"/>
+    <w:lsdException w:name="Light Shading Accent 4" w:uiPriority="60"/>
+    <w:lsdException w:name="Light List Accent 4" w:uiPriority="61"/>
+    <w:lsdException w:name="Light Grid Accent 4" w:uiPriority="62"/>
+    <w:lsdException w:name="Medium Shading 1 Accent 4" w:uiPriority="63"/>
+    <w:lsdException w:name="Medium Shading 2 Accent 4" w:uiPriority="64"/>
+    <w:lsdException w:name="Medium List 1 Accent 4" w:uiPriority="65"/>
+    <w:lsdException w:name="Medium List 2 Accent 4" w:uiPriority="66"/>
+    <w:lsdException w:name="Medium Grid 1 Accent 4" w:uiPriority="67"/>
+    <w:lsdException w:name="Medium Grid 2 Accent 4" w:uiPriority="68"/>
+    <w:lsdException w:name="Medium Grid 3 Accent 4" w:uiPriority="69"/>
+    <w:lsdException w:name="Dark List Accent 4" w:uiPriority="70"/>
+    <w:lsdException w:name="Colorful Shading Accent 4" w:uiPriority="71"/>
+    <w:lsdException w:name="Colorful List Accent 4" w:uiPriority="72"/>
+    <w:lsdException w:name="Colorful Grid Accent 4" w:uiPriority="73"/>
+    <w:lsdException w:name="Light Shading Accent 5" w:uiPriority="60"/>
+    <w:lsdException w:name="Light List Accent 5" w:uiPriority="61"/>
+    <w:lsdException w:name="Light Grid Accent 5" w:uiPriority="62"/>
+    <w:lsdException w:name="Medium Shading 1 Accent 5" w:uiPriority="63"/>
+    <w:lsdException w:name="Medium Shading 2 Accent 5" w:uiPriority="64"/>
+    <w:lsdException w:name="Medium List 1 Accent 5" w:uiPriority="65"/>
+    <w:lsdException w:name="Medium List 2 Accent 5" w:uiPriority="66"/>
+    <w:lsdException w:name="Medium Grid 1 Accent 5" w:uiPriority="67"/>
+    <w:lsdException w:name="Medium Grid 2 Accent 5" w:uiPriority="68"/>
+    <w:lsdException w:name="Medium Grid 3 Accent 5" w:uiPriority="69"/>
+    <w:lsdException w:name="Dark List Accent 5" w:uiPriority="70"/>
+    <w:lsdException w:name="Colorful Shading Accent 5" w:uiPriority="71"/>
+    <w:lsdException w:name="Colorful List Accent 5" w:uiPriority="72"/>
+    <w:lsdException w:name="Colorful Grid Accent 5" w:uiPriority="73"/>
+    <w:lsdException w:name="Light Shading Accent 6" w:uiPriority="60"/>
+    <w:lsdException w:name="Light List Accent 6" w:uiPriority="61"/>
+    <w:lsdException w:name="Light Grid Accent 6" w:uiPriority="62"/>
+    <w:lsdException w:name="Medium Shading 1 Accent 6" w:uiPriority="63"/>
+    <w:lsdException w:name="Medium Shading 2 Accent 6" w:uiPriority="64"/>
+    <w:lsdException w:name="Medium List 1 Accent 6" w:uiPriority="65"/>
+    <w:lsdException w:name="Medium List 2 Accent 6" w:uiPriority="66"/>
+    <w:lsdException w:name="Medium Grid 1 Accent 6" w:uiPriority="67"/>
+    <w:lsdException w:name="Medium Grid 2 Accent 6" w:uiPriority="68"/>
+    <w:lsdException w:name="Medium Grid 3 Accent 6" w:uiPriority="69"/>
+    <w:lsdException w:name="Dark List Accent 6" w:uiPriority="70"/>
+    <w:lsdException w:name="Colorful Shading Accent 6" w:uiPriority="71"/>
+    <w:lsdException w:name="Colorful List Accent 6" w:uiPriority="72"/>
+    <w:lsdException w:name="Colorful Grid Accent 6" w:uiPriority="73"/>
+    <w:lsdException w:name="Subtle Emphasis" w:uiPriority="19" w:qFormat="1"/>
+    <w:lsdException w:name="Intense Emphasis" w:uiPriority="21" w:qFormat="1"/>
+    <w:lsdException w:name="Subtle Reference" w:uiPriority="31" w:qFormat="1"/>
+    <w:lsdException w:name="Intense Reference" w:uiPriority="32" w:qFormat="1"/>
+    <w:lsdException w:name="Book Title" w:uiPriority="33" w:qFormat="1"/>
+    <w:lsdException w:name="Bibliography" w:semiHidden="1" w:uiPriority="37" w:unhideWhenUsed="1"/>
+    <w:lsdException w:name="TOC Heading" w:semiHidden="1" w:uiPriority="39" w:unhideWhenUsed="1" w:qFormat="1"/>
+    <w:lsdException w:name="Plain Table 1" w:uiPriority="41"/>
+    <w:lsdException w:name="Plain Table 2" w:uiPriority="42"/>
+    <w:lsdException w:name="Plain Table 3" w:uiPriority="43"/>
+    <w:lsdException w:name="Plain Table 4" w:uiPriority="44"/>
+    <w:lsdException w:name="Plain Table 5" w:uiPriority="45"/>
+    <w:lsdException w:name="Grid Table Light" w:uiPriority="40"/>
+    <w:lsdException w:name="Grid Table 1 Light" w:uiPriority="46"/>
+    <w:lsdException w:name="Grid Table 2" w:uiPriority="47"/>
+    <w:lsdException w:name="Grid Table 3" w:uiPriority="48"/>
+    <w:lsdException w:name="Grid Table 4" w:uiPriority="49"/>
+    <w:lsdException w:name="Grid Table 5 Dark" w:uiPriority="50"/>
+    <w:lsdException w:name="Grid Table 6 Colorful" w:uiPriority="51"/>
+    <w:lsdException w:name="Grid Table 7 Colorful" w:uiPriority="52"/>
+    <w:lsdException w:name="Grid Table 1 Light Accent 1" w:uiPriority="46"/>
+    <w:lsdException w:name="Grid Table 2 Accent 1" w:uiPriority="47"/>
+    <w:lsdException w:name="Grid Table 3 Accent 1" w:uiPriority="48"/>
+    <w:lsdException w:name="Grid Table 4 Accent 1" w:uiPriority="49"/>
+    <w:lsdException w:name="Grid Table 5 Dark Accent 1" w:uiPriority="50"/>
+    <w:lsdException w:name="Grid Table 6 Colorful Accent 1" w:uiPriority="51"/>
+    <w:lsdException w:name="Grid Table 7 Colorful Accent 1" w:uiPriority="52"/>
+    <w:lsdException w:name="Grid Table 1 Light Accent 2" w:uiPriority="46"/>
+    <w:lsdException w:name="Grid Table 2 Accent 2" w:uiPriority="47"/>
+    <w:lsdException w:name="Grid Table 3 Accent 2" w:uiPriority="48"/>
+    <w:lsdException w:name="Grid Table 4 Accent 2" w:uiPriority="49"/>
+    <w:lsdException w:name="Grid Table 5 Dark Accent 2" w:uiPriority="50"/>
+    <w:lsdException w:name="Grid Table 6 Colorful Accent 2" w:uiPriority="51"/>
+    <w:lsdException w:name="Grid Table 7 Colorful Accent 2" w:uiPriority="52"/>
+    <w:lsdException w:name="Grid Table 1 Light Accent 3" w:uiPriority="46"/>
+    <w:lsdException w:name="Grid Table 2 Accent 3" w:uiPriority="47"/>
+    <w:lsdException w:name="Grid Table 3 Accent 3" w:uiPriority="48"/>
+    <w:lsdException w:name="Grid Table 4 Accent 3" w:uiPriority="49"/>
+    <w:lsdException w:name="Grid Table 5 Dark Accent 3" w:uiPriority="50"/>
+    <w:lsdException w:name="Grid Table 6 Colorful Accent 3" w:uiPriority="51"/>
+    <w:lsdException w:name="Grid Table 7 Colorful Accent 3" w:uiPriority="52"/>
+    <w:lsdException w:name="Grid Table 1 Light Accent 4" w:uiPriority="46"/>
+    <w:lsdException w:name="Grid Table 2 Accent 4" w:uiPriority="47"/>
+    <w:lsdException w:name="Grid Table 3 Accent 4" w:uiPriority="48"/>
+    <w:lsdException w:name="Grid Table 4 Accent 4" w:uiPriority="49"/>
+    <w:lsdException w:name="Grid Table 5 Dark Accent 4" w:uiPriority="50"/>
+    <w:lsdException w:name="Grid Table 6 Colorful Accent 4" w:uiPriority="51"/>
+    <w:lsdException w:name="Grid Table 7 Colorful Accent 4" w:uiPriority="52"/>
+    <w:lsdException w:name="Grid Table 1 Light Accent 5" w:uiPriority="46"/>
+    <w:lsdException w:name="Grid Table 2 Accent 5" w:uiPriority="47"/>
+    <w:lsdException w:name="Grid Table 3 Accent 5" w:uiPriority="48"/>
+    <w:lsdException w:name="Grid Table 4 Accent 5" w:uiPriority="49"/>
+    <w:lsdException w:name="Grid Table 5 Dark Accent 5" w:uiPriority="50"/>
+    <w:lsdException w:name="Grid Table 6 Colorful Accent 5" w:uiPriority="51"/>
+    <w:lsdException w:name="Grid Table 7 Colorful Accent 5" w:uiPriority="52"/>
+    <w:lsdException w:name="Grid Table 1 Light Accent 6" w:uiPriority="46"/>
+    <w:lsdException w:name="Grid Table 2 Accent 6" w:uiPriority="47"/>
+    <w:lsdException w:name="Grid Table 3 Accent 6" w:uiPriority="48"/>
+    <w:lsdException w:name="Grid Table 4 Accent 6" w:uiPriority="49"/>
+    <w:lsdException w:name="Grid Table 5 Dark Accent 6" w:uiPriority="50"/>
+    <w:lsdException w:name="Grid Table 6 Colorful Accent 6" w:uiPriority="51"/>
+    <w:lsdException w:name="Grid Table 7 Colorful Accent 6" w:uiPriority="52"/>
+    <w:lsdException w:name="List Table 1 Light" w:uiPriority="46"/>
+    <w:lsdException w:name="List Table 2" w:uiPriority="47"/>
+    <w:lsdException w:name="List Table 3" w:uiPriority="48"/>
+    <w:lsdException w:name="List Table 4" w:uiPriority="49"/>
+    <w:lsdException w:name="List Table 5 Dark" w:uiPriority="50"/>
+    <w:lsdException w:name="List Table 6 Colorful" w:uiPriority="51"/>
+    <w:lsdException w:name="List Table 7 Colorful" w:uiPriority="52"/>
+    <w:lsdException w:name="List Table 1 Light Accent 1" w:uiPriority="46"/>
+    <w:lsdException w:name="List Table 2 Accent 1" w:uiPriority="47"/>
+    <w:lsdException w:name="List Table 3 Accent 1" w:uiPriority="48"/>
+    <w:lsdException w:name="List Table 4 Accent 1" w:uiPriority="49"/>
+    <w:lsdException w:name="List Table 5 Dark Accent 1" w:uiPriority="50"/>
+    <w:lsdException w:name="List Table 6 Colorful Accent 1" w:uiPriority="51"/>
+    <w:lsdException w:name="List Table 7 Colorful Accent 1" w:uiPriority="52"/>
+    <w:lsdException w:name="List Table 1 Light Accent 2" w:uiPriority="46"/>
+    <w:lsdException w:name="List Table 2 Accent 2" w:uiPriority="47"/>
+    <w:lsdException w:name="List Table 3 Accent 2" w:uiPriority="48"/>
+    <w:lsdException w:name="List Table 4 Accent 2" w:uiPriority="49"/>
+    <w:lsdException w:name="List Table 5 Dark Accent 2" w:uiPriority="50"/>
+    <w:lsdException w:name="List Table 6 Colorful Accent 2" w:uiPriority="51"/>
+    <w:lsdException w:name="List Table 7 Colorful Accent 2" w:uiPriority="52"/>
+    <w:lsdException w:name="List Table 1 Light Accent 3" w:uiPriority="46"/>
+    <w:lsdException w:name="List Table 2 Accent 3" w:uiPriority="47"/>
+    <w:lsdException w:name="List Table 3 Accent 3" w:uiPriority="48"/>
+    <w:lsdException w:name="List Table 4 Accent 3" w:uiPriority="49"/>
+    <w:lsdException w:name="List Table 5 Dark Accent 3" w:uiPriority="50"/>
+    <w:lsdException w:name="List Table 6 Colorful Accent 3" w:uiPriority="51"/>
+    <w:lsdException w:name="List Table 7 Colorful Accent 3" w:uiPriority="52"/>
+    <w:lsdException w:name="List Table 1 Light Accent 4" w:uiPriority="46"/>
+    <w:lsdException w:name="List Table 2 Accent 4" w:uiPriority="47"/>
+    <w:lsdException w:name="List Table 3 Accent 4" w:uiPriority="48"/>
+    <w:lsdException w:name="List Table 4 Accent 4" w:uiPriority="49"/>
+    <w:lsdException w:name="List Table 5 Dark Accent 4" w:uiPriority="50"/>
+    <w:lsdException w:name="List Table 6 Colorful Accent 4" w:uiPriority="51"/>
+    <w:lsdException w:name="List Table 7 Colorful Accent 4" w:uiPriority="52"/>
+    <w:lsdException w:name="List Table 1 Light Accent 5" w:uiPriority="46"/>
+    <w:lsdException w:name="List Table 2 Accent 5" w:uiPriority="47"/>
+    <w:lsdException w:name="List Table 3 Accent 5" w:uiPriority="48"/>
+    <w:lsdException w:name="List Table 4 Accent 5" w:uiPriority="49"/>
+    <w:lsdException w:name="List Table 5 Dark Accent 5" w:uiPriority="50"/>
+    <w:lsdException w:name="List Table 6 Colorful Accent 5" w:uiPriority="51"/>
+    <w:lsdException w:name="List Table 7 Colorful Accent 5" w:uiPriority="52"/>
+    <w:lsdException w:name="List Table 1 Light Accent 6" w:uiPriority="46"/>
+    <w:lsdException w:name="List Table 2 Accent 6" w:uiPriority="47"/>
+    <w:lsdException w:name="List Table 3 Accent 6" w:uiPriority="48"/>
+    <w:lsdException w:name="List Table 4 Accent 6" w:uiPriority="49"/>
+    <w:lsdException w:name="List Table 5 Dark Accent 6" w:uiPriority="50"/>
+    <w:lsdException w:name="List Table 6 Colorful Accent 6" w:uiPriority="51"/>
+    <w:lsdException w:name="List Table 7 Colorful Accent 6" w:uiPriority="52"/>
+    <w:lsdException w:name="Mention" w:semiHidden="1" w:unhideWhenUsed="1"/>
+    <w:lsdException w:name="Smart Hyperlink" w:semiHidden="1" w:unhideWhenUsed="1"/>
+    <w:lsdException w:name="Hashtag" w:semiHidden="1" w:unhideWhenUsed="1"/>
+    <w:lsdException w:name="Unresolved Mention" w:semiHidden="1" w:unhideWhenUsed="1"/>
   </w:latentStyles>
   <w:style w:type="paragraph" w:default="1" w:styleId="Normal">
     <w:name w:val="Normal"/>
@@ -6196,7 +6215,6 @@
     <w:uiPriority w:val="99"/>
     <w:semiHidden/>
     <w:unhideWhenUsed/>
-    <w:qFormat/>
     <w:tblPr>
       <w:tblInd w:w="0" w:type="dxa"/>
       <w:tblCellMar>
@@ -6607,7 +6625,6 @@
     <w:uiPriority w:val="59"/>
     <w:rsid w:val="002A472E"/>
     <w:tblPr>
-      <w:tblInd w:w="0" w:type="dxa"/>
       <w:tblBorders>
         <w:top w:val="single" w:sz="4" w:space="0" w:color="000000"/>
         <w:left w:val="single" w:sz="4" w:space="0" w:color="000000"/>
@@ -6616,12 +6633,6 @@
         <w:insideH w:val="single" w:sz="4" w:space="0" w:color="000000"/>
         <w:insideV w:val="single" w:sz="4" w:space="0" w:color="000000"/>
       </w:tblBorders>
-      <w:tblCellMar>
-        <w:top w:w="0" w:type="dxa"/>
-        <w:left w:w="108" w:type="dxa"/>
-        <w:bottom w:w="0" w:type="dxa"/>
-        <w:right w:w="108" w:type="dxa"/>
-      </w:tblCellMar>
     </w:tblPr>
   </w:style>
   <w:style w:type="character" w:customStyle="1" w:styleId="apple-converted-space">
@@ -6915,7 +6926,7 @@
   <a:extraClrSchemeLst/>
   <a:extLst>
     <a:ext uri="{05A4C25C-085E-4340-85A3-A5531E510DB2}">
-      <thm15:themeFamily xmlns="" xmlns:thm15="http://schemas.microsoft.com/office/thememl/2012/main" name="Office Theme" id="{62F939B6-93AF-4DB8-9C6B-D6C7DFDC589F}" vid="{4A3C46E8-61CC-4603-A589-7422A47A8E4A}"/>
+      <thm15:themeFamily xmlns:thm15="http://schemas.microsoft.com/office/thememl/2012/main" name="Office Theme" id="{62F939B6-93AF-4DB8-9C6B-D6C7DFDC589F}" vid="{4A3C46E8-61CC-4603-A589-7422A47A8E4A}"/>
     </a:ext>
   </a:extLst>
 </a:theme>

</xml_diff>